<commit_message>
Added comments and suggestions
</commit_message>
<xml_diff>
--- a/paper/Blanchardetal_HowToMizer.docx
+++ b/paper/Blanchardetal_HowToMizer.docx
@@ -26,7 +26,6 @@
         </w:rPr>
         <w:t xml:space="preserve">Target journal: </w:t>
       </w:r>
-      <w:commentRangeStart w:id="0"/>
       <w:r>
         <w:rPr>
           <w:rFonts w:ascii="Arial" w:eastAsia="Times New Roman" w:hAnsi="Arial" w:cs="Arial"/>
@@ -37,26 +36,7 @@
           <w:szCs w:val="21"/>
           <w:lang w:eastAsia="en-GB"/>
         </w:rPr>
-        <w:t>Journal</w:t>
-      </w:r>
-      <w:commentRangeEnd w:id="0"/>
-      <w:r>
-        <w:rPr>
-          <w:rStyle w:val="CommentReference"/>
-        </w:rPr>
-        <w:commentReference w:id="0"/>
-      </w:r>
-      <w:r>
-        <w:rPr>
-          <w:rFonts w:ascii="Arial" w:eastAsia="Times New Roman" w:hAnsi="Arial" w:cs="Arial"/>
-          <w:b/>
-          <w:bCs/>
-          <w:color w:val="1C1D1E"/>
-          <w:sz w:val="21"/>
-          <w:szCs w:val="21"/>
-          <w:lang w:eastAsia="en-GB"/>
-        </w:rPr>
-        <w:t xml:space="preserve"> of Animal Ecology</w:t>
+        <w:t>Journal of Animal Ecology</w:t>
       </w:r>
       <w:r>
         <w:rPr>
@@ -68,7 +48,7 @@
         </w:rPr>
         <w:t xml:space="preserve"> – </w:t>
       </w:r>
-      <w:hyperlink r:id="rId11" w:history="1">
+      <w:hyperlink r:id="rId7" w:history="1">
         <w:r>
           <w:rPr>
             <w:rStyle w:val="Hyperlink"/>
@@ -253,6 +233,7 @@
         </w:rPr>
         <w:t xml:space="preserve">, </w:t>
       </w:r>
+      <w:commentRangeStart w:id="0"/>
       <w:commentRangeStart w:id="1"/>
       <w:r>
         <w:rPr>
@@ -407,6 +388,13 @@
       <w:r>
         <w:t xml:space="preserve"> </w:t>
       </w:r>
+      <w:commentRangeEnd w:id="0"/>
+      <w:r>
+        <w:rPr>
+          <w:rStyle w:val="CommentReference"/>
+        </w:rPr>
+        <w:commentReference w:id="0"/>
+      </w:r>
       <w:commentRangeEnd w:id="1"/>
       <w:r>
         <w:rPr>
@@ -421,7 +409,15 @@
         <w:t xml:space="preserve"> </w:t>
       </w:r>
       <w:r>
-        <w:t>Ken Andersen</w:t>
+        <w:t xml:space="preserve">Ken </w:t>
+      </w:r>
+      <w:ins w:id="2" w:author="Ken Haste Andersen" w:date="2021-04-19T09:39:00Z">
+        <w:r>
+          <w:t xml:space="preserve">H. </w:t>
+        </w:r>
+      </w:ins>
+      <w:r>
+        <w:t>Andersen</w:t>
       </w:r>
     </w:p>
     <w:p>
@@ -470,6 +466,7 @@
           <w:bCs/>
         </w:rPr>
       </w:pPr>
+      <w:commentRangeStart w:id="3"/>
       <w:r>
         <w:rPr>
           <w:b/>
@@ -477,6 +474,13 @@
         </w:rPr>
         <w:t>Summary</w:t>
       </w:r>
+      <w:commentRangeEnd w:id="3"/>
+      <w:r>
+        <w:rPr>
+          <w:rStyle w:val="CommentReference"/>
+        </w:rPr>
+        <w:commentReference w:id="3"/>
+      </w:r>
     </w:p>
     <w:p/>
     <w:p>
@@ -484,7 +488,15 @@
         <w:t>1.</w:t>
       </w:r>
       <w:r>
-        <w:t xml:space="preserve"> To understand the impacts of human activities on communities and ecosystems </w:t>
+        <w:t xml:space="preserve"> To understand the impacts of human activities on communities and </w:t>
+      </w:r>
+      <w:ins w:id="4" w:author="Ken Haste Andersen" w:date="2021-04-19T09:41:00Z">
+        <w:r>
+          <w:t xml:space="preserve">marine </w:t>
+        </w:r>
+      </w:ins>
+      <w:r>
+        <w:t xml:space="preserve">ecosystems </w:t>
       </w:r>
       <w:r>
         <w:t xml:space="preserve">a wide range of </w:t>
@@ -516,7 +528,15 @@
         <w:t>Multispecies s</w:t>
       </w:r>
       <w:r>
-        <w:t xml:space="preserve">ize spectrum models have emerged as a useful tool because they capture many important </w:t>
+        <w:t xml:space="preserve">ize spectrum models </w:t>
+      </w:r>
+      <w:ins w:id="5" w:author="Ken Haste Andersen" w:date="2021-04-19T09:41:00Z">
+        <w:r>
+          <w:t xml:space="preserve">of fish and fisheries </w:t>
+        </w:r>
+      </w:ins>
+      <w:r>
+        <w:t xml:space="preserve">have emerged as a useful tool because they capture many important </w:t>
       </w:r>
       <w:r>
         <w:t xml:space="preserve">intra- and inter-specific </w:t>
@@ -669,7 +689,7 @@
       <w:r>
         <w:t xml:space="preserve"> </w:t>
       </w:r>
-      <w:commentRangeStart w:id="2"/>
+      <w:commentRangeStart w:id="6"/>
       <w:r>
         <w:t xml:space="preserve">we </w:t>
       </w:r>
@@ -697,12 +717,12 @@
       <w:r>
         <w:t>.</w:t>
       </w:r>
-      <w:commentRangeEnd w:id="2"/>
-      <w:r>
-        <w:rPr>
-          <w:rStyle w:val="CommentReference"/>
-        </w:rPr>
-        <w:commentReference w:id="2"/>
+      <w:commentRangeEnd w:id="6"/>
+      <w:r>
+        <w:rPr>
+          <w:rStyle w:val="CommentReference"/>
+        </w:rPr>
+        <w:commentReference w:id="6"/>
       </w:r>
     </w:p>
     <w:p>
@@ -730,6 +750,7 @@
           <w:bCs/>
         </w:rPr>
       </w:pPr>
+      <w:commentRangeStart w:id="7"/>
       <w:r>
         <w:rPr>
           <w:b/>
@@ -737,6 +758,13 @@
         </w:rPr>
         <w:t>Introduction</w:t>
       </w:r>
+      <w:commentRangeEnd w:id="7"/>
+      <w:r>
+        <w:rPr>
+          <w:rStyle w:val="CommentReference"/>
+        </w:rPr>
+        <w:commentReference w:id="7"/>
+      </w:r>
     </w:p>
     <w:p>
       <w:pPr>
@@ -999,16 +1027,16 @@
       <w:r>
         <w:t xml:space="preserve">, </w:t>
       </w:r>
-      <w:commentRangeStart w:id="3"/>
+      <w:commentRangeStart w:id="8"/>
       <w:r>
         <w:t>etc</w:t>
       </w:r>
-      <w:commentRangeEnd w:id="3"/>
-      <w:r>
-        <w:rPr>
-          <w:rStyle w:val="CommentReference"/>
-        </w:rPr>
-        <w:commentReference w:id="3"/>
+      <w:commentRangeEnd w:id="8"/>
+      <w:r>
+        <w:rPr>
+          <w:rStyle w:val="CommentReference"/>
+        </w:rPr>
+        <w:commentReference w:id="8"/>
       </w:r>
       <w:r>
         <w:t>. While fairly fish-centric, several extensions also exist</w:t>
@@ -1217,7 +1245,18 @@
         <w:t>(integral projection models, marine ecosystem and multispecies models, physiologically structured models</w:t>
       </w:r>
       <w:r>
-        <w:t>, epidemiological models</w:t>
+        <w:t xml:space="preserve">, </w:t>
+      </w:r>
+      <w:commentRangeStart w:id="9"/>
+      <w:r>
+        <w:t>epidemiological models</w:t>
+      </w:r>
+      <w:commentRangeEnd w:id="9"/>
+      <w:r>
+        <w:rPr>
+          <w:rStyle w:val="CommentReference"/>
+        </w:rPr>
+        <w:commentReference w:id="9"/>
       </w:r>
       <w:r>
         <w:t>)</w:t>
@@ -1348,19 +1387,45 @@
         <w:t>T</w:t>
       </w:r>
       <w:r>
-        <w:t>he general</w:t>
-      </w:r>
-      <w:r>
-        <w:t>,</w:t>
-      </w:r>
-      <w:r>
-        <w:t xml:space="preserve"> </w:t>
-      </w:r>
-      <w:r>
-        <w:t xml:space="preserve">trait-based, </w:t>
-      </w:r>
-      <w:r>
-        <w:t>size spectrum model is centred around the premise that</w:t>
+        <w:t xml:space="preserve">he </w:t>
+      </w:r>
+      <w:proofErr w:type="spellStart"/>
+      <w:r>
+        <w:t>general</w:t>
+      </w:r>
+      <w:del w:id="10" w:author="Ken Haste Andersen" w:date="2021-04-19T09:54:00Z">
+        <w:r>
+          <w:delText>,</w:delText>
+        </w:r>
+        <w:r>
+          <w:delText xml:space="preserve"> </w:delText>
+        </w:r>
+        <w:r>
+          <w:delText>trait-</w:delText>
+        </w:r>
+        <w:commentRangeStart w:id="11"/>
+        <w:r>
+          <w:delText>based</w:delText>
+        </w:r>
+      </w:del>
+      <w:commentRangeEnd w:id="11"/>
+      <w:r>
+        <w:rPr>
+          <w:rStyle w:val="CommentReference"/>
+        </w:rPr>
+        <w:commentReference w:id="11"/>
+      </w:r>
+      <w:del w:id="12" w:author="Ken Haste Andersen" w:date="2021-04-19T09:54:00Z">
+        <w:r>
+          <w:delText xml:space="preserve">, </w:delText>
+        </w:r>
+      </w:del>
+      <w:r>
+        <w:t>size</w:t>
+      </w:r>
+      <w:proofErr w:type="spellEnd"/>
+      <w:r>
+        <w:t xml:space="preserve"> spectrum model is centred around the premise that</w:t>
       </w:r>
       <w:r>
         <w:t xml:space="preserve"> the biological rates and of an individual organism in a community is strongly related to two size-related traits: individual size and asymptotic body size (</w:t>
@@ -1380,7 +1445,21 @@
         <w:t xml:space="preserve">). In </w:t>
       </w:r>
       <w:r>
-        <w:t>size spectrum models we are concerned with tracking how the abundance of organisms, in a particular size bracket, changes through time as a result of individual physiological and ecological processes.</w:t>
+        <w:t xml:space="preserve">size spectrum models we are concerned with tracking how the abundance of organisms, in a particular size </w:t>
+      </w:r>
+      <w:commentRangeStart w:id="13"/>
+      <w:r>
+        <w:t>bracket</w:t>
+      </w:r>
+      <w:commentRangeEnd w:id="13"/>
+      <w:r>
+        <w:rPr>
+          <w:rStyle w:val="CommentReference"/>
+        </w:rPr>
+        <w:commentReference w:id="13"/>
+      </w:r>
+      <w:r>
+        <w:t>, changes through time as a result of individual physiological and ecological processes.</w:t>
       </w:r>
       <w:r>
         <w:t xml:space="preserve"> These processes begin with size-dependent feeding interactions that </w:t>
@@ -1393,7 +1472,64 @@
     <w:p/>
     <w:p>
       <w:r>
-        <w:t xml:space="preserve">These processes are mathematically captured by the McKendrick-von Foerster equation (equation 1) used by a wide range of age and size-structured models in ecology (IPMs, matrix). </w:t>
+        <w:t>These processes are</w:t>
+      </w:r>
+      <w:ins w:id="14" w:author="Ken Haste Andersen" w:date="2021-04-19T09:47:00Z">
+        <w:r>
+          <w:t xml:space="preserve"> used to calcula</w:t>
+        </w:r>
+      </w:ins>
+      <w:ins w:id="15" w:author="Ken Haste Andersen" w:date="2021-04-19T09:48:00Z">
+        <w:r>
+          <w:t>te the growth</w:t>
+        </w:r>
+        <w:r>
+          <w:t>, reprod</w:t>
+        </w:r>
+      </w:ins>
+      <w:ins w:id="16" w:author="Ken Haste Andersen" w:date="2021-04-19T09:49:00Z">
+        <w:r>
+          <w:t xml:space="preserve">uction, and </w:t>
+        </w:r>
+      </w:ins>
+      <w:ins w:id="17" w:author="Ken Haste Andersen" w:date="2021-04-19T09:48:00Z">
+        <w:r>
+          <w:t xml:space="preserve">mortality of individual organisms as a </w:t>
+        </w:r>
+        <w:proofErr w:type="gramStart"/>
+        <w:r>
+          <w:t>function</w:t>
+        </w:r>
+      </w:ins>
+      <w:ins w:id="18" w:author="Ken Haste Andersen" w:date="2021-04-19T09:49:00Z">
+        <w:r>
+          <w:t>s</w:t>
+        </w:r>
+      </w:ins>
+      <w:ins w:id="19" w:author="Ken Haste Andersen" w:date="2021-04-19T09:48:00Z">
+        <w:r>
+          <w:t xml:space="preserve"> of their size</w:t>
+        </w:r>
+        <w:proofErr w:type="gramEnd"/>
+        <w:r>
+          <w:t xml:space="preserve">. This information is scaled up the level of population size spectra </w:t>
+        </w:r>
+        <w:proofErr w:type="spellStart"/>
+        <w:r>
+          <w:t>by</w:t>
+        </w:r>
+      </w:ins>
+      <w:del w:id="20" w:author="Ken Haste Andersen" w:date="2021-04-19T09:48:00Z">
+        <w:r>
+          <w:delText xml:space="preserve"> mathematically captured by </w:delText>
+        </w:r>
+      </w:del>
+      <w:r>
+        <w:t>the</w:t>
+      </w:r>
+      <w:proofErr w:type="spellEnd"/>
+      <w:r>
+        <w:t xml:space="preserve"> McKendrick-von Foerster equation (equation 1) used by a wide range of age and size-structured models in ecology (IPMs, matrix). </w:t>
       </w:r>
     </w:p>
     <w:p/>
@@ -1439,6 +1575,11 @@
       <w:r>
         <w:t xml:space="preserve"> </w:t>
       </w:r>
+      <w:ins w:id="21" w:author="Ken Haste Andersen" w:date="2021-04-19T09:49:00Z">
+        <w:r>
+          <w:t xml:space="preserve">prefer to </w:t>
+        </w:r>
+      </w:ins>
       <w:r>
         <w:t xml:space="preserve">feed </w:t>
       </w:r>
@@ -1474,7 +1615,21 @@
         <w:t>Rule 2.</w:t>
       </w:r>
       <w:r>
-        <w:t xml:space="preserve"> Larger organisms encounter more food, through </w:t>
+        <w:t xml:space="preserve"> Larger organisms </w:t>
+      </w:r>
+      <w:commentRangeStart w:id="22"/>
+      <w:r>
+        <w:t>encounter more food</w:t>
+      </w:r>
+      <w:commentRangeEnd w:id="22"/>
+      <w:r>
+        <w:rPr>
+          <w:rStyle w:val="CommentReference"/>
+        </w:rPr>
+        <w:commentReference w:id="22"/>
+      </w:r>
+      <w:r>
+        <w:t xml:space="preserve">, through </w:t>
       </w:r>
       <w:r>
         <w:t xml:space="preserve">their </w:t>
@@ -1499,7 +1654,15 @@
         <w:t>Larger organisms have greater metabolic demands</w:t>
       </w:r>
       <w:r>
-        <w:t xml:space="preserve"> and maximum consumption rates</w:t>
+        <w:t xml:space="preserve"> and </w:t>
+      </w:r>
+      <w:ins w:id="23" w:author="Ken Haste Andersen" w:date="2021-04-19T09:50:00Z">
+        <w:r>
+          <w:t xml:space="preserve">higher </w:t>
+        </w:r>
+      </w:ins>
+      <w:r>
+        <w:t>maximum consumption rates</w:t>
       </w:r>
       <w:r>
         <w:t>,</w:t>
@@ -1519,6 +1682,11 @@
       <w:r>
         <w:t>ies</w:t>
       </w:r>
+      <w:ins w:id="24" w:author="Ken Haste Andersen" w:date="2021-04-19T09:50:00Z">
+        <w:r>
+          <w:t xml:space="preserve"> (typically “metabolic” scaling).</w:t>
+        </w:r>
+      </w:ins>
     </w:p>
     <w:p>
       <w:pPr>
@@ -1530,8 +1698,39 @@
         </w:pBdr>
       </w:pPr>
       <w:r>
-        <w:t>Rule 4. Larger organisms have greater reproductive costs</w:t>
-      </w:r>
+        <w:t xml:space="preserve">Rule 4. Larger organisms have greater </w:t>
+      </w:r>
+      <w:commentRangeStart w:id="25"/>
+      <w:ins w:id="26" w:author="Ken Haste Andersen" w:date="2021-04-19T09:50:00Z">
+        <w:r>
+          <w:t>po</w:t>
+        </w:r>
+      </w:ins>
+      <w:ins w:id="27" w:author="Ken Haste Andersen" w:date="2021-04-19T09:51:00Z">
+        <w:r>
+          <w:t xml:space="preserve">tential </w:t>
+        </w:r>
+        <w:commentRangeEnd w:id="25"/>
+        <w:r>
+          <w:rPr>
+            <w:rStyle w:val="CommentReference"/>
+          </w:rPr>
+          <w:commentReference w:id="25"/>
+        </w:r>
+      </w:ins>
+      <w:r>
+        <w:t xml:space="preserve">reproductive </w:t>
+      </w:r>
+      <w:del w:id="28" w:author="Ken Haste Andersen" w:date="2021-04-19T09:50:00Z">
+        <w:r>
+          <w:delText>costs</w:delText>
+        </w:r>
+      </w:del>
+      <w:ins w:id="29" w:author="Ken Haste Andersen" w:date="2021-04-19T09:50:00Z">
+        <w:r>
+          <w:t>output</w:t>
+        </w:r>
+      </w:ins>
     </w:p>
     <w:p>
       <w:pPr>
@@ -1573,6 +1772,7 @@
           <w:right w:val="single" w:sz="4" w:space="4" w:color="auto"/>
         </w:pBdr>
       </w:pPr>
+      <w:commentRangeStart w:id="30"/>
       <w:r>
         <w:t>Rule 6. Species with smaller asymptotic sizes</w:t>
       </w:r>
@@ -1581,6 +1781,13 @@
       </w:r>
       <w:r>
         <w:t xml:space="preserve"> and high maximum recruitment rates</w:t>
+      </w:r>
+      <w:commentRangeEnd w:id="30"/>
+      <w:r>
+        <w:rPr>
+          <w:rStyle w:val="CommentReference"/>
+        </w:rPr>
+        <w:commentReference w:id="30"/>
       </w:r>
     </w:p>
     <w:p>
@@ -1681,34 +1888,109 @@
     </w:p>
     <w:p/>
     <w:p>
-      <w:r>
-        <w:t>T</w:t>
-      </w:r>
-      <w:r>
-        <w:t>rait-based size spectrum models provide a general description of the individual to community processes that give rise to a size spectrum</w:t>
-      </w:r>
-      <w:r>
-        <w:t xml:space="preserve"> - </w:t>
-      </w:r>
-      <w:r>
-        <w:t xml:space="preserve">without necessarily </w:t>
-      </w:r>
-      <w:r>
-        <w:t xml:space="preserve">needing to </w:t>
-      </w:r>
-      <w:r>
-        <w:t>know what species are present</w:t>
-      </w:r>
-      <w:r>
-        <w:t xml:space="preserve"> or even having any data! </w:t>
-      </w:r>
-      <w:r>
-        <w:t xml:space="preserve">In reality not all of these assumptions would hold for a specific real system of interest. </w:t>
-      </w:r>
-    </w:p>
+      <w:pPr>
+        <w:rPr>
+          <w:del w:id="31" w:author="Ken Haste Andersen" w:date="2021-04-19T09:56:00Z"/>
+          <w:moveTo w:id="32" w:author="Ken Haste Andersen" w:date="2021-04-19T09:56:00Z"/>
+        </w:rPr>
+      </w:pPr>
+      <w:ins w:id="33" w:author="Ken Haste Andersen" w:date="2021-04-19T09:54:00Z">
+        <w:r>
+          <w:t xml:space="preserve">The </w:t>
+        </w:r>
+      </w:ins>
+      <w:ins w:id="34" w:author="Ken Haste Andersen" w:date="2021-04-19T09:55:00Z">
+        <w:r>
+          <w:t xml:space="preserve">size spectrum models come in a range of flavours with different data needs. The most “data-poor” is the trait-based model. This version does not include any information about the specific species present. </w:t>
+        </w:r>
+      </w:ins>
+      <w:moveToRangeStart w:id="35" w:author="Ken Haste Andersen" w:date="2021-04-19T09:56:00Z" w:name="move69718616"/>
+      <w:moveTo w:id="36" w:author="Ken Haste Andersen" w:date="2021-04-19T09:56:00Z">
+        <w:r>
+          <w:t xml:space="preserve">Trait-based size spectrum models provide a general description of the individual to community processes that give rise to a size spectrum - without necessarily needing to know what species are present or even having any data! In reality not all of these assumptions would hold for a specific real system of interest. </w:t>
+        </w:r>
+      </w:moveTo>
+    </w:p>
+    <w:moveToRangeEnd w:id="35"/>
+    <w:p>
+      <w:pPr>
+        <w:rPr>
+          <w:ins w:id="37" w:author="Ken Haste Andersen" w:date="2021-04-19T09:56:00Z"/>
+        </w:rPr>
+      </w:pPr>
+      <w:ins w:id="38" w:author="Ken Haste Andersen" w:date="2021-04-19T09:55:00Z">
+        <w:r>
+          <w:t>The next level is species-based size-s</w:t>
+        </w:r>
+      </w:ins>
+      <w:ins w:id="39" w:author="Ken Haste Andersen" w:date="2021-04-19T09:56:00Z">
+        <w:r>
+          <w:t xml:space="preserve">pectrum models which requires some information about the actual species present. The focus of this </w:t>
+        </w:r>
+        <w:proofErr w:type="spellStart"/>
+        <w:r>
+          <w:t>howto</w:t>
+        </w:r>
+        <w:proofErr w:type="spellEnd"/>
+        <w:r>
+          <w:t xml:space="preserve"> is the species-based size-</w:t>
+        </w:r>
+        <w:proofErr w:type="spellStart"/>
+        <w:r>
+          <w:t>spectum</w:t>
+        </w:r>
+        <w:proofErr w:type="spellEnd"/>
+        <w:r>
+          <w:t xml:space="preserve"> model.</w:t>
+        </w:r>
+      </w:ins>
+    </w:p>
+    <w:p>
+      <w:pPr>
+        <w:rPr>
+          <w:ins w:id="40" w:author="Ken Haste Andersen" w:date="2021-04-19T09:54:00Z"/>
+        </w:rPr>
+      </w:pPr>
+    </w:p>
+    <w:p>
+      <w:pPr>
+        <w:rPr>
+          <w:moveFrom w:id="41" w:author="Ken Haste Andersen" w:date="2021-04-19T09:56:00Z"/>
+        </w:rPr>
+      </w:pPr>
+      <w:moveFromRangeStart w:id="42" w:author="Ken Haste Andersen" w:date="2021-04-19T09:56:00Z" w:name="move69718616"/>
+      <w:moveFrom w:id="43" w:author="Ken Haste Andersen" w:date="2021-04-19T09:56:00Z">
+        <w:r>
+          <w:t>T</w:t>
+        </w:r>
+        <w:r>
+          <w:t>rait-based size spectrum models provide a general description of the individual to community processes that give rise to a size spectrum</w:t>
+        </w:r>
+        <w:r>
+          <w:t xml:space="preserve"> - </w:t>
+        </w:r>
+        <w:r>
+          <w:t xml:space="preserve">without necessarily </w:t>
+        </w:r>
+        <w:r>
+          <w:t xml:space="preserve">needing to </w:t>
+        </w:r>
+        <w:r>
+          <w:t>know what species are present</w:t>
+        </w:r>
+        <w:r>
+          <w:t xml:space="preserve"> or even having any data! </w:t>
+        </w:r>
+        <w:r>
+          <w:t xml:space="preserve">In reality not all of these assumptions would hold for a specific real system of interest. </w:t>
+        </w:r>
+      </w:moveFrom>
+    </w:p>
+    <w:moveFromRangeEnd w:id="42"/>
     <w:p/>
     <w:p>
       <w:r>
+        <w:lastRenderedPageBreak/>
         <w:t>Thus</w:t>
       </w:r>
       <w:r>
@@ -1844,11 +2126,7 @@
         <w:t>descriptions, R commands for analysis and plotting, as well as extension capabilities for more advanced users and developers.</w:t>
       </w:r>
       <w:r>
-        <w:t xml:space="preserve"> As a basic entry level introduction on the general size </w:t>
-      </w:r>
-      <w:r>
-        <w:lastRenderedPageBreak/>
-        <w:t xml:space="preserve">spectrum modelling </w:t>
+        <w:t xml:space="preserve"> As a basic entry level introduction on the general size spectrum modelling </w:t>
       </w:r>
       <w:proofErr w:type="spellStart"/>
       <w:r>
@@ -1874,16 +2152,155 @@
           <w:iCs/>
           <w:highlight w:val="yellow"/>
         </w:rPr>
-        <w:t>/watch this vide “what is a size spectrum?”</w:t>
-      </w:r>
-      <w:r>
-        <w:t xml:space="preserve"> before starting the below </w:t>
+        <w:t>/watch this vide “what is a size spectrum?</w:t>
       </w:r>
       <w:proofErr w:type="gramStart"/>
       <w:r>
-        <w:t>tutorials..</w:t>
-      </w:r>
-      <w:proofErr w:type="gramEnd"/>
+        <w:rPr>
+          <w:i/>
+          <w:iCs/>
+          <w:highlight w:val="yellow"/>
+        </w:rPr>
+        <w:t>”</w:t>
+      </w:r>
+      <w:r>
+        <w:t xml:space="preserve"> </w:t>
+      </w:r>
+      <w:ins w:id="44" w:author="Ken Haste Andersen" w:date="2021-04-19T09:54:00Z">
+        <w:r>
+          <w:t>:</w:t>
+        </w:r>
+        <w:proofErr w:type="gramEnd"/>
+        <w:r>
+          <w:t xml:space="preserve"> </w:t>
+        </w:r>
+        <w:r>
+          <w:fldChar w:fldCharType="begin"/>
+        </w:r>
+        <w:r>
+          <w:instrText xml:space="preserve"> HYPERLINK "</w:instrText>
+        </w:r>
+        <w:r>
+          <w:instrText>https://vimeo.com/360486042</w:instrText>
+        </w:r>
+        <w:r>
+          <w:instrText xml:space="preserve">" </w:instrText>
+        </w:r>
+        <w:r>
+          <w:fldChar w:fldCharType="separate"/>
+        </w:r>
+        <w:r>
+          <w:rPr>
+            <w:rStyle w:val="Hyperlink"/>
+          </w:rPr>
+          <w:t>https://vimeo.com/360486042</w:t>
+        </w:r>
+        <w:r>
+          <w:fldChar w:fldCharType="end"/>
+        </w:r>
+        <w:r>
+          <w:t xml:space="preserve"> </w:t>
+        </w:r>
+      </w:ins>
+      <w:r>
+        <w:t>before starting the below tutorials..</w:t>
+      </w:r>
+    </w:p>
+    <w:p>
+      <w:pPr>
+        <w:rPr>
+          <w:ins w:id="45" w:author="Ken Haste Andersen" w:date="2021-04-19T09:57:00Z"/>
+        </w:rPr>
+      </w:pPr>
+    </w:p>
+    <w:p>
+      <w:pPr>
+        <w:rPr>
+          <w:ins w:id="46" w:author="Ken Haste Andersen" w:date="2021-04-19T09:57:00Z"/>
+        </w:rPr>
+      </w:pPr>
+      <w:ins w:id="47" w:author="Ken Haste Andersen" w:date="2021-04-19T09:57:00Z">
+        <w:r>
+          <w:drawing>
+            <wp:inline distT="0" distB="0" distL="0" distR="0" wp14:anchorId="24FF11EF" wp14:editId="6954E991">
+              <wp:extent cx="5727700" cy="4314825"/>
+              <wp:effectExtent l="0" t="0" r="0" b="3175"/>
+              <wp:docPr id="1" name="Picture 1" descr="Diagram&#10;&#10;Description automatically generated"/>
+              <wp:cNvGraphicFramePr>
+                <a:graphicFrameLocks xmlns:a="http://schemas.openxmlformats.org/drawingml/2006/main" noChangeAspect="1"/>
+              </wp:cNvGraphicFramePr>
+              <a:graphic xmlns:a="http://schemas.openxmlformats.org/drawingml/2006/main">
+                <a:graphicData uri="http://schemas.openxmlformats.org/drawingml/2006/picture">
+                  <pic:pic xmlns:pic="http://schemas.openxmlformats.org/drawingml/2006/picture">
+                    <pic:nvPicPr>
+                      <pic:cNvPr id="1" name="Picture 1" descr="Diagram&#10;&#10;Description automatically generated"/>
+                      <pic:cNvPicPr/>
+                    </pic:nvPicPr>
+                    <pic:blipFill>
+                      <a:blip r:embed="rId12"/>
+                      <a:stretch>
+                        <a:fillRect/>
+                      </a:stretch>
+                    </pic:blipFill>
+                    <pic:spPr>
+                      <a:xfrm>
+                        <a:off x="0" y="0"/>
+                        <a:ext cx="5727700" cy="4314825"/>
+                      </a:xfrm>
+                      <a:prstGeom prst="rect">
+                        <a:avLst/>
+                      </a:prstGeom>
+                    </pic:spPr>
+                  </pic:pic>
+                </a:graphicData>
+              </a:graphic>
+            </wp:inline>
+          </w:drawing>
+        </w:r>
+      </w:ins>
+    </w:p>
+    <w:p>
+      <w:pPr>
+        <w:rPr>
+          <w:ins w:id="48" w:author="Ken Haste Andersen" w:date="2021-04-19T09:57:00Z"/>
+          <w:lang w:val="en-DK"/>
+        </w:rPr>
+      </w:pPr>
+      <w:ins w:id="49" w:author="Ken Haste Andersen" w:date="2021-04-19T09:57:00Z">
+        <w:r>
+          <w:t xml:space="preserve">Figure 1: </w:t>
+        </w:r>
+        <w:r>
+          <w:rPr>
+            <w:lang w:val="en-US"/>
+          </w:rPr>
+          <w:t xml:space="preserve">Caption: Illustration of the parameters needed (blue boxes) and calibrated (green boxes) by Mizer. The need for data is hierarchical: a model can be setup and calibrated with the information in red: knowledge of the asymptotic size and observations of biomass and fishing. The calibration can be refined by adding further information in life history parameters and by using knowledge of Fmsy to calibrate the reproductive efficiency (orange). Additional refinement can be done by specifying the interaction matrix, theta (blue). Other parameters can </w:t>
+        </w:r>
+      </w:ins>
+      <w:ins w:id="50" w:author="Ken Haste Andersen" w:date="2021-04-19T09:58:00Z">
+        <w:r>
+          <w:rPr>
+            <w:lang w:val="en-US"/>
+          </w:rPr>
+          <w:t xml:space="preserve">be </w:t>
+        </w:r>
+      </w:ins>
+      <w:ins w:id="51" w:author="Ken Haste Andersen" w:date="2021-04-19T09:57:00Z">
+        <w:r>
+          <w:rPr>
+            <w:lang w:val="en-US"/>
+          </w:rPr>
+          <w:t>adjusted but they are rarely known accurately on a species-by-species basis (black).</w:t>
+        </w:r>
+      </w:ins>
+    </w:p>
+    <w:p>
+      <w:pPr>
+        <w:rPr>
+          <w:ins w:id="52" w:author="Ken Haste Andersen" w:date="2021-04-19T09:57:00Z"/>
+          <w:lang w:val="en-DK"/>
+        </w:rPr>
+      </w:pPr>
     </w:p>
     <w:p/>
     <w:p>
@@ -1898,6 +2315,7 @@
           <w:b/>
           <w:bCs/>
         </w:rPr>
+        <w:lastRenderedPageBreak/>
         <w:t xml:space="preserve">Part 1: </w:t>
       </w:r>
       <w:r>
@@ -1924,6 +2342,7 @@
       </w:pPr>
     </w:p>
     <w:p>
+      <w:commentRangeStart w:id="53"/>
       <w:r>
         <w:t xml:space="preserve">The main difference between a trait based and a multispecies </w:t>
       </w:r>
@@ -1933,7 +2352,17 @@
       </w:r>
       <w:proofErr w:type="spellEnd"/>
       <w:r>
-        <w:t xml:space="preserve"> model is that several key parameters, assumed to be the same for all species in the trait-based model, instead can be parametrised to capture known species-specific differences informed from study system data. These include life -history parameters that are widely available or can be estimated using information on </w:t>
+        <w:t xml:space="preserve"> model is that several key parameters, assumed to be the same for all species in the trait-based model, instead can be parametrised to capture known species-specific differences informed from study system data. </w:t>
+      </w:r>
+      <w:commentRangeEnd w:id="53"/>
+      <w:r>
+        <w:rPr>
+          <w:rStyle w:val="CommentReference"/>
+        </w:rPr>
+        <w:commentReference w:id="53"/>
+      </w:r>
+      <w:r>
+        <w:t xml:space="preserve">These include life -history parameters that are widely available or can be estimated using information on </w:t>
       </w:r>
       <w:proofErr w:type="spellStart"/>
       <w:r>
@@ -1976,6 +2405,7 @@
     </w:p>
     <w:p/>
     <w:p>
+      <w:commentRangeStart w:id="54"/>
       <w:r>
         <w:t xml:space="preserve">Mizer works with two key R </w:t>
       </w:r>
@@ -2058,6 +2488,13 @@
       </w:r>
       <w:r>
         <w:t xml:space="preserve"> stores the abundance density at size class.</w:t>
+      </w:r>
+      <w:commentRangeEnd w:id="54"/>
+      <w:r>
+        <w:rPr>
+          <w:rStyle w:val="CommentReference"/>
+        </w:rPr>
+        <w:commentReference w:id="54"/>
       </w:r>
     </w:p>
     <w:p/>
@@ -2190,8 +2627,19 @@
     </w:p>
     <w:p/>
     <w:p>
-      <w:r>
-        <w:t xml:space="preserve">Let’s get started considering a case study: </w:t>
+      <w:commentRangeStart w:id="55"/>
+      <w:r>
+        <w:t xml:space="preserve">Let’s </w:t>
+      </w:r>
+      <w:commentRangeEnd w:id="55"/>
+      <w:r>
+        <w:rPr>
+          <w:rStyle w:val="CommentReference"/>
+        </w:rPr>
+        <w:commentReference w:id="55"/>
+      </w:r>
+      <w:r>
+        <w:t xml:space="preserve">get started considering a case study: </w:t>
       </w:r>
       <w:proofErr w:type="gramStart"/>
       <w:r>
@@ -2232,8 +2680,22 @@
     </w:p>
     <w:p/>
     <w:p>
-      <w:r>
-        <w:lastRenderedPageBreak/>
+      <w:pPr>
+        <w:rPr>
+          <w:ins w:id="56" w:author="Ken Haste Andersen" w:date="2021-04-19T10:05:00Z"/>
+        </w:rPr>
+      </w:pPr>
+      <w:proofErr w:type="gramStart"/>
+      <w:ins w:id="57" w:author="Ken Haste Andersen" w:date="2021-04-19T10:06:00Z">
+        <w:r>
+          <w:t>First</w:t>
+        </w:r>
+        <w:proofErr w:type="gramEnd"/>
+        <w:r>
+          <w:t xml:space="preserve"> we need data on life-history and feeding parameters. </w:t>
+        </w:r>
+      </w:ins>
+      <w:r>
         <w:t xml:space="preserve">To start let’s consider one of the iconic species in this system – Atlantic cod.  A search of </w:t>
       </w:r>
       <w:proofErr w:type="spellStart"/>
@@ -2259,7 +2721,8 @@
       <w:r>
         <w:t xml:space="preserve">including  </w:t>
       </w:r>
-      <w:commentRangeStart w:id="4"/>
+      <w:commentRangeStart w:id="58"/>
+      <w:commentRangeStart w:id="59"/>
       <w:r>
         <w:rPr>
           <w:i/>
@@ -2283,7 +2746,11 @@
         <w:t xml:space="preserve"> </w:t>
       </w:r>
       <w:r>
-        <w:t xml:space="preserve">will allow us to get started with </w:t>
+        <w:t xml:space="preserve">will allow us to get started </w:t>
+      </w:r>
+      <w:r>
+        <w:lastRenderedPageBreak/>
+        <w:t xml:space="preserve">with </w:t>
       </w:r>
       <w:r>
         <w:t>enough information to inform life-history parameters (</w:t>
@@ -2302,12 +2769,61 @@
       <w:r>
         <w:t xml:space="preserve">. Data on predator-prey sizes can provide information for prey size selectivity parameters (beta, sigma). </w:t>
       </w:r>
-      <w:commentRangeEnd w:id="4"/>
-      <w:r>
-        <w:rPr>
-          <w:rStyle w:val="CommentReference"/>
-        </w:rPr>
-        <w:commentReference w:id="4"/>
+      <w:commentRangeEnd w:id="58"/>
+      <w:ins w:id="60" w:author="Ken Haste Andersen" w:date="2021-04-19T10:06:00Z">
+        <w:r>
+          <w:t xml:space="preserve"> At the minimum we need to know the asymptotic size (Figure 1). Other parameters are supplied as available. The calibration can be started with </w:t>
+        </w:r>
+      </w:ins>
+      <w:ins w:id="61" w:author="Ken Haste Andersen" w:date="2021-04-19T10:07:00Z">
+        <w:r>
+          <w:t>minimum data and refined iteratively.</w:t>
+        </w:r>
+      </w:ins>
+    </w:p>
+    <w:p>
+      <w:pPr>
+        <w:rPr>
+          <w:ins w:id="62" w:author="Ken Haste Andersen" w:date="2021-04-19T10:05:00Z"/>
+        </w:rPr>
+      </w:pPr>
+    </w:p>
+    <w:p>
+      <w:ins w:id="63" w:author="Ken Haste Andersen" w:date="2021-04-19T10:05:00Z">
+        <w:r>
+          <w:t xml:space="preserve">Second, we need information about the species’ biomass and fishing pressure to calibrate the </w:t>
+        </w:r>
+      </w:ins>
+      <w:ins w:id="64" w:author="Ken Haste Andersen" w:date="2021-04-19T10:07:00Z">
+        <w:r>
+          <w:t>carrying capacity of each species (</w:t>
+        </w:r>
+        <w:proofErr w:type="spellStart"/>
+        <w:r>
+          <w:t>Rmax</w:t>
+        </w:r>
+        <w:proofErr w:type="spellEnd"/>
+        <w:r>
+          <w:t>)</w:t>
+        </w:r>
+      </w:ins>
+      <w:ins w:id="65" w:author="Ken Haste Andersen" w:date="2021-04-19T10:05:00Z">
+        <w:r>
+          <w:t xml:space="preserve">. </w:t>
+        </w:r>
+      </w:ins>
+      <w:r>
+        <w:rPr>
+          <w:rStyle w:val="CommentReference"/>
+        </w:rPr>
+        <w:commentReference w:id="58"/>
+      </w:r>
+      <w:commentRangeEnd w:id="59"/>
+      <w:r>
+        <w:rPr>
+          <w:rStyle w:val="CommentReference"/>
+        </w:rPr>
+        <w:commentReference w:id="59"/>
       </w:r>
       <w:r>
         <w:t xml:space="preserve">If </w:t>
@@ -2439,7 +2955,28 @@
         <w:t>Running the model to the steady state</w:t>
       </w:r>
     </w:p>
-    <w:p/>
+    <w:p>
+      <w:pPr>
+        <w:rPr>
+          <w:ins w:id="66" w:author="Ken Haste Andersen" w:date="2021-04-19T10:07:00Z"/>
+        </w:rPr>
+      </w:pPr>
+    </w:p>
+    <w:p>
+      <w:ins w:id="67" w:author="Ken Haste Andersen" w:date="2021-04-19T10:07:00Z">
+        <w:r>
+          <w:t xml:space="preserve">Here we can introduce the </w:t>
+        </w:r>
+        <w:proofErr w:type="spellStart"/>
+        <w:r>
+          <w:t>mizerSim</w:t>
+        </w:r>
+        <w:proofErr w:type="spellEnd"/>
+        <w:r>
+          <w:t xml:space="preserve"> object</w:t>
+        </w:r>
+      </w:ins>
+    </w:p>
     <w:p>
       <w:r>
         <w:t xml:space="preserve">Using </w:t>
@@ -2634,13 +3171,13 @@
       <w:r>
         <w:tab/>
       </w:r>
-      <w:commentRangeStart w:id="5"/>
-      <w:commentRangeEnd w:id="5"/>
-      <w:r>
-        <w:rPr>
-          <w:rStyle w:val="CommentReference"/>
-        </w:rPr>
-        <w:commentReference w:id="5"/>
+      <w:commentRangeStart w:id="68"/>
+      <w:commentRangeEnd w:id="68"/>
+      <w:r>
+        <w:rPr>
+          <w:rStyle w:val="CommentReference"/>
+        </w:rPr>
+        <w:commentReference w:id="68"/>
       </w:r>
     </w:p>
     <w:p/>
@@ -2690,7 +3227,6 @@
         <w:ind w:left="1440"/>
       </w:pPr>
       <w:r>
-        <w:lastRenderedPageBreak/>
         <w:t>Why optimisation sometimes works</w:t>
       </w:r>
     </w:p>
@@ -2739,13 +3275,13 @@
       <w:r>
         <w:t xml:space="preserve"> example)</w:t>
       </w:r>
-      <w:commentRangeStart w:id="6"/>
-      <w:commentRangeEnd w:id="6"/>
-      <w:r>
-        <w:rPr>
-          <w:rStyle w:val="CommentReference"/>
-        </w:rPr>
-        <w:commentReference w:id="6"/>
+      <w:commentRangeStart w:id="69"/>
+      <w:commentRangeEnd w:id="69"/>
+      <w:r>
+        <w:rPr>
+          <w:rStyle w:val="CommentReference"/>
+        </w:rPr>
+        <w:commentReference w:id="69"/>
       </w:r>
     </w:p>
     <w:p/>
@@ -2793,13 +3329,13 @@
       <w:r>
         <w:t>Stochasticity</w:t>
       </w:r>
-      <w:commentRangeStart w:id="7"/>
-      <w:commentRangeEnd w:id="7"/>
-      <w:r>
-        <w:rPr>
-          <w:rStyle w:val="CommentReference"/>
-        </w:rPr>
-        <w:commentReference w:id="7"/>
+      <w:commentRangeStart w:id="70"/>
+      <w:commentRangeEnd w:id="70"/>
+      <w:r>
+        <w:rPr>
+          <w:rStyle w:val="CommentReference"/>
+        </w:rPr>
+        <w:commentReference w:id="70"/>
       </w:r>
     </w:p>
     <w:p>
@@ -2815,16 +3351,16 @@
           <w:numId w:val="1"/>
         </w:numPr>
       </w:pPr>
-      <w:commentRangeStart w:id="8"/>
+      <w:commentRangeStart w:id="71"/>
       <w:r>
         <w:t>Splitting data</w:t>
       </w:r>
-      <w:commentRangeEnd w:id="8"/>
-      <w:r>
-        <w:rPr>
-          <w:rStyle w:val="CommentReference"/>
-        </w:rPr>
-        <w:commentReference w:id="8"/>
+      <w:commentRangeEnd w:id="71"/>
+      <w:r>
+        <w:rPr>
+          <w:rStyle w:val="CommentReference"/>
+        </w:rPr>
+        <w:commentReference w:id="71"/>
       </w:r>
       <w:r>
         <w:t xml:space="preserve"> for different aspects (parametrisation, fitting, verification, predictive skill)</w:t>
@@ -4431,6 +4967,7 @@
     </w:p>
     <w:p>
       <w:r>
+        <w:lastRenderedPageBreak/>
         <w:t>Ensembles</w:t>
       </w:r>
       <w:r>
@@ -4455,7 +4992,6 @@
     </w:p>
     <w:p>
       <w:r>
-        <w:lastRenderedPageBreak/>
         <w:t>Model Informed Monitoring</w:t>
       </w:r>
     </w:p>
@@ -4514,16 +5050,16 @@
       <w:r>
         <w:t xml:space="preserve">– drawing the conceptual model </w:t>
       </w:r>
-      <w:commentRangeStart w:id="9"/>
+      <w:commentRangeStart w:id="72"/>
       <w:r>
         <w:t>and links to data</w:t>
       </w:r>
-      <w:commentRangeEnd w:id="9"/>
-      <w:r>
-        <w:rPr>
-          <w:rStyle w:val="CommentReference"/>
-        </w:rPr>
-        <w:commentReference w:id="9"/>
+      <w:commentRangeEnd w:id="72"/>
+      <w:r>
+        <w:rPr>
+          <w:rStyle w:val="CommentReference"/>
+        </w:rPr>
+        <w:commentReference w:id="72"/>
       </w:r>
       <w:r>
         <w:t xml:space="preserve"> </w:t>
@@ -4549,13 +5085,13 @@
       <w:r>
         <w:t xml:space="preserve"> – defining this early, depends on questions, decision tree/flow chart (Figure 1)</w:t>
       </w:r>
-      <w:commentRangeStart w:id="10"/>
-      <w:commentRangeEnd w:id="10"/>
-      <w:r>
-        <w:rPr>
-          <w:rStyle w:val="CommentReference"/>
-        </w:rPr>
-        <w:commentReference w:id="10"/>
+      <w:commentRangeStart w:id="73"/>
+      <w:commentRangeEnd w:id="73"/>
+      <w:r>
+        <w:rPr>
+          <w:rStyle w:val="CommentReference"/>
+        </w:rPr>
+        <w:commentReference w:id="73"/>
       </w:r>
     </w:p>
     <w:p>
@@ -4575,16 +5111,16 @@
       <w:r>
         <w:tab/>
       </w:r>
-      <w:commentRangeStart w:id="11"/>
+      <w:commentRangeStart w:id="74"/>
       <w:r>
         <w:t xml:space="preserve">Table </w:t>
       </w:r>
-      <w:commentRangeEnd w:id="11"/>
-      <w:r>
-        <w:rPr>
-          <w:rStyle w:val="CommentReference"/>
-        </w:rPr>
-        <w:commentReference w:id="11"/>
+      <w:commentRangeEnd w:id="74"/>
+      <w:r>
+        <w:rPr>
+          <w:rStyle w:val="CommentReference"/>
+        </w:rPr>
+        <w:commentReference w:id="74"/>
       </w:r>
       <w:r>
         <w:t xml:space="preserve">of parameters with common data sources </w:t>
@@ -4605,18 +5141,18 @@
       <w:r>
         <w:t xml:space="preserve">              Issues with some that are not directly measured</w:t>
       </w:r>
-      <w:commentRangeStart w:id="12"/>
-      <w:commentRangeEnd w:id="12"/>
-      <w:r>
-        <w:rPr>
-          <w:rStyle w:val="CommentReference"/>
-        </w:rPr>
-        <w:commentReference w:id="12"/>
+      <w:commentRangeStart w:id="75"/>
+      <w:commentRangeEnd w:id="75"/>
+      <w:r>
+        <w:rPr>
+          <w:rStyle w:val="CommentReference"/>
+        </w:rPr>
+        <w:commentReference w:id="75"/>
       </w:r>
     </w:p>
     <w:p/>
     <w:sectPr>
-      <w:headerReference w:type="default" r:id="rId12"/>
+      <w:headerReference w:type="default" r:id="rId13"/>
       <w:pgSz w:w="11900" w:h="16840"/>
       <w:pgMar w:top="1440" w:right="1440" w:bottom="1440" w:left="1440" w:header="708" w:footer="708" w:gutter="0"/>
       <w:cols w:space="708"/>
@@ -4628,156 +5164,7 @@
 
 <file path=word/comments.xml><?xml version="1.0" encoding="utf-8"?>
 <w:comments xmlns:wpc="http://schemas.microsoft.com/office/word/2010/wordprocessingCanvas" xmlns:cx="http://schemas.microsoft.com/office/drawing/2014/chartex" xmlns:cx1="http://schemas.microsoft.com/office/drawing/2015/9/8/chartex" xmlns:cx2="http://schemas.microsoft.com/office/drawing/2015/10/21/chartex" xmlns:cx3="http://schemas.microsoft.com/office/drawing/2016/5/9/chartex" xmlns:cx4="http://schemas.microsoft.com/office/drawing/2016/5/10/chartex" xmlns:cx5="http://schemas.microsoft.com/office/drawing/2016/5/11/chartex" xmlns:cx6="http://schemas.microsoft.com/office/drawing/2016/5/12/chartex" xmlns:cx7="http://schemas.microsoft.com/office/drawing/2016/5/13/chartex" xmlns:cx8="http://schemas.microsoft.com/office/drawing/2016/5/14/chartex" xmlns:mc="http://schemas.openxmlformats.org/markup-compatibility/2006" xmlns:aink="http://schemas.microsoft.com/office/drawing/2016/ink" xmlns:am3d="http://schemas.microsoft.com/office/drawing/2017/model3d" xmlns:o="urn:schemas-microsoft-com:office:office" xmlns:r="http://schemas.openxmlformats.org/officeDocument/2006/relationships" xmlns:m="http://schemas.openxmlformats.org/officeDocument/2006/math" xmlns:v="urn:schemas-microsoft-com:vml" xmlns:wp14="http://schemas.microsoft.com/office/word/2010/wordprocessingDrawing" xmlns:wp="http://schemas.openxmlformats.org/drawingml/2006/wordprocessingDrawing" xmlns:w10="urn:schemas-microsoft-com:office:word" xmlns:w="http://schemas.openxmlformats.org/wordprocessingml/2006/main" xmlns:w14="http://schemas.microsoft.com/office/word/2010/wordml" xmlns:w15="http://schemas.microsoft.com/office/word/2012/wordml" xmlns:w16cex="http://schemas.microsoft.com/office/word/2018/wordml/cex" xmlns:w16cid="http://schemas.microsoft.com/office/word/2016/wordml/cid" xmlns:w16="http://schemas.microsoft.com/office/word/2018/wordml" xmlns:w16se="http://schemas.microsoft.com/office/word/2015/wordml/symex" xmlns:wpg="http://schemas.microsoft.com/office/word/2010/wordprocessingGroup" xmlns:wpi="http://schemas.microsoft.com/office/word/2010/wordprocessingInk" xmlns:wne="http://schemas.microsoft.com/office/word/2006/wordml" xmlns:wps="http://schemas.microsoft.com/office/word/2010/wordprocessingShape" mc:Ignorable="w14 w15 w16se w16cid w16 w16cex wp14">
-  <w:comment w:id="0" w:author="Julia Blanchard" w:date="2020-07-29T14:14:00Z" w:initials="JB">
-    <w:p>
-      <w:pPr>
-        <w:rPr>
-          <w:rFonts w:ascii="-webkit-standard" w:eastAsia="Times New Roman" w:hAnsi="-webkit-standard" w:cs="Times New Roman"/>
-          <w:color w:val="000000"/>
-          <w:lang w:eastAsia="en-GB"/>
-        </w:rPr>
-      </w:pPr>
-      <w:r>
-        <w:rPr>
-          <w:rStyle w:val="CommentReference"/>
-        </w:rPr>
-        <w:annotationRef/>
-      </w:r>
-      <w:r>
-        <w:rPr>
-          <w:rFonts w:ascii="-webkit-standard" w:eastAsia="Times New Roman" w:hAnsi="-webkit-standard" w:cs="Times New Roman"/>
-          <w:color w:val="000000"/>
-          <w:lang w:eastAsia="en-GB"/>
-        </w:rPr>
-        <w:t xml:space="preserve">From </w:t>
-      </w:r>
-      <w:proofErr w:type="gramStart"/>
-      <w:r>
-        <w:rPr>
-          <w:rFonts w:ascii="-webkit-standard" w:eastAsia="Times New Roman" w:hAnsi="-webkit-standard" w:cs="Times New Roman"/>
-          <w:color w:val="000000"/>
-          <w:lang w:eastAsia="en-GB"/>
-        </w:rPr>
-        <w:t>Ken :</w:t>
-      </w:r>
-      <w:proofErr w:type="gramEnd"/>
-    </w:p>
-    <w:p>
-      <w:pPr>
-        <w:rPr>
-          <w:rFonts w:ascii="-webkit-standard" w:eastAsia="Times New Roman" w:hAnsi="-webkit-standard" w:cs="Times New Roman"/>
-          <w:color w:val="000000"/>
-          <w:lang w:eastAsia="en-GB"/>
-        </w:rPr>
-      </w:pPr>
-      <w:r>
-        <w:rPr>
-          <w:rFonts w:ascii="-webkit-standard" w:eastAsia="Times New Roman" w:hAnsi="-webkit-standard" w:cs="Times New Roman"/>
-          <w:color w:val="000000"/>
-          <w:lang w:eastAsia="en-GB"/>
-        </w:rPr>
-        <w:t xml:space="preserve">I agree. If we can make simple examples which </w:t>
-      </w:r>
-      <w:proofErr w:type="gramStart"/>
-      <w:r>
-        <w:rPr>
-          <w:rFonts w:ascii="-webkit-standard" w:eastAsia="Times New Roman" w:hAnsi="-webkit-standard" w:cs="Times New Roman"/>
-          <w:color w:val="000000"/>
-          <w:lang w:eastAsia="en-GB"/>
-        </w:rPr>
-        <w:t>calibrates  by</w:t>
-      </w:r>
-      <w:proofErr w:type="gramEnd"/>
-      <w:r>
-        <w:rPr>
-          <w:rFonts w:ascii="-webkit-standard" w:eastAsia="Times New Roman" w:hAnsi="-webkit-standard" w:cs="Times New Roman"/>
-          <w:color w:val="000000"/>
-          <w:lang w:eastAsia="en-GB"/>
-        </w:rPr>
-        <w:t xml:space="preserve"> introducing the parameters one at a time, we will also give the reader an understanding of how the model actually works. In practise people will turn to the more advanced statistical methods, but this way we’ll give a biological and intuitive understanding of how the model is constructed. It could build upon the nice R workbooks you made for the Sweden course.</w:t>
-      </w:r>
-    </w:p>
-    <w:p>
-      <w:pPr>
-        <w:rPr>
-          <w:rFonts w:ascii="-webkit-standard" w:eastAsia="Times New Roman" w:hAnsi="-webkit-standard" w:cs="Times New Roman"/>
-          <w:color w:val="000000"/>
-          <w:lang w:eastAsia="en-GB"/>
-        </w:rPr>
-      </w:pPr>
-    </w:p>
-    <w:p>
-      <w:pPr>
-        <w:rPr>
-          <w:rFonts w:ascii="Calibri" w:eastAsia="Times New Roman" w:hAnsi="Calibri" w:cs="Calibri"/>
-          <w:color w:val="000000"/>
-          <w:sz w:val="22"/>
-          <w:szCs w:val="22"/>
-          <w:lang w:eastAsia="en-GB"/>
-        </w:rPr>
-      </w:pPr>
-      <w:r>
-        <w:rPr>
-          <w:rFonts w:ascii="Calibri" w:eastAsia="Times New Roman" w:hAnsi="Calibri" w:cs="Calibri"/>
-          <w:color w:val="000000"/>
-          <w:sz w:val="22"/>
-          <w:szCs w:val="22"/>
-          <w:lang w:eastAsia="en-GB"/>
-        </w:rPr>
-        <w:t xml:space="preserve">The review could contain: 1) Description of calibration procedure (focusing on </w:t>
-      </w:r>
-      <w:proofErr w:type="spellStart"/>
-      <w:r>
-        <w:rPr>
-          <w:rFonts w:ascii="Calibri" w:eastAsia="Times New Roman" w:hAnsi="Calibri" w:cs="Calibri"/>
-          <w:color w:val="000000"/>
-          <w:sz w:val="22"/>
-          <w:szCs w:val="22"/>
-          <w:lang w:eastAsia="en-GB"/>
-        </w:rPr>
-        <w:t>Rmax</w:t>
-      </w:r>
-      <w:proofErr w:type="spellEnd"/>
-      <w:r>
-        <w:rPr>
-          <w:rFonts w:ascii="Calibri" w:eastAsia="Times New Roman" w:hAnsi="Calibri" w:cs="Calibri"/>
-          <w:color w:val="000000"/>
-          <w:sz w:val="22"/>
-          <w:szCs w:val="22"/>
-          <w:lang w:eastAsia="en-GB"/>
-        </w:rPr>
-        <w:t xml:space="preserve"> and </w:t>
-      </w:r>
-      <w:proofErr w:type="spellStart"/>
-      <w:r>
-        <w:rPr>
-          <w:rFonts w:ascii="Calibri" w:eastAsia="Times New Roman" w:hAnsi="Calibri" w:cs="Calibri"/>
-          <w:color w:val="000000"/>
-          <w:sz w:val="22"/>
-          <w:szCs w:val="22"/>
-          <w:lang w:eastAsia="en-GB"/>
-        </w:rPr>
-        <w:t>eRepro</w:t>
-      </w:r>
-      <w:proofErr w:type="spellEnd"/>
-      <w:r>
-        <w:rPr>
-          <w:rFonts w:ascii="Calibri" w:eastAsia="Times New Roman" w:hAnsi="Calibri" w:cs="Calibri"/>
-          <w:color w:val="000000"/>
-          <w:sz w:val="22"/>
-          <w:szCs w:val="22"/>
-          <w:lang w:eastAsia="en-GB"/>
-        </w:rPr>
-        <w:t>); 2) Description of a library of calibration cases; 3) Discussion of use-cases.  Branding as a “model of intermediate complexity” will carve out a niche. Authors could be those contributing calibrated cases made available in Mizer — and of course Gustav and other relevant people. I suggest the two of us take the lead in writing. What do you think of that idea?</w:t>
-      </w:r>
-    </w:p>
-    <w:p>
-      <w:pPr>
-        <w:pStyle w:val="CommentText"/>
-      </w:pPr>
-    </w:p>
-  </w:comment>
-  <w:comment w:id="1" w:author="Julia Blanchard" w:date="2021-04-19T12:40:00Z" w:initials="JB">
+  <w:comment w:id="0" w:author="Julia Blanchard" w:date="2021-04-19T12:40:00Z" w:initials="JB">
     <w:p>
       <w:pPr>
         <w:pStyle w:val="CommentText"/>
@@ -4822,7 +5209,7 @@
       </w:r>
     </w:p>
   </w:comment>
-  <w:comment w:id="2" w:author="Julia Blanchard" w:date="2021-04-19T13:34:00Z" w:initials="JB">
+  <w:comment w:id="1" w:author="Ken Haste Andersen" w:date="2021-04-19T09:40:00Z" w:initials="KHA">
     <w:p>
       <w:pPr>
         <w:pStyle w:val="CommentText"/>
@@ -4834,6 +5221,49 @@
         <w:annotationRef/>
       </w:r>
       <w:r>
+        <w:t xml:space="preserve">We probably need to discuss criteria for inclusion. For </w:t>
+      </w:r>
+      <w:proofErr w:type="gramStart"/>
+      <w:r>
+        <w:t>example</w:t>
+      </w:r>
+      <w:proofErr w:type="gramEnd"/>
+      <w:r>
+        <w:t xml:space="preserve"> supplying a calibrated model that is included and documented in Mizer.</w:t>
+      </w:r>
+    </w:p>
+  </w:comment>
+  <w:comment w:id="3" w:author="Ken Haste Andersen" w:date="2021-04-19T09:42:00Z" w:initials="KHA">
+    <w:p>
+      <w:pPr>
+        <w:pStyle w:val="CommentText"/>
+      </w:pPr>
+      <w:r>
+        <w:rPr>
+          <w:rStyle w:val="CommentReference"/>
+        </w:rPr>
+        <w:annotationRef/>
+      </w:r>
+      <w:r>
+        <w:t>I’m happy with the summary. I would like to plug two ideas: That Mizer is provides model with a range of complexities from “low- to intermediate level of complexity”.</w:t>
+      </w:r>
+      <w:r>
+        <w:t xml:space="preserve"> (I see now that it comes in the intro – fine)</w:t>
+      </w:r>
+    </w:p>
+  </w:comment>
+  <w:comment w:id="6" w:author="Julia Blanchard" w:date="2021-04-19T13:34:00Z" w:initials="JB">
+    <w:p>
+      <w:pPr>
+        <w:pStyle w:val="CommentText"/>
+      </w:pPr>
+      <w:r>
+        <w:rPr>
+          <w:rStyle w:val="CommentReference"/>
+        </w:rPr>
+        <w:annotationRef/>
+      </w:r>
+      <w:r>
         <w:t xml:space="preserve">Would be good to come up with </w:t>
       </w:r>
       <w:proofErr w:type="spellStart"/>
@@ -4859,7 +5289,7 @@
       </w:r>
     </w:p>
   </w:comment>
-  <w:comment w:id="3" w:author="Julia Blanchard" w:date="2021-04-19T14:45:00Z" w:initials="JB">
+  <w:comment w:id="7" w:author="Ken Haste Andersen" w:date="2021-04-19T09:46:00Z" w:initials="KHA">
     <w:p>
       <w:pPr>
         <w:pStyle w:val="CommentText"/>
@@ -4871,6 +5301,22 @@
         <w:annotationRef/>
       </w:r>
       <w:r>
+        <w:t>Works really well. Short and sharp</w:t>
+      </w:r>
+    </w:p>
+  </w:comment>
+  <w:comment w:id="8" w:author="Julia Blanchard" w:date="2021-04-19T14:45:00Z" w:initials="JB">
+    <w:p>
+      <w:pPr>
+        <w:pStyle w:val="CommentText"/>
+      </w:pPr>
+      <w:r>
+        <w:rPr>
+          <w:rStyle w:val="CommentReference"/>
+        </w:rPr>
+        <w:annotationRef/>
+      </w:r>
+      <w:r>
         <w:t xml:space="preserve">Add sentence that shows off something? Come back to this – as we could show off the </w:t>
       </w:r>
       <w:proofErr w:type="spellStart"/>
@@ -4891,7 +5337,7 @@
       </w:r>
     </w:p>
   </w:comment>
-  <w:comment w:id="4" w:author="Julia Blanchard" w:date="2021-04-19T15:47:00Z" w:initials="JB">
+  <w:comment w:id="9" w:author="Ken Haste Andersen" w:date="2021-04-19T09:46:00Z" w:initials="KHA">
     <w:p>
       <w:pPr>
         <w:pStyle w:val="CommentText"/>
@@ -4903,11 +5349,195 @@
         <w:annotationRef/>
       </w:r>
       <w:r>
+        <w:t>Really? Agree with the others, though</w:t>
+      </w:r>
+    </w:p>
+  </w:comment>
+  <w:comment w:id="11" w:author="Ken Haste Andersen" w:date="2021-04-19T09:54:00Z" w:initials="KHA">
+    <w:p>
+      <w:pPr>
+        <w:pStyle w:val="CommentText"/>
+      </w:pPr>
+      <w:r>
+        <w:rPr>
+          <w:rStyle w:val="CommentReference"/>
+        </w:rPr>
+        <w:annotationRef/>
+      </w:r>
+      <w:r>
+        <w:t xml:space="preserve">Suggest </w:t>
+      </w:r>
+      <w:proofErr w:type="gramStart"/>
+      <w:r>
+        <w:t>to drop</w:t>
+      </w:r>
+      <w:proofErr w:type="gramEnd"/>
+      <w:r>
+        <w:t xml:space="preserve"> this here but return to it after the box</w:t>
+      </w:r>
+    </w:p>
+  </w:comment>
+  <w:comment w:id="13" w:author="Ken Haste Andersen" w:date="2021-04-19T09:47:00Z" w:initials="KHA">
+    <w:p>
+      <w:pPr>
+        <w:pStyle w:val="CommentText"/>
+      </w:pPr>
+      <w:r>
+        <w:rPr>
+          <w:rStyle w:val="CommentReference"/>
+        </w:rPr>
+        <w:annotationRef/>
+      </w:r>
+      <w:r>
+        <w:t>Range?</w:t>
+      </w:r>
+    </w:p>
+  </w:comment>
+  <w:comment w:id="22" w:author="Ken Haste Andersen" w:date="2021-04-19T09:49:00Z" w:initials="KHA">
+    <w:p>
+      <w:pPr>
+        <w:pStyle w:val="CommentText"/>
+      </w:pPr>
+      <w:r>
+        <w:rPr>
+          <w:rStyle w:val="CommentReference"/>
+        </w:rPr>
+        <w:annotationRef/>
+      </w:r>
+      <w:r>
+        <w:t>Not necessarily. How about: “search a larger area for food”</w:t>
+      </w:r>
+    </w:p>
+  </w:comment>
+  <w:comment w:id="25" w:author="Ken Haste Andersen" w:date="2021-04-19T09:51:00Z" w:initials="KHA">
+    <w:p>
+      <w:pPr>
+        <w:pStyle w:val="CommentText"/>
+      </w:pPr>
+      <w:r>
+        <w:rPr>
+          <w:rStyle w:val="CommentReference"/>
+        </w:rPr>
+        <w:annotationRef/>
+      </w:r>
+      <w:r>
+        <w:t>Depends on the amount of food…</w:t>
+      </w:r>
+    </w:p>
+  </w:comment>
+  <w:comment w:id="30" w:author="Ken Haste Andersen" w:date="2021-04-19T09:51:00Z" w:initials="KHA">
+    <w:p>
+      <w:pPr>
+        <w:pStyle w:val="CommentText"/>
+      </w:pPr>
+      <w:r>
+        <w:rPr>
+          <w:rStyle w:val="CommentReference"/>
+        </w:rPr>
+        <w:annotationRef/>
+      </w:r>
+      <w:r>
+        <w:t xml:space="preserve">That rule is mainly for the trait-based model. I suggest </w:t>
+      </w:r>
+      <w:proofErr w:type="gramStart"/>
+      <w:r>
+        <w:t>to drop</w:t>
+      </w:r>
+      <w:proofErr w:type="gramEnd"/>
+      <w:r>
+        <w:t xml:space="preserve"> it here.</w:t>
+      </w:r>
+    </w:p>
+  </w:comment>
+  <w:comment w:id="53" w:author="Ken Haste Andersen" w:date="2021-04-19T09:58:00Z" w:initials="KHA">
+    <w:p>
+      <w:pPr>
+        <w:pStyle w:val="CommentText"/>
+      </w:pPr>
+      <w:r>
+        <w:rPr>
+          <w:rStyle w:val="CommentReference"/>
+        </w:rPr>
+        <w:annotationRef/>
+      </w:r>
+      <w:r>
+        <w:t xml:space="preserve">I suggest </w:t>
+      </w:r>
+      <w:proofErr w:type="gramStart"/>
+      <w:r>
+        <w:t>to downplay</w:t>
+      </w:r>
+      <w:proofErr w:type="gramEnd"/>
+      <w:r>
+        <w:t xml:space="preserve"> the trait-based again. Perhaps instead start with: “Before calibration some parameters of each species in the system need to be collected (figure 1).”</w:t>
+      </w:r>
+    </w:p>
+  </w:comment>
+  <w:comment w:id="54" w:author="Ken Haste Andersen" w:date="2021-04-19T09:59:00Z" w:initials="KHA">
+    <w:p>
+      <w:pPr>
+        <w:pStyle w:val="CommentText"/>
+      </w:pPr>
+      <w:r>
+        <w:rPr>
+          <w:rStyle w:val="CommentReference"/>
+        </w:rPr>
+        <w:annotationRef/>
+      </w:r>
+      <w:r>
+        <w:t xml:space="preserve">Really good. However, it breaks the flow a bit here to mention also </w:t>
+      </w:r>
+      <w:proofErr w:type="spellStart"/>
+      <w:r>
+        <w:t>mizerSim</w:t>
+      </w:r>
+      <w:proofErr w:type="spellEnd"/>
+      <w:r>
+        <w:t xml:space="preserve">. It would work better by ending the above paragraph with describing that the parameters are encapsulated in </w:t>
+      </w:r>
+      <w:proofErr w:type="spellStart"/>
+      <w:r>
+        <w:t>mizerParams</w:t>
+      </w:r>
+      <w:proofErr w:type="spellEnd"/>
+      <w:r>
+        <w:t xml:space="preserve">. </w:t>
+      </w:r>
+    </w:p>
+  </w:comment>
+  <w:comment w:id="55" w:author="Ken Haste Andersen" w:date="2021-04-19T10:04:00Z" w:initials="KHA">
+    <w:p>
+      <w:pPr>
+        <w:pStyle w:val="CommentText"/>
+      </w:pPr>
+      <w:r>
+        <w:rPr>
+          <w:rStyle w:val="CommentReference"/>
+        </w:rPr>
+        <w:annotationRef/>
+      </w:r>
+      <w:r>
+        <w:t>Perhaps a bit too colloquial for a paper…</w:t>
+      </w:r>
+    </w:p>
+  </w:comment>
+  <w:comment w:id="58" w:author="Julia Blanchard" w:date="2021-04-19T15:47:00Z" w:initials="JB">
+    <w:p>
+      <w:pPr>
+        <w:pStyle w:val="CommentText"/>
+      </w:pPr>
+      <w:r>
+        <w:rPr>
+          <w:rStyle w:val="CommentReference"/>
+        </w:rPr>
+        <w:annotationRef/>
+      </w:r>
+      <w:r>
         <w:t>Specifically show how? Would be useful as I get asked this a lot</w:t>
       </w:r>
     </w:p>
   </w:comment>
-  <w:comment w:id="5" w:author="Anna Gårdmark" w:date="2019-08-20T16:12:00Z" w:initials="AG">
+  <w:comment w:id="59" w:author="Ken Haste Andersen" w:date="2021-04-19T10:04:00Z" w:initials="KHA">
     <w:p>
       <w:pPr>
         <w:pStyle w:val="CommentText"/>
@@ -4919,6 +5549,22 @@
         <w:annotationRef/>
       </w:r>
       <w:r>
+        <w:t>Good point. In particular the von B to h stuff. Box about growth curves?</w:t>
+      </w:r>
+    </w:p>
+  </w:comment>
+  <w:comment w:id="68" w:author="Anna Gårdmark" w:date="2019-08-20T16:12:00Z" w:initials="AG">
+    <w:p>
+      <w:pPr>
+        <w:pStyle w:val="CommentText"/>
+      </w:pPr>
+      <w:r>
+        <w:rPr>
+          <w:rStyle w:val="CommentReference"/>
+        </w:rPr>
+        <w:annotationRef/>
+      </w:r>
+      <w:r>
         <w:rPr>
           <w:rStyle w:val="CommentReference"/>
         </w:rPr>
@@ -4954,7 +5600,7 @@
       </w:r>
     </w:p>
   </w:comment>
-  <w:comment w:id="6" w:author="Julia Blanchard" w:date="2020-07-24T11:19:00Z" w:initials="JB">
+  <w:comment w:id="69" w:author="Julia Blanchard" w:date="2020-07-24T11:19:00Z" w:initials="JB">
     <w:p>
       <w:pPr>
         <w:pStyle w:val="CommentText"/>
@@ -5046,7 +5692,7 @@
       </w:pPr>
     </w:p>
   </w:comment>
-  <w:comment w:id="7" w:author="Julia Blanchard" w:date="2020-07-24T11:20:00Z" w:initials="JB">
+  <w:comment w:id="70" w:author="Julia Blanchard" w:date="2020-07-24T11:20:00Z" w:initials="JB">
     <w:p>
       <w:pPr>
         <w:pStyle w:val="CommentText"/>
@@ -5059,7 +5705,7 @@
       </w:r>
     </w:p>
   </w:comment>
-  <w:comment w:id="8" w:author="Anna Gårdmark" w:date="2019-08-20T16:13:00Z" w:initials="AG">
+  <w:comment w:id="71" w:author="Anna Gårdmark" w:date="2019-08-20T16:13:00Z" w:initials="AG">
     <w:p>
       <w:pPr>
         <w:pStyle w:val="CommentText"/>
@@ -5078,7 +5724,7 @@
       </w:r>
     </w:p>
   </w:comment>
-  <w:comment w:id="9" w:author="Anna Gårdmark" w:date="2019-08-20T16:09:00Z" w:initials="AG">
+  <w:comment w:id="72" w:author="Anna Gårdmark" w:date="2019-08-20T16:09:00Z" w:initials="AG">
     <w:p>
       <w:pPr>
         <w:pStyle w:val="CommentText"/>
@@ -5097,7 +5743,7 @@
       </w:r>
     </w:p>
   </w:comment>
-  <w:comment w:id="10" w:author="Anna Gårdmark" w:date="2019-08-20T16:10:00Z" w:initials="AG">
+  <w:comment w:id="73" w:author="Anna Gårdmark" w:date="2019-08-20T16:10:00Z" w:initials="AG">
     <w:p>
       <w:pPr>
         <w:pStyle w:val="CommentText"/>
@@ -5130,7 +5776,7 @@
       </w:r>
     </w:p>
   </w:comment>
-  <w:comment w:id="11" w:author="Ken Haste Andersen" w:date="2019-09-10T11:31:00Z" w:initials="KHA">
+  <w:comment w:id="74" w:author="Ken Haste Andersen" w:date="2019-09-10T11:31:00Z" w:initials="KHA">
     <w:p>
       <w:pPr>
         <w:pStyle w:val="CommentText"/>
@@ -5146,7 +5792,7 @@
       </w:r>
     </w:p>
   </w:comment>
-  <w:comment w:id="12" w:author="Julia Blanchard" w:date="2020-07-24T11:19:00Z" w:initials="JB">
+  <w:comment w:id="75" w:author="Julia Blanchard" w:date="2020-07-24T11:19:00Z" w:initials="JB">
     <w:p>
       <w:pPr>
         <w:pStyle w:val="CommentText"/>
@@ -5167,11 +5813,23 @@
 
 <file path=word/commentsExtended.xml><?xml version="1.0" encoding="utf-8"?>
 <w15:commentsEx xmlns:wpc="http://schemas.microsoft.com/office/word/2010/wordprocessingCanvas" xmlns:cx="http://schemas.microsoft.com/office/drawing/2014/chartex" xmlns:cx1="http://schemas.microsoft.com/office/drawing/2015/9/8/chartex" xmlns:cx2="http://schemas.microsoft.com/office/drawing/2015/10/21/chartex" xmlns:cx3="http://schemas.microsoft.com/office/drawing/2016/5/9/chartex" xmlns:cx4="http://schemas.microsoft.com/office/drawing/2016/5/10/chartex" xmlns:cx5="http://schemas.microsoft.com/office/drawing/2016/5/11/chartex" xmlns:cx6="http://schemas.microsoft.com/office/drawing/2016/5/12/chartex" xmlns:cx7="http://schemas.microsoft.com/office/drawing/2016/5/13/chartex" xmlns:cx8="http://schemas.microsoft.com/office/drawing/2016/5/14/chartex" xmlns:mc="http://schemas.openxmlformats.org/markup-compatibility/2006" xmlns:aink="http://schemas.microsoft.com/office/drawing/2016/ink" xmlns:am3d="http://schemas.microsoft.com/office/drawing/2017/model3d" xmlns:o="urn:schemas-microsoft-com:office:office" xmlns:r="http://schemas.openxmlformats.org/officeDocument/2006/relationships" xmlns:m="http://schemas.openxmlformats.org/officeDocument/2006/math" xmlns:v="urn:schemas-microsoft-com:vml" xmlns:wp14="http://schemas.microsoft.com/office/word/2010/wordprocessingDrawing" xmlns:wp="http://schemas.openxmlformats.org/drawingml/2006/wordprocessingDrawing" xmlns:w10="urn:schemas-microsoft-com:office:word" xmlns:w="http://schemas.openxmlformats.org/wordprocessingml/2006/main" xmlns:w14="http://schemas.microsoft.com/office/word/2010/wordml" xmlns:w15="http://schemas.microsoft.com/office/word/2012/wordml" xmlns:w16cex="http://schemas.microsoft.com/office/word/2018/wordml/cex" xmlns:w16cid="http://schemas.microsoft.com/office/word/2016/wordml/cid" xmlns:w16="http://schemas.microsoft.com/office/word/2018/wordml" xmlns:w16se="http://schemas.microsoft.com/office/word/2015/wordml/symex" xmlns:wpg="http://schemas.microsoft.com/office/word/2010/wordprocessingGroup" xmlns:wpi="http://schemas.microsoft.com/office/word/2010/wordprocessingInk" xmlns:wne="http://schemas.microsoft.com/office/word/2006/wordml" xmlns:wps="http://schemas.microsoft.com/office/word/2010/wordprocessingShape" mc:Ignorable="w14 w15 w16se w16cid w16 w16cex wp14">
-  <w15:commentEx w15:paraId="4B3406A3" w15:done="0"/>
   <w15:commentEx w15:paraId="4E401CC7" w15:done="0"/>
+  <w15:commentEx w15:paraId="0BA931AC" w15:paraIdParent="4E401CC7" w15:done="0"/>
+  <w15:commentEx w15:paraId="01E16EE4" w15:done="0"/>
   <w15:commentEx w15:paraId="51341D12" w15:done="0"/>
+  <w15:commentEx w15:paraId="0A4C6CFC" w15:done="0"/>
   <w15:commentEx w15:paraId="742B51D4" w15:done="0"/>
+  <w15:commentEx w15:paraId="7347477F" w15:done="0"/>
+  <w15:commentEx w15:paraId="18225135" w15:done="0"/>
+  <w15:commentEx w15:paraId="3D4AB121" w15:done="0"/>
+  <w15:commentEx w15:paraId="61C48C50" w15:done="0"/>
+  <w15:commentEx w15:paraId="447A6022" w15:done="0"/>
+  <w15:commentEx w15:paraId="57649042" w15:done="0"/>
+  <w15:commentEx w15:paraId="449D2FEB" w15:done="0"/>
+  <w15:commentEx w15:paraId="3288AF38" w15:done="0"/>
+  <w15:commentEx w15:paraId="2191C366" w15:done="0"/>
   <w15:commentEx w15:paraId="69F4BA4B" w15:done="0"/>
+  <w15:commentEx w15:paraId="0338B807" w15:paraIdParent="69F4BA4B" w15:done="0"/>
   <w15:commentEx w15:paraId="7FFE3F11" w15:done="0"/>
   <w15:commentEx w15:paraId="212ACBD9" w15:done="0"/>
   <w15:commentEx w15:paraId="0DDAD1FF" w15:done="0"/>
@@ -5185,11 +5843,23 @@
 
 <file path=word/commentsExtensible.xml><?xml version="1.0" encoding="utf-8"?>
 <w16cex:commentsExtensible xmlns:wpc="http://schemas.microsoft.com/office/word/2010/wordprocessingCanvas" xmlns:cx="http://schemas.microsoft.com/office/drawing/2014/chartex" xmlns:cx1="http://schemas.microsoft.com/office/drawing/2015/9/8/chartex" xmlns:cx2="http://schemas.microsoft.com/office/drawing/2015/10/21/chartex" xmlns:cx3="http://schemas.microsoft.com/office/drawing/2016/5/9/chartex" xmlns:cx4="http://schemas.microsoft.com/office/drawing/2016/5/10/chartex" xmlns:cx5="http://schemas.microsoft.com/office/drawing/2016/5/11/chartex" xmlns:cx6="http://schemas.microsoft.com/office/drawing/2016/5/12/chartex" xmlns:cx7="http://schemas.microsoft.com/office/drawing/2016/5/13/chartex" xmlns:cx8="http://schemas.microsoft.com/office/drawing/2016/5/14/chartex" xmlns:mc="http://schemas.openxmlformats.org/markup-compatibility/2006" xmlns:aink="http://schemas.microsoft.com/office/drawing/2016/ink" xmlns:am3d="http://schemas.microsoft.com/office/drawing/2017/model3d" xmlns:o="urn:schemas-microsoft-com:office:office" xmlns:r="http://schemas.openxmlformats.org/officeDocument/2006/relationships" xmlns:m="http://schemas.openxmlformats.org/officeDocument/2006/math" xmlns:v="urn:schemas-microsoft-com:vml" xmlns:wp14="http://schemas.microsoft.com/office/word/2010/wordprocessingDrawing" xmlns:wp="http://schemas.openxmlformats.org/drawingml/2006/wordprocessingDrawing" xmlns:w10="urn:schemas-microsoft-com:office:word" xmlns:w="http://schemas.openxmlformats.org/wordprocessingml/2006/main" xmlns:w14="http://schemas.microsoft.com/office/word/2010/wordml" xmlns:w15="http://schemas.microsoft.com/office/word/2012/wordml" xmlns:w16cex="http://schemas.microsoft.com/office/word/2018/wordml/cex" xmlns:w16cid="http://schemas.microsoft.com/office/word/2016/wordml/cid" xmlns:w16="http://schemas.microsoft.com/office/word/2018/wordml" xmlns:w16se="http://schemas.microsoft.com/office/word/2015/wordml/symex" xmlns:wpg="http://schemas.microsoft.com/office/word/2010/wordprocessingGroup" xmlns:wpi="http://schemas.microsoft.com/office/word/2010/wordprocessingInk" xmlns:wne="http://schemas.microsoft.com/office/word/2006/wordml" xmlns:wps="http://schemas.microsoft.com/office/word/2010/wordprocessingShape" mc:Ignorable="w14 w15 w16se w16cid w16 w16cex wp14">
-  <w16cex:commentExtensible w16cex:durableId="22CC02BA" w16cex:dateUtc="2020-07-29T04:14:00Z"/>
   <w16cex:commentExtensible w16cex:durableId="2427F8AA" w16cex:dateUtc="2021-04-19T02:40:00Z"/>
+  <w16cex:commentExtensible w16cex:durableId="2427CE78" w16cex:dateUtc="2021-04-19T07:40:00Z"/>
+  <w16cex:commentExtensible w16cex:durableId="2427CEEF" w16cex:dateUtc="2021-04-19T07:42:00Z"/>
   <w16cex:commentExtensible w16cex:durableId="2428056C" w16cex:dateUtc="2021-04-19T03:34:00Z"/>
+  <w16cex:commentExtensible w16cex:durableId="2427D00C" w16cex:dateUtc="2021-04-19T07:46:00Z"/>
   <w16cex:commentExtensible w16cex:durableId="242815F8" w16cex:dateUtc="2021-04-19T04:45:00Z"/>
+  <w16cex:commentExtensible w16cex:durableId="2427CFFA" w16cex:dateUtc="2021-04-19T07:46:00Z"/>
+  <w16cex:commentExtensible w16cex:durableId="2427D1DE" w16cex:dateUtc="2021-04-19T07:54:00Z"/>
+  <w16cex:commentExtensible w16cex:durableId="2427D036" w16cex:dateUtc="2021-04-19T07:47:00Z"/>
+  <w16cex:commentExtensible w16cex:durableId="2427D0C4" w16cex:dateUtc="2021-04-19T07:49:00Z"/>
+  <w16cex:commentExtensible w16cex:durableId="2427D107" w16cex:dateUtc="2021-04-19T07:51:00Z"/>
+  <w16cex:commentExtensible w16cex:durableId="2427D134" w16cex:dateUtc="2021-04-19T07:51:00Z"/>
+  <w16cex:commentExtensible w16cex:durableId="2427D2C5" w16cex:dateUtc="2021-04-19T07:58:00Z"/>
+  <w16cex:commentExtensible w16cex:durableId="2427D31F" w16cex:dateUtc="2021-04-19T07:59:00Z"/>
+  <w16cex:commentExtensible w16cex:durableId="2427D419" w16cex:dateUtc="2021-04-19T08:04:00Z"/>
   <w16cex:commentExtensible w16cex:durableId="2428248E" w16cex:dateUtc="2021-04-19T05:47:00Z"/>
+  <w16cex:commentExtensible w16cex:durableId="2427D434" w16cex:dateUtc="2021-04-19T08:04:00Z"/>
   <w16cex:commentExtensible w16cex:durableId="22C5425E" w16cex:dateUtc="2020-07-24T01:19:00Z"/>
   <w16cex:commentExtensible w16cex:durableId="22C5426F" w16cex:dateUtc="2020-07-24T01:20:00Z"/>
   <w16cex:commentExtensible w16cex:durableId="22C5424E" w16cex:dateUtc="2020-07-24T01:19:00Z"/>
@@ -5198,11 +5868,23 @@
 
 <file path=word/commentsIds.xml><?xml version="1.0" encoding="utf-8"?>
 <w16cid:commentsIds xmlns:wpc="http://schemas.microsoft.com/office/word/2010/wordprocessingCanvas" xmlns:cx="http://schemas.microsoft.com/office/drawing/2014/chartex" xmlns:cx1="http://schemas.microsoft.com/office/drawing/2015/9/8/chartex" xmlns:cx2="http://schemas.microsoft.com/office/drawing/2015/10/21/chartex" xmlns:cx3="http://schemas.microsoft.com/office/drawing/2016/5/9/chartex" xmlns:cx4="http://schemas.microsoft.com/office/drawing/2016/5/10/chartex" xmlns:cx5="http://schemas.microsoft.com/office/drawing/2016/5/11/chartex" xmlns:cx6="http://schemas.microsoft.com/office/drawing/2016/5/12/chartex" xmlns:cx7="http://schemas.microsoft.com/office/drawing/2016/5/13/chartex" xmlns:cx8="http://schemas.microsoft.com/office/drawing/2016/5/14/chartex" xmlns:mc="http://schemas.openxmlformats.org/markup-compatibility/2006" xmlns:aink="http://schemas.microsoft.com/office/drawing/2016/ink" xmlns:am3d="http://schemas.microsoft.com/office/drawing/2017/model3d" xmlns:o="urn:schemas-microsoft-com:office:office" xmlns:r="http://schemas.openxmlformats.org/officeDocument/2006/relationships" xmlns:m="http://schemas.openxmlformats.org/officeDocument/2006/math" xmlns:v="urn:schemas-microsoft-com:vml" xmlns:wp14="http://schemas.microsoft.com/office/word/2010/wordprocessingDrawing" xmlns:wp="http://schemas.openxmlformats.org/drawingml/2006/wordprocessingDrawing" xmlns:w10="urn:schemas-microsoft-com:office:word" xmlns:w="http://schemas.openxmlformats.org/wordprocessingml/2006/main" xmlns:w14="http://schemas.microsoft.com/office/word/2010/wordml" xmlns:w15="http://schemas.microsoft.com/office/word/2012/wordml" xmlns:w16cex="http://schemas.microsoft.com/office/word/2018/wordml/cex" xmlns:w16cid="http://schemas.microsoft.com/office/word/2016/wordml/cid" xmlns:w16="http://schemas.microsoft.com/office/word/2018/wordml" xmlns:w16se="http://schemas.microsoft.com/office/word/2015/wordml/symex" xmlns:wpg="http://schemas.microsoft.com/office/word/2010/wordprocessingGroup" xmlns:wpi="http://schemas.microsoft.com/office/word/2010/wordprocessingInk" xmlns:wne="http://schemas.microsoft.com/office/word/2006/wordml" xmlns:wps="http://schemas.microsoft.com/office/word/2010/wordprocessingShape" mc:Ignorable="w14 w15 w16se w16cid w16 w16cex wp14">
-  <w16cid:commentId w16cid:paraId="4B3406A3" w16cid:durableId="22CC02BA"/>
   <w16cid:commentId w16cid:paraId="4E401CC7" w16cid:durableId="2427F8AA"/>
+  <w16cid:commentId w16cid:paraId="0BA931AC" w16cid:durableId="2427CE78"/>
+  <w16cid:commentId w16cid:paraId="01E16EE4" w16cid:durableId="2427CEEF"/>
   <w16cid:commentId w16cid:paraId="51341D12" w16cid:durableId="2428056C"/>
+  <w16cid:commentId w16cid:paraId="0A4C6CFC" w16cid:durableId="2427D00C"/>
   <w16cid:commentId w16cid:paraId="742B51D4" w16cid:durableId="242815F8"/>
+  <w16cid:commentId w16cid:paraId="7347477F" w16cid:durableId="2427CFFA"/>
+  <w16cid:commentId w16cid:paraId="18225135" w16cid:durableId="2427D1DE"/>
+  <w16cid:commentId w16cid:paraId="3D4AB121" w16cid:durableId="2427D036"/>
+  <w16cid:commentId w16cid:paraId="61C48C50" w16cid:durableId="2427D0C4"/>
+  <w16cid:commentId w16cid:paraId="447A6022" w16cid:durableId="2427D107"/>
+  <w16cid:commentId w16cid:paraId="57649042" w16cid:durableId="2427D134"/>
+  <w16cid:commentId w16cid:paraId="449D2FEB" w16cid:durableId="2427D2C5"/>
+  <w16cid:commentId w16cid:paraId="3288AF38" w16cid:durableId="2427D31F"/>
+  <w16cid:commentId w16cid:paraId="2191C366" w16cid:durableId="2427D419"/>
   <w16cid:commentId w16cid:paraId="69F4BA4B" w16cid:durableId="2428248E"/>
+  <w16cid:commentId w16cid:paraId="0338B807" w16cid:durableId="2427D434"/>
   <w16cid:commentId w16cid:paraId="7FFE3F11" w16cid:durableId="2106F28D"/>
   <w16cid:commentId w16cid:paraId="212ACBD9" w16cid:durableId="22C5425E"/>
   <w16cid:commentId w16cid:paraId="0DDAD1FF" w16cid:durableId="22C5426F"/>
@@ -5714,11 +6396,11 @@
   <w15:person w15:author="Julia Blanchard">
     <w15:presenceInfo w15:providerId="AD" w15:userId="S::julia.blanchard@utas.edu.au::73adb783-d8e8-4349-9414-c15c0b292cbc"/>
   </w15:person>
+  <w15:person w15:author="Ken Haste Andersen">
+    <w15:presenceInfo w15:providerId="Windows Live" w15:userId="2fe11ec1aa2b9b3d"/>
+  </w15:person>
   <w15:person w15:author="Anna Gårdmark">
     <w15:presenceInfo w15:providerId="AD" w15:userId="S-1-5-21-1060284298-1343024091-682003330-100775"/>
-  </w15:person>
-  <w15:person w15:author="Ken Haste Andersen">
-    <w15:presenceInfo w15:providerId="Windows Live" w15:userId="2fe11ec1aa2b9b3d"/>
   </w15:person>
 </w15:people>
 </file>
@@ -6121,7 +6803,6 @@
   <w:style w:type="character" w:default="1" w:styleId="DefaultParagraphFont">
     <w:name w:val="Default Paragraph Font"/>
     <w:uiPriority w:val="1"/>
-    <w:semiHidden/>
     <w:unhideWhenUsed/>
   </w:style>
   <w:style w:type="table" w:default="1" w:styleId="TableNormal">
@@ -6339,6 +7020,21 @@
         <w:insideV w:val="single" w:sz="4" w:space="0" w:color="auto"/>
       </w:tblBorders>
     </w:tblPr>
+  </w:style>
+  <w:style w:type="paragraph" w:styleId="NormalWeb">
+    <w:name w:val="Normal (Web)"/>
+    <w:basedOn w:val="Normal"/>
+    <w:uiPriority w:val="99"/>
+    <w:semiHidden/>
+    <w:unhideWhenUsed/>
+    <w:rsid w:val="005222C2"/>
+    <w:pPr>
+      <w:spacing w:before="100" w:beforeAutospacing="1" w:after="100" w:afterAutospacing="1"/>
+    </w:pPr>
+    <w:rPr>
+      <w:rFonts w:ascii="Times New Roman" w:eastAsia="Times New Roman" w:hAnsi="Times New Roman" w:cs="Times New Roman"/>
+      <w:lang w:val="en-DK" w:eastAsia="en-GB"/>
+    </w:rPr>
   </w:style>
 </w:styles>
 </file>

</xml_diff>

<commit_message>
edits to paper and added a template for MizerExamples
</commit_message>
<xml_diff>
--- a/paper/Blanchardetal_HowToMizer.docx
+++ b/paper/Blanchardetal_HowToMizer.docx
@@ -171,7 +171,19 @@
         <w:rPr>
           <w:lang w:val="sv-SE"/>
         </w:rPr>
-        <w:t xml:space="preserve"> Blanchard</w:t>
+        <w:t xml:space="preserve"> </w:t>
+      </w:r>
+      <w:r>
+        <w:rPr>
+          <w:lang w:val="sv-SE"/>
+        </w:rPr>
+        <w:t xml:space="preserve">L. </w:t>
+      </w:r>
+      <w:r>
+        <w:rPr>
+          <w:lang w:val="sv-SE"/>
+        </w:rPr>
+        <w:t>Blanchard</w:t>
       </w:r>
       <w:r>
         <w:rPr>
@@ -2319,7 +2331,6 @@
       <w:pPr>
         <w:rPr>
           <w:ins w:id="50" w:author="Ken Haste Andersen" w:date="2021-04-19T09:57:00Z"/>
-          <w:lang/>
         </w:rPr>
       </w:pPr>
       <w:ins w:id="51" w:author="Ken Haste Andersen" w:date="2021-04-19T09:57:00Z">
@@ -2354,7 +2365,6 @@
       <w:pPr>
         <w:rPr>
           <w:ins w:id="54" w:author="Ken Haste Andersen" w:date="2021-04-19T09:57:00Z"/>
-          <w:lang/>
         </w:rPr>
       </w:pPr>
     </w:p>
@@ -2397,7 +2407,12 @@
       </w:pPr>
     </w:p>
     <w:p>
-      <w:commentRangeStart w:id="55"/>
+      <w:pPr>
+        <w:rPr>
+          <w:ins w:id="55" w:author="Julia Blanchard" w:date="2021-05-17T14:56:00Z"/>
+        </w:rPr>
+      </w:pPr>
+      <w:commentRangeStart w:id="56"/>
       <w:r>
         <w:t xml:space="preserve">The main difference between a trait based and a multispecies </w:t>
       </w:r>
@@ -2409,12 +2424,12 @@
       <w:r>
         <w:t xml:space="preserve"> model is that several key parameters, assumed to be the same for all species in the trait-based model, instead can be parametrised to capture known species-specific differences informed from study system data. </w:t>
       </w:r>
-      <w:commentRangeEnd w:id="55"/>
+      <w:commentRangeEnd w:id="56"/>
       <w:r>
         <w:rPr>
           <w:rStyle w:val="CommentReference"/>
         </w:rPr>
-        <w:commentReference w:id="55"/>
+        <w:commentReference w:id="56"/>
       </w:r>
       <w:r>
         <w:t xml:space="preserve">These include life -history parameters that are widely available or can be estimated using information on </w:t>
@@ -2425,11 +2440,35 @@
       </w:r>
       <w:proofErr w:type="spellEnd"/>
       <w:r>
-        <w:t xml:space="preserve"> (asymptotic size, maturation size) as well as food-web parameters, such as the preferred predator-prey size ratio, and interaction matrix that can be estimated from basic heuristic ecological knowledge, diet data, or species </w:t>
-      </w:r>
-      <w:r>
-        <w:lastRenderedPageBreak/>
-        <w:t xml:space="preserve">distributional information. By default some species specific parameters are automatically calculated in </w:t>
+        <w:t xml:space="preserve"> (asymptotic size, maturation size)</w:t>
+      </w:r>
+      <w:ins w:id="57" w:author="Julia Blanchard" w:date="2021-05-17T14:56:00Z">
+        <w:r>
+          <w:t xml:space="preserve">. </w:t>
+        </w:r>
+      </w:ins>
+    </w:p>
+    <w:p>
+      <w:pPr>
+        <w:rPr>
+          <w:ins w:id="58" w:author="Julia Blanchard" w:date="2021-05-17T14:56:00Z"/>
+        </w:rPr>
+      </w:pPr>
+    </w:p>
+    <w:p>
+      <w:del w:id="59" w:author="Julia Blanchard" w:date="2021-05-17T14:56:00Z">
+        <w:r>
+          <w:lastRenderedPageBreak/>
+          <w:delText xml:space="preserve"> as well as f</w:delText>
+        </w:r>
+      </w:del>
+      <w:ins w:id="60" w:author="Julia Blanchard" w:date="2021-05-17T14:56:00Z">
+        <w:r>
+          <w:t>F</w:t>
+        </w:r>
+      </w:ins>
+      <w:r>
+        <w:t xml:space="preserve">ood-web parameters, such as the preferred predator-prey size ratio, and interaction matrix that can be estimated from basic heuristic ecological knowledge, diet data, or species distributional information. By default some species specific parameters are automatically calculated in </w:t>
       </w:r>
       <w:proofErr w:type="spellStart"/>
       <w:r>
@@ -2466,14 +2505,14 @@
     <w:p>
       <w:pPr>
         <w:rPr>
-          <w:del w:id="56" w:author="Julia Blanchard" w:date="2021-05-10T13:36:00Z"/>
-        </w:rPr>
-      </w:pPr>
-      <w:commentRangeStart w:id="57"/>
+          <w:del w:id="61" w:author="Julia Blanchard" w:date="2021-05-10T13:36:00Z"/>
+        </w:rPr>
+      </w:pPr>
+      <w:commentRangeStart w:id="62"/>
       <w:r>
         <w:t xml:space="preserve">Mizer </w:t>
       </w:r>
-      <w:del w:id="58" w:author="Julia Blanchard" w:date="2021-05-10T13:33:00Z">
+      <w:del w:id="63" w:author="Julia Blanchard" w:date="2021-05-10T13:33:00Z">
         <w:r>
           <w:delText xml:space="preserve">works with two key R objects </w:delText>
         </w:r>
@@ -2490,7 +2529,7 @@
           <w:delText xml:space="preserve"> – these are called</w:delText>
         </w:r>
       </w:del>
-      <w:ins w:id="59" w:author="Julia Blanchard" w:date="2021-05-10T13:33:00Z">
+      <w:ins w:id="64" w:author="Julia Blanchard" w:date="2021-05-10T13:33:00Z">
         <w:r>
           <w:t xml:space="preserve">stores all of these parameters in an object that we will work with a lot </w:t>
         </w:r>
@@ -2508,12 +2547,12 @@
       </w:r>
       <w:proofErr w:type="spellEnd"/>
       <w:proofErr w:type="gramEnd"/>
-      <w:ins w:id="60" w:author="Julia Blanchard" w:date="2021-05-10T13:34:00Z">
+      <w:ins w:id="65" w:author="Julia Blanchard" w:date="2021-05-10T13:34:00Z">
         <w:r>
           <w:t>()</w:t>
         </w:r>
       </w:ins>
-      <w:del w:id="61" w:author="Julia Blanchard" w:date="2021-05-10T13:32:00Z">
+      <w:del w:id="66" w:author="Julia Blanchard" w:date="2021-05-10T13:32:00Z">
         <w:r>
           <w:delText xml:space="preserve"> and mizerSim objects</w:delText>
         </w:r>
@@ -2521,7 +2560,7 @@
       <w:r>
         <w:t xml:space="preserve">. </w:t>
       </w:r>
-      <w:del w:id="62" w:author="Julia Blanchard" w:date="2021-05-10T13:34:00Z">
+      <w:del w:id="67" w:author="Julia Blanchard" w:date="2021-05-10T13:34:00Z">
         <w:r>
           <w:delText>“</w:delText>
         </w:r>
@@ -2541,12 +2580,12 @@
           <w:delText>store all of the parameters of a model</w:delText>
         </w:r>
       </w:del>
-      <w:del w:id="63" w:author="Julia Blanchard" w:date="2021-05-10T13:32:00Z">
+      <w:del w:id="68" w:author="Julia Blanchard" w:date="2021-05-10T13:32:00Z">
         <w:r>
           <w:delText xml:space="preserve"> and</w:delText>
         </w:r>
       </w:del>
-      <w:del w:id="64" w:author="Julia Blanchard" w:date="2021-05-10T13:34:00Z">
+      <w:del w:id="69" w:author="Julia Blanchard" w:date="2021-05-10T13:34:00Z">
         <w:r>
           <w:delText xml:space="preserve"> sim is an object that stores the outputs of a function called project(), </w:delText>
         </w:r>
@@ -2568,20 +2607,20 @@
         <w:r>
           <w:delText xml:space="preserve"> stores the abundance density at size class.</w:delText>
         </w:r>
-        <w:commentRangeEnd w:id="57"/>
+        <w:commentRangeEnd w:id="62"/>
         <w:r>
           <w:rPr>
             <w:rStyle w:val="CommentReference"/>
           </w:rPr>
-          <w:commentReference w:id="57"/>
+          <w:commentReference w:id="62"/>
         </w:r>
       </w:del>
-      <w:ins w:id="65" w:author="Julia Blanchard" w:date="2021-05-10T13:34:00Z">
+      <w:ins w:id="70" w:author="Julia Blanchard" w:date="2021-05-10T13:34:00Z">
         <w:r>
           <w:t xml:space="preserve">This next section describes all of the </w:t>
         </w:r>
       </w:ins>
-      <w:ins w:id="66" w:author="Julia Blanchard" w:date="2021-05-10T13:35:00Z">
+      <w:ins w:id="71" w:author="Julia Blanchard" w:date="2021-05-10T13:35:00Z">
         <w:r>
           <w:t xml:space="preserve">steps involved in setting up the parameters for the </w:t>
         </w:r>
@@ -2594,37 +2633,37 @@
           <w:t xml:space="preserve"> object</w:t>
         </w:r>
       </w:ins>
-      <w:ins w:id="67" w:author="Julia Blanchard" w:date="2021-05-10T13:45:00Z">
+      <w:ins w:id="72" w:author="Julia Blanchard" w:date="2021-05-10T13:45:00Z">
         <w:r>
           <w:t xml:space="preserve"> and the data required to </w:t>
         </w:r>
       </w:ins>
-      <w:ins w:id="68" w:author="Julia Blanchard" w:date="2021-05-10T13:47:00Z">
+      <w:ins w:id="73" w:author="Julia Blanchard" w:date="2021-05-10T13:47:00Z">
         <w:r>
           <w:t>carry out a simple</w:t>
         </w:r>
       </w:ins>
-      <w:ins w:id="69" w:author="Julia Blanchard" w:date="2021-05-10T13:45:00Z">
+      <w:ins w:id="74" w:author="Julia Blanchard" w:date="2021-05-10T13:45:00Z">
         <w:r>
           <w:t xml:space="preserve"> calibrat</w:t>
         </w:r>
       </w:ins>
-      <w:ins w:id="70" w:author="Julia Blanchard" w:date="2021-05-10T13:47:00Z">
+      <w:ins w:id="75" w:author="Julia Blanchard" w:date="2021-05-10T13:47:00Z">
         <w:r>
           <w:t>ion</w:t>
         </w:r>
       </w:ins>
-      <w:ins w:id="71" w:author="Julia Blanchard" w:date="2021-05-10T13:48:00Z">
+      <w:ins w:id="76" w:author="Julia Blanchard" w:date="2021-05-10T13:48:00Z">
         <w:r>
           <w:t xml:space="preserve"> through iterative evaluation</w:t>
         </w:r>
       </w:ins>
-      <w:ins w:id="72" w:author="Julia Blanchard" w:date="2021-05-10T13:47:00Z">
+      <w:ins w:id="77" w:author="Julia Blanchard" w:date="2021-05-10T13:47:00Z">
         <w:r>
           <w:t>.</w:t>
         </w:r>
       </w:ins>
-      <w:ins w:id="73" w:author="Julia Blanchard" w:date="2021-05-10T13:36:00Z">
+      <w:ins w:id="78" w:author="Julia Blanchard" w:date="2021-05-10T13:36:00Z">
         <w:r>
           <w:t xml:space="preserve"> </w:t>
         </w:r>
@@ -2633,7 +2672,7 @@
     <w:p>
       <w:pPr>
         <w:rPr>
-          <w:ins w:id="74" w:author="Julia Blanchard" w:date="2021-05-10T13:36:00Z"/>
+          <w:ins w:id="79" w:author="Julia Blanchard" w:date="2021-05-10T13:36:00Z"/>
         </w:rPr>
       </w:pPr>
     </w:p>
@@ -2668,7 +2707,7 @@
     <w:p>
       <w:pPr>
         <w:rPr>
-          <w:ins w:id="75" w:author="Julia Blanchard" w:date="2021-05-10T13:56:00Z"/>
+          <w:ins w:id="80" w:author="Julia Blanchard" w:date="2021-05-10T13:56:00Z"/>
         </w:rPr>
       </w:pPr>
       <w:r>
@@ -2746,14 +2785,14 @@
     <w:p>
       <w:pPr>
         <w:rPr>
-          <w:ins w:id="76" w:author="Julia Blanchard" w:date="2021-05-10T13:56:00Z"/>
-        </w:rPr>
-      </w:pPr>
-    </w:p>
-    <w:p>
-      <w:pPr>
-        <w:rPr>
-          <w:del w:id="77" w:author="Julia Blanchard" w:date="2021-05-10T13:59:00Z"/>
+          <w:ins w:id="81" w:author="Julia Blanchard" w:date="2021-05-10T13:56:00Z"/>
+        </w:rPr>
+      </w:pPr>
+    </w:p>
+    <w:p>
+      <w:pPr>
+        <w:rPr>
+          <w:del w:id="82" w:author="Julia Blanchard" w:date="2021-05-10T13:59:00Z"/>
         </w:rPr>
       </w:pPr>
     </w:p>
@@ -2786,23 +2825,23 @@
     </w:p>
     <w:p/>
     <w:p>
-      <w:commentRangeStart w:id="78"/>
-      <w:del w:id="79" w:author="Julia Blanchard" w:date="2021-05-10T13:38:00Z">
+      <w:commentRangeStart w:id="83"/>
+      <w:del w:id="84" w:author="Julia Blanchard" w:date="2021-05-10T13:38:00Z">
         <w:r>
           <w:delText xml:space="preserve">Let’s </w:delText>
         </w:r>
-        <w:commentRangeEnd w:id="78"/>
+        <w:commentRangeEnd w:id="83"/>
         <w:r>
           <w:rPr>
             <w:rStyle w:val="CommentReference"/>
           </w:rPr>
-          <w:commentReference w:id="78"/>
+          <w:commentReference w:id="83"/>
         </w:r>
         <w:r>
           <w:delText>get started</w:delText>
         </w:r>
       </w:del>
-      <w:ins w:id="80" w:author="Julia Blanchard" w:date="2021-05-10T13:38:00Z">
+      <w:ins w:id="85" w:author="Julia Blanchard" w:date="2021-05-10T13:38:00Z">
         <w:r>
           <w:t>The parameterisation steps are best described through an example</w:t>
         </w:r>
@@ -2810,7 +2849,7 @@
       <w:r>
         <w:t xml:space="preserve"> </w:t>
       </w:r>
-      <w:del w:id="81" w:author="Julia Blanchard" w:date="2021-05-10T13:38:00Z">
+      <w:del w:id="86" w:author="Julia Blanchard" w:date="2021-05-10T13:38:00Z">
         <w:r>
           <w:delText xml:space="preserve">considering a </w:delText>
         </w:r>
@@ -2826,12 +2865,12 @@
       <w:r>
         <w:t xml:space="preserve"> North Sea</w:t>
       </w:r>
-      <w:ins w:id="82" w:author="Julia Blanchard" w:date="2021-05-10T14:02:00Z">
+      <w:ins w:id="87" w:author="Julia Blanchard" w:date="2021-05-10T14:02:00Z">
         <w:r>
           <w:t xml:space="preserve">. </w:t>
         </w:r>
       </w:ins>
-      <w:del w:id="83" w:author="Julia Blanchard" w:date="2021-05-10T14:00:00Z">
+      <w:del w:id="88" w:author="Julia Blanchard" w:date="2021-05-10T14:00:00Z">
         <w:r>
           <w:delText>.</w:delText>
         </w:r>
@@ -2839,9 +2878,9 @@
           <w:delText xml:space="preserve"> </w:delText>
         </w:r>
       </w:del>
-      <w:moveFromRangeStart w:id="84" w:author="Julia Blanchard" w:date="2021-05-10T13:58:00Z" w:name="move71547501"/>
-      <w:moveFrom w:id="85" w:author="Julia Blanchard" w:date="2021-05-10T13:58:00Z">
-        <w:del w:id="86" w:author="Julia Blanchard" w:date="2021-05-10T14:00:00Z">
+      <w:moveFromRangeStart w:id="89" w:author="Julia Blanchard" w:date="2021-05-10T13:58:00Z" w:name="move71547501"/>
+      <w:moveFrom w:id="90" w:author="Julia Blanchard" w:date="2021-05-10T13:58:00Z">
+        <w:del w:id="91" w:author="Julia Blanchard" w:date="2021-05-10T14:00:00Z">
           <w:r>
             <w:delText>For this system, it was important capture species that were both abundant and commercially important.</w:delText>
           </w:r>
@@ -2850,39 +2889,34 @@
           </w:r>
         </w:del>
       </w:moveFrom>
-      <w:moveFromRangeEnd w:id="84"/>
-      <w:del w:id="87" w:author="Julia Blanchard" w:date="2021-05-10T14:00:00Z">
+      <w:moveFromRangeEnd w:id="89"/>
+      <w:del w:id="92" w:author="Julia Blanchard" w:date="2021-05-10T14:00:00Z">
         <w:r>
           <w:delText xml:space="preserve">Our model was parameterised using data available from ICES and Cefas that enabled estimation of life history , feeding, and spatial encounter parameters.  </w:delText>
         </w:r>
       </w:del>
-      <w:moveToRangeStart w:id="88" w:author="Julia Blanchard" w:date="2021-05-10T13:58:00Z" w:name="move71547501"/>
-      <w:proofErr w:type="spellStart"/>
-      <w:moveTo w:id="89" w:author="Julia Blanchard" w:date="2021-05-10T13:58:00Z">
-        <w:r>
-          <w:t>For</w:t>
-        </w:r>
-        <w:proofErr w:type="spellEnd"/>
-        <w:r>
-          <w:t xml:space="preserve"> this system, it was important capture species that were both abundant and commercially important</w:t>
-        </w:r>
-        <w:del w:id="90" w:author="Julia Blanchard" w:date="2021-05-10T14:02:00Z">
+      <w:moveToRangeStart w:id="93" w:author="Julia Blanchard" w:date="2021-05-10T13:58:00Z" w:name="move71547501"/>
+      <w:moveTo w:id="94" w:author="Julia Blanchard" w:date="2021-05-10T13:58:00Z">
+        <w:r>
+          <w:t>For this system, it was important capture species that were both abundant and commercially important</w:t>
+        </w:r>
+        <w:del w:id="95" w:author="Julia Blanchard" w:date="2021-05-10T14:02:00Z">
           <w:r>
             <w:delText>.</w:delText>
           </w:r>
         </w:del>
       </w:moveTo>
-      <w:ins w:id="91" w:author="Julia Blanchard" w:date="2021-05-10T14:02:00Z">
+      <w:ins w:id="96" w:author="Julia Blanchard" w:date="2021-05-10T14:02:00Z">
         <w:r>
           <w:t>.</w:t>
         </w:r>
       </w:ins>
-      <w:moveTo w:id="92" w:author="Julia Blanchard" w:date="2021-05-10T13:58:00Z">
+      <w:moveTo w:id="97" w:author="Julia Blanchard" w:date="2021-05-10T13:58:00Z">
         <w:r>
           <w:t xml:space="preserve"> </w:t>
         </w:r>
       </w:moveTo>
-      <w:ins w:id="93" w:author="Julia Blanchard" w:date="2021-05-10T14:00:00Z">
+      <w:ins w:id="98" w:author="Julia Blanchard" w:date="2021-05-10T14:00:00Z">
         <w:r>
           <w:t xml:space="preserve">Our original North Sea model was parameterised for 12 fish species using data available from ICES and </w:t>
         </w:r>
@@ -2903,14 +2937,14 @@
           <w:t xml:space="preserve"> feeding, and spatial encounter parameters (Blanchard et al. 2014).  </w:t>
         </w:r>
       </w:ins>
-      <w:moveTo w:id="94" w:author="Julia Blanchard" w:date="2021-05-10T13:58:00Z">
-        <w:del w:id="95" w:author="Julia Blanchard" w:date="2021-05-10T14:00:00Z">
+      <w:moveTo w:id="99" w:author="Julia Blanchard" w:date="2021-05-10T13:58:00Z">
+        <w:del w:id="100" w:author="Julia Blanchard" w:date="2021-05-10T14:00:00Z">
           <w:r>
             <w:delText xml:space="preserve"> </w:delText>
           </w:r>
         </w:del>
       </w:moveTo>
-      <w:moveToRangeEnd w:id="88"/>
+      <w:moveToRangeEnd w:id="93"/>
       <w:r>
         <w:t>What are these parameters and h</w:t>
       </w:r>
@@ -2922,11 +2956,11 @@
     <w:p>
       <w:pPr>
         <w:rPr>
-          <w:ins w:id="96" w:author="Julia Blanchard" w:date="2021-05-10T14:02:00Z"/>
+          <w:ins w:id="101" w:author="Julia Blanchard" w:date="2021-05-17T14:57:00Z"/>
         </w:rPr>
       </w:pPr>
       <w:proofErr w:type="gramStart"/>
-      <w:ins w:id="97" w:author="Ken Haste Andersen" w:date="2021-04-19T10:06:00Z">
+      <w:ins w:id="102" w:author="Ken Haste Andersen" w:date="2021-04-19T10:06:00Z">
         <w:r>
           <w:t>First</w:t>
         </w:r>
@@ -2935,32 +2969,32 @@
           <w:t xml:space="preserve"> we need data on life-history and feeding parameters. </w:t>
         </w:r>
       </w:ins>
-      <w:del w:id="98" w:author="Julia Blanchard" w:date="2021-05-10T14:01:00Z">
+      <w:del w:id="103" w:author="Julia Blanchard" w:date="2021-05-10T14:01:00Z">
         <w:r>
           <w:delText>To start</w:delText>
         </w:r>
       </w:del>
-      <w:ins w:id="99" w:author="Julia Blanchard" w:date="2021-05-10T14:01:00Z">
+      <w:ins w:id="104" w:author="Julia Blanchard" w:date="2021-05-10T14:01:00Z">
         <w:r>
           <w:t>Box 1 describes</w:t>
         </w:r>
       </w:ins>
-      <w:ins w:id="100" w:author="Julia Blanchard" w:date="2021-05-10T13:39:00Z">
+      <w:ins w:id="105" w:author="Julia Blanchard" w:date="2021-05-10T13:39:00Z">
         <w:r>
           <w:t xml:space="preserve"> the</w:t>
         </w:r>
       </w:ins>
-      <w:ins w:id="101" w:author="Julia Blanchard" w:date="2021-05-10T14:01:00Z">
+      <w:ins w:id="106" w:author="Julia Blanchard" w:date="2021-05-10T14:01:00Z">
         <w:r>
           <w:t xml:space="preserve"> all</w:t>
         </w:r>
       </w:ins>
-      <w:ins w:id="102" w:author="Julia Blanchard" w:date="2021-05-10T13:39:00Z">
+      <w:ins w:id="107" w:author="Julia Blanchard" w:date="2021-05-10T13:39:00Z">
         <w:r>
           <w:t xml:space="preserve"> steps</w:t>
         </w:r>
       </w:ins>
-      <w:del w:id="103" w:author="Julia Blanchard" w:date="2021-05-10T13:39:00Z">
+      <w:del w:id="108" w:author="Julia Blanchard" w:date="2021-05-10T13:39:00Z">
         <w:r>
           <w:delText xml:space="preserve"> let’s</w:delText>
         </w:r>
@@ -2968,12 +3002,12 @@
       <w:r>
         <w:t xml:space="preserve"> </w:t>
       </w:r>
-      <w:del w:id="104" w:author="Julia Blanchard" w:date="2021-05-10T13:39:00Z">
+      <w:del w:id="109" w:author="Julia Blanchard" w:date="2021-05-10T13:39:00Z">
         <w:r>
           <w:delText xml:space="preserve">consider </w:delText>
         </w:r>
       </w:del>
-      <w:ins w:id="105" w:author="Julia Blanchard" w:date="2021-05-10T14:01:00Z">
+      <w:ins w:id="110" w:author="Julia Blanchard" w:date="2021-05-10T14:01:00Z">
         <w:r>
           <w:t xml:space="preserve"> for </w:t>
         </w:r>
@@ -2981,42 +3015,42 @@
       <w:r>
         <w:t>one of the iconic species in this system – Atlantic cod</w:t>
       </w:r>
-      <w:del w:id="106" w:author="Julia Blanchard" w:date="2021-05-10T14:01:00Z">
+      <w:del w:id="111" w:author="Julia Blanchard" w:date="2021-05-10T14:01:00Z">
         <w:r>
           <w:delText xml:space="preserve">.  </w:delText>
         </w:r>
       </w:del>
-      <w:ins w:id="107" w:author="Julia Blanchard" w:date="2021-05-10T14:01:00Z">
+      <w:ins w:id="112" w:author="Julia Blanchard" w:date="2021-05-10T14:01:00Z">
         <w:r>
           <w:t xml:space="preserve">, which can be repeated for all species in </w:t>
         </w:r>
       </w:ins>
-      <w:ins w:id="108" w:author="Julia Blanchard" w:date="2021-05-10T14:08:00Z">
+      <w:ins w:id="113" w:author="Julia Blanchard" w:date="2021-05-10T14:08:00Z">
         <w:r>
           <w:t>your</w:t>
         </w:r>
       </w:ins>
-      <w:ins w:id="109" w:author="Julia Blanchard" w:date="2021-05-10T14:02:00Z">
+      <w:ins w:id="114" w:author="Julia Blanchard" w:date="2021-05-10T14:02:00Z">
         <w:r>
           <w:t xml:space="preserve"> model.</w:t>
         </w:r>
       </w:ins>
-      <w:ins w:id="110" w:author="Julia Blanchard" w:date="2021-05-10T14:01:00Z">
+      <w:ins w:id="115" w:author="Julia Blanchard" w:date="2021-05-10T14:01:00Z">
         <w:r>
           <w:t xml:space="preserve"> </w:t>
         </w:r>
       </w:ins>
-      <w:ins w:id="111" w:author="Julia Blanchard" w:date="2021-05-10T14:08:00Z">
+      <w:ins w:id="116" w:author="Julia Blanchard" w:date="2021-05-10T14:08:00Z">
         <w:r>
           <w:t>Although</w:t>
         </w:r>
       </w:ins>
-      <w:ins w:id="112" w:author="Julia Blanchard" w:date="2021-05-10T14:09:00Z">
+      <w:ins w:id="117" w:author="Julia Blanchard" w:date="2021-05-10T14:09:00Z">
         <w:r>
           <w:t xml:space="preserve"> we used data from ICES, a</w:t>
         </w:r>
       </w:ins>
-      <w:del w:id="113" w:author="Julia Blanchard" w:date="2021-05-10T14:09:00Z">
+      <w:del w:id="118" w:author="Julia Blanchard" w:date="2021-05-10T14:09:00Z">
         <w:r>
           <w:delText>A</w:delText>
         </w:r>
@@ -3040,7 +3074,7 @@
       <w:r>
         <w:t xml:space="preserve"> </w:t>
       </w:r>
-      <w:del w:id="114" w:author="Julia Blanchard" w:date="2021-05-10T13:40:00Z">
+      <w:del w:id="119" w:author="Julia Blanchard" w:date="2021-05-10T13:40:00Z">
         <w:r>
           <w:delText xml:space="preserve">will </w:delText>
         </w:r>
@@ -3048,7 +3082,7 @@
       <w:r>
         <w:t>provide</w:t>
       </w:r>
-      <w:ins w:id="115" w:author="Julia Blanchard" w:date="2021-05-10T13:40:00Z">
+      <w:ins w:id="120" w:author="Julia Blanchard" w:date="2021-05-10T13:40:00Z">
         <w:r>
           <w:t>s</w:t>
         </w:r>
@@ -3060,8 +3094,8 @@
       <w:r>
         <w:t xml:space="preserve">including  </w:t>
       </w:r>
-      <w:commentRangeStart w:id="116"/>
-      <w:commentRangeStart w:id="117"/>
+      <w:commentRangeStart w:id="121"/>
+      <w:commentRangeStart w:id="122"/>
       <w:r>
         <w:rPr>
           <w:i/>
@@ -3087,12 +3121,12 @@
       <w:r>
         <w:t xml:space="preserve">will </w:t>
       </w:r>
-      <w:del w:id="118" w:author="Julia Blanchard" w:date="2021-05-10T14:09:00Z">
+      <w:del w:id="123" w:author="Julia Blanchard" w:date="2021-05-10T14:09:00Z">
         <w:r>
           <w:delText>allow us</w:delText>
         </w:r>
       </w:del>
-      <w:ins w:id="119" w:author="Julia Blanchard" w:date="2021-05-10T14:09:00Z">
+      <w:ins w:id="124" w:author="Julia Blanchard" w:date="2021-05-10T14:09:00Z">
         <w:r>
           <w:t>allow you</w:t>
         </w:r>
@@ -3117,878 +3151,990 @@
       <w:r>
         <w:t>. Data on predator-prey sizes can provide information for prey size selectivity parameters (beta, sigma</w:t>
       </w:r>
-      <w:ins w:id="120" w:author="Julia Blanchard" w:date="2021-05-10T14:09:00Z">
+      <w:ins w:id="125" w:author="Julia Blanchard" w:date="2021-05-10T14:09:00Z">
         <w:r>
           <w:t xml:space="preserve">, </w:t>
         </w:r>
-        <w:commentRangeStart w:id="121"/>
+        <w:commentRangeStart w:id="126"/>
         <w:r>
           <w:t>Box 1</w:t>
         </w:r>
       </w:ins>
+      <w:commentRangeEnd w:id="126"/>
+      <w:ins w:id="127" w:author="Julia Blanchard" w:date="2021-05-10T14:29:00Z">
+        <w:r>
+          <w:rPr>
+            <w:rStyle w:val="CommentReference"/>
+          </w:rPr>
+          <w:commentReference w:id="126"/>
+        </w:r>
+      </w:ins>
+      <w:r>
+        <w:t xml:space="preserve">). </w:t>
+      </w:r>
       <w:commentRangeEnd w:id="121"/>
-      <w:ins w:id="122" w:author="Julia Blanchard" w:date="2021-05-10T14:29:00Z">
+      <w:ins w:id="128" w:author="Ken Haste Andersen" w:date="2021-04-19T10:06:00Z">
+        <w:r>
+          <w:t xml:space="preserve"> </w:t>
+        </w:r>
+      </w:ins>
+      <w:ins w:id="129" w:author="Julia Blanchard" w:date="2021-05-10T14:02:00Z">
+        <w:r>
+          <w:t xml:space="preserve">The combination of species-specific parameters you use depends on the data available for your system and species. At the very minimum we need to know the asymptotic size (Figure </w:t>
+        </w:r>
+        <w:r>
+          <w:lastRenderedPageBreak/>
+          <w:t>1). The calibration can be started with minimum parameters and refined iteratively as more data are introduced.</w:t>
+        </w:r>
+      </w:ins>
+    </w:p>
+    <w:p>
+      <w:pPr>
+        <w:rPr>
+          <w:ins w:id="130" w:author="Julia Blanchard" w:date="2021-05-17T14:58:00Z"/>
+        </w:rPr>
+      </w:pPr>
+    </w:p>
+    <w:p>
+      <w:pPr>
+        <w:rPr>
+          <w:ins w:id="131" w:author="Julia Blanchard" w:date="2021-05-17T14:59:00Z"/>
+        </w:rPr>
+      </w:pPr>
+      <w:ins w:id="132" w:author="Julia Blanchard" w:date="2021-05-17T14:58:00Z">
+        <w:r>
+          <w:t xml:space="preserve">Before we go through the steps of setting up these parameters in </w:t>
+        </w:r>
+        <w:proofErr w:type="spellStart"/>
+        <w:r>
+          <w:t>mizer</w:t>
+        </w:r>
+        <w:proofErr w:type="spellEnd"/>
+        <w:r>
+          <w:t xml:space="preserve">, there are a couple of </w:t>
+        </w:r>
+      </w:ins>
+      <w:ins w:id="133" w:author="Julia Blanchard" w:date="2021-05-17T14:59:00Z">
+        <w:r>
+          <w:t xml:space="preserve">additional </w:t>
+        </w:r>
+      </w:ins>
+      <w:ins w:id="134" w:author="Julia Blanchard" w:date="2021-05-17T14:58:00Z">
+        <w:r>
+          <w:t xml:space="preserve">important concepts we need to cover. </w:t>
+        </w:r>
+      </w:ins>
+    </w:p>
+    <w:p>
+      <w:pPr>
+        <w:rPr>
+          <w:ins w:id="135" w:author="Julia Blanchard" w:date="2021-05-17T14:59:00Z"/>
+        </w:rPr>
+      </w:pPr>
+    </w:p>
+    <w:p>
+      <w:pPr>
+        <w:rPr>
+          <w:ins w:id="136" w:author="Julia Blanchard" w:date="2021-05-10T14:35:00Z"/>
+        </w:rPr>
+      </w:pPr>
+      <w:ins w:id="137" w:author="Julia Blanchard" w:date="2021-05-17T14:59:00Z">
+        <w:r>
+          <w:t>T</w:t>
+        </w:r>
+      </w:ins>
+      <w:ins w:id="138" w:author="Julia Blanchard" w:date="2021-05-10T14:33:00Z">
+        <w:r>
+          <w:t>he</w:t>
+        </w:r>
+      </w:ins>
+      <w:ins w:id="139" w:author="Julia Blanchard" w:date="2021-05-10T14:34:00Z">
+        <w:r>
+          <w:t xml:space="preserve"> species</w:t>
+        </w:r>
+      </w:ins>
+      <w:ins w:id="140" w:author="Julia Blanchard" w:date="2021-05-10T14:33:00Z">
+        <w:r>
+          <w:t xml:space="preserve"> interaction matrix</w:t>
+        </w:r>
+      </w:ins>
+      <w:ins w:id="141" w:author="Julia Blanchard" w:date="2021-05-10T14:34:00Z">
+        <w:r>
+          <w:t>, theta (</w:t>
+        </w:r>
+        <w:proofErr w:type="spellStart"/>
+        <w:r>
+          <w:t>Reum</w:t>
+        </w:r>
+        <w:proofErr w:type="spellEnd"/>
+        <w:r>
+          <w:t xml:space="preserve"> et al.)</w:t>
+        </w:r>
+      </w:ins>
+      <w:ins w:id="142" w:author="Julia Blanchard" w:date="2021-05-10T14:37:00Z">
+        <w:r>
+          <w:t xml:space="preserve">, controls the extent to which species can encounter each other, and if necessary, </w:t>
+        </w:r>
+      </w:ins>
+      <w:ins w:id="143" w:author="Julia Blanchard" w:date="2021-05-17T14:59:00Z">
+        <w:r>
+          <w:t>can be used to</w:t>
+        </w:r>
+      </w:ins>
+      <w:ins w:id="144" w:author="Julia Blanchard" w:date="2021-05-10T14:37:00Z">
+        <w:r>
+          <w:t xml:space="preserve"> exclude predator-prey interactions between some species pairs</w:t>
+        </w:r>
+      </w:ins>
+      <w:ins w:id="145" w:author="Julia Blanchard" w:date="2021-05-10T14:38:00Z">
+        <w:r>
+          <w:t xml:space="preserve"> (setting to 0)</w:t>
+        </w:r>
+      </w:ins>
+      <w:ins w:id="146" w:author="Julia Blanchard" w:date="2021-05-10T14:37:00Z">
+        <w:r>
+          <w:t xml:space="preserve">. </w:t>
+        </w:r>
+      </w:ins>
+      <w:ins w:id="147" w:author="Julia Blanchard" w:date="2021-05-10T14:34:00Z">
+        <w:r>
+          <w:t>For the North Sea, we assumed theta re</w:t>
+        </w:r>
+      </w:ins>
+      <w:ins w:id="148" w:author="Julia Blanchard" w:date="2021-05-10T14:35:00Z">
+        <w:r>
+          <w:t>f</w:t>
+        </w:r>
+      </w:ins>
+      <w:ins w:id="149" w:author="Julia Blanchard" w:date="2021-05-10T14:34:00Z">
+        <w:r>
+          <w:t>lected the co-occur</w:t>
+        </w:r>
+      </w:ins>
+      <w:ins w:id="150" w:author="Julia Blanchard" w:date="2021-05-10T14:35:00Z">
+        <w:r>
+          <w:t>re</w:t>
+        </w:r>
+      </w:ins>
+      <w:ins w:id="151" w:author="Julia Blanchard" w:date="2021-05-10T14:34:00Z">
+        <w:r>
+          <w:t xml:space="preserve">nce of each species and </w:t>
+        </w:r>
+      </w:ins>
+      <w:ins w:id="152" w:author="Julia Blanchard" w:date="2021-05-10T14:35:00Z">
+        <w:r>
+          <w:t xml:space="preserve">life stage pairs, which implicitly captured </w:t>
+        </w:r>
+      </w:ins>
+      <w:ins w:id="153" w:author="Julia Blanchard" w:date="2021-05-10T14:36:00Z">
+        <w:r>
+          <w:t>differ</w:t>
+        </w:r>
+      </w:ins>
+      <w:ins w:id="154" w:author="Julia Blanchard" w:date="2021-05-10T14:38:00Z">
+        <w:r>
+          <w:t>e</w:t>
+        </w:r>
+      </w:ins>
+      <w:ins w:id="155" w:author="Julia Blanchard" w:date="2021-05-10T14:36:00Z">
+        <w:r>
+          <w:t>nces in the</w:t>
+        </w:r>
+      </w:ins>
+      <w:ins w:id="156" w:author="Julia Blanchard" w:date="2021-05-10T14:35:00Z">
+        <w:r>
+          <w:t xml:space="preserve"> spatial </w:t>
+        </w:r>
+      </w:ins>
+      <w:ins w:id="157" w:author="Julia Blanchard" w:date="2021-05-10T14:36:00Z">
+        <w:r>
+          <w:t>distribution</w:t>
+        </w:r>
+      </w:ins>
+      <w:ins w:id="158" w:author="Julia Blanchard" w:date="2021-05-10T14:35:00Z">
+        <w:r>
+          <w:t>.</w:t>
+        </w:r>
+      </w:ins>
+      <w:ins w:id="159" w:author="Julia Blanchard" w:date="2021-05-10T14:36:00Z">
+        <w:r>
+          <w:t xml:space="preserve"> To do this we used survey data and calculated </w:t>
+        </w:r>
+      </w:ins>
+      <w:ins w:id="160" w:author="Julia Blanchard" w:date="2021-05-10T14:40:00Z">
+        <w:r>
+          <w:t>an index of co-occurrence (Blanchard et al. 2014)</w:t>
+        </w:r>
+      </w:ins>
+      <w:ins w:id="161" w:author="Julia Blanchard" w:date="2021-05-10T14:36:00Z">
+        <w:r>
+          <w:t xml:space="preserve">. Other methods include vertical overlap, to capture the extent of shared </w:t>
+        </w:r>
+      </w:ins>
+      <w:ins w:id="162" w:author="Julia Blanchard" w:date="2021-05-10T14:38:00Z">
+        <w:r>
+          <w:t xml:space="preserve">benthic -pelagic </w:t>
+        </w:r>
+      </w:ins>
+      <w:ins w:id="163" w:author="Julia Blanchard" w:date="2021-05-10T14:36:00Z">
+        <w:r>
+          <w:t>habitat use</w:t>
+        </w:r>
+      </w:ins>
+      <w:ins w:id="164" w:author="Julia Blanchard" w:date="2021-05-10T14:40:00Z">
+        <w:r>
+          <w:t xml:space="preserve"> (refs)</w:t>
+        </w:r>
+      </w:ins>
+      <w:ins w:id="165" w:author="Julia Blanchard" w:date="2021-05-10T14:38:00Z">
+        <w:r>
+          <w:t>, diet preference</w:t>
+        </w:r>
+      </w:ins>
+      <w:ins w:id="166" w:author="Julia Blanchard" w:date="2021-05-10T14:40:00Z">
+        <w:r>
+          <w:t xml:space="preserve"> (</w:t>
+        </w:r>
+        <w:proofErr w:type="spellStart"/>
+        <w:r>
+          <w:t>Reum</w:t>
+        </w:r>
+        <w:proofErr w:type="spellEnd"/>
+        <w:r>
+          <w:t>)</w:t>
+        </w:r>
+      </w:ins>
+      <w:ins w:id="167" w:author="Julia Blanchard" w:date="2021-05-10T14:38:00Z">
+        <w:r>
+          <w:t>, an</w:t>
+        </w:r>
+      </w:ins>
+      <w:ins w:id="168" w:author="Julia Blanchard" w:date="2021-05-10T14:39:00Z">
+        <w:r>
+          <w:t>d/ or behaviour influencing availability or vulnerability to predators, which could be</w:t>
+        </w:r>
+      </w:ins>
+      <w:ins w:id="169" w:author="Julia Blanchard" w:date="2021-05-10T14:38:00Z">
+        <w:r>
+          <w:t xml:space="preserve"> based</w:t>
+        </w:r>
+      </w:ins>
+      <w:ins w:id="170" w:author="Julia Blanchard" w:date="2021-05-10T14:39:00Z">
+        <w:r>
+          <w:t xml:space="preserve"> </w:t>
+        </w:r>
+      </w:ins>
+      <w:ins w:id="171" w:author="Julia Blanchard" w:date="2021-05-10T14:38:00Z">
+        <w:r>
+          <w:t>on life history attri</w:t>
+        </w:r>
+      </w:ins>
+      <w:ins w:id="172" w:author="Julia Blanchard" w:date="2021-05-10T14:39:00Z">
+        <w:r>
+          <w:t>butes (Jacobsen</w:t>
+        </w:r>
+      </w:ins>
+      <w:ins w:id="173" w:author="Julia Blanchard" w:date="2021-05-10T14:40:00Z">
+        <w:r>
+          <w:t xml:space="preserve"> et al)</w:t>
+        </w:r>
+      </w:ins>
+      <w:ins w:id="174" w:author="Julia Blanchard" w:date="2021-05-10T14:39:00Z">
+        <w:r>
+          <w:t>.</w:t>
+        </w:r>
+      </w:ins>
+      <w:ins w:id="175" w:author="Julia Blanchard" w:date="2021-05-10T14:40:00Z">
+        <w:r>
+          <w:t xml:space="preserve"> In the simplest case, if you </w:t>
+        </w:r>
+      </w:ins>
+      <w:ins w:id="176" w:author="Julia Blanchard" w:date="2021-05-10T14:41:00Z">
+        <w:r>
+          <w:t>do not have this information you could assume all species could potentially interact with each other by setting all entries in the matrix to 1.</w:t>
+        </w:r>
+      </w:ins>
+    </w:p>
+    <w:p>
+      <w:pPr>
+        <w:rPr>
+          <w:ins w:id="177" w:author="Julia Blanchard" w:date="2021-05-10T13:54:00Z"/>
+        </w:rPr>
+      </w:pPr>
+    </w:p>
+    <w:p>
+      <w:pPr>
+        <w:rPr>
+          <w:ins w:id="178" w:author="Julia Blanchard" w:date="2021-05-10T14:12:00Z"/>
+        </w:rPr>
+      </w:pPr>
+      <w:ins w:id="179" w:author="Julia Blanchard" w:date="2021-05-10T14:07:00Z">
+        <w:r>
+          <w:t xml:space="preserve">The units and resource carrying capacity of the system need to be decided </w:t>
+        </w:r>
+      </w:ins>
+      <w:ins w:id="180" w:author="Julia Blanchard" w:date="2021-05-17T14:59:00Z">
+        <w:r>
+          <w:t>a priori</w:t>
+        </w:r>
+      </w:ins>
+      <w:ins w:id="181" w:author="Julia Blanchard" w:date="2021-05-10T14:07:00Z">
+        <w:r>
+          <w:t xml:space="preserve">. This is an important consideration when calibrating the model as the same unit need to be used for the model output and data used for calibration. For </w:t>
+        </w:r>
+      </w:ins>
+      <w:ins w:id="182" w:author="Julia Blanchard" w:date="2021-05-10T14:10:00Z">
+        <w:r>
+          <w:t>the case study,</w:t>
+        </w:r>
+      </w:ins>
+      <w:ins w:id="183" w:author="Julia Blanchard" w:date="2021-05-10T14:07:00Z">
+        <w:r>
+          <w:t xml:space="preserve"> we chose the volume of the North Sea</w:t>
+        </w:r>
+      </w:ins>
+      <w:ins w:id="184" w:author="Julia Blanchard" w:date="2021-05-10T14:10:00Z">
+        <w:r>
+          <w:t xml:space="preserve"> the corresponded to </w:t>
+        </w:r>
+      </w:ins>
+      <w:ins w:id="185" w:author="Julia Blanchard" w:date="2021-05-10T14:11:00Z">
+        <w:r>
+          <w:t xml:space="preserve">spatial extent of </w:t>
+        </w:r>
+      </w:ins>
+      <w:ins w:id="186" w:author="Julia Blanchard" w:date="2021-05-10T14:10:00Z">
+        <w:r>
+          <w:t>the International Bottom Trawl Survey an average depth of 50 metres</w:t>
+        </w:r>
+      </w:ins>
+      <w:ins w:id="187" w:author="Julia Blanchard" w:date="2021-05-10T14:11:00Z">
+        <w:r>
+          <w:t xml:space="preserve">. This </w:t>
+        </w:r>
+      </w:ins>
+      <w:ins w:id="188" w:author="Julia Blanchard" w:date="2021-05-10T14:07:00Z">
+        <w:r>
+          <w:t>facilitate</w:t>
+        </w:r>
+      </w:ins>
+      <w:ins w:id="189" w:author="Julia Blanchard" w:date="2021-05-10T14:11:00Z">
+        <w:r>
+          <w:t>d</w:t>
+        </w:r>
+      </w:ins>
+      <w:ins w:id="190" w:author="Julia Blanchard" w:date="2021-05-10T14:07:00Z">
+        <w:r>
+          <w:t xml:space="preserve"> </w:t>
+        </w:r>
+      </w:ins>
+      <w:ins w:id="191" w:author="Julia Blanchard" w:date="2021-05-10T14:11:00Z">
+        <w:r>
+          <w:t xml:space="preserve">calibration and </w:t>
+        </w:r>
+      </w:ins>
+      <w:ins w:id="192" w:author="Julia Blanchard" w:date="2021-05-10T14:07:00Z">
+        <w:r>
+          <w:t xml:space="preserve">comparison </w:t>
+        </w:r>
+      </w:ins>
+      <w:ins w:id="193" w:author="Julia Blanchard" w:date="2021-05-10T14:11:00Z">
+        <w:r>
+          <w:t>with</w:t>
+        </w:r>
+      </w:ins>
+      <w:ins w:id="194" w:author="Julia Blanchard" w:date="2021-05-10T14:07:00Z">
+        <w:r>
+          <w:t xml:space="preserve"> </w:t>
+        </w:r>
+      </w:ins>
+      <w:ins w:id="195" w:author="Julia Blanchard" w:date="2021-05-10T14:11:00Z">
+        <w:r>
+          <w:t>fisheries depend</w:t>
+        </w:r>
+      </w:ins>
+      <w:ins w:id="196" w:author="Julia Blanchard" w:date="2021-05-10T14:12:00Z">
+        <w:r>
+          <w:t xml:space="preserve">ent and </w:t>
+        </w:r>
+      </w:ins>
+      <w:ins w:id="197" w:author="Julia Blanchard" w:date="2021-05-10T14:11:00Z">
+        <w:r>
+          <w:t xml:space="preserve">independent </w:t>
+        </w:r>
+      </w:ins>
+      <w:ins w:id="198" w:author="Julia Blanchard" w:date="2021-05-10T14:07:00Z">
+        <w:r>
+          <w:t xml:space="preserve">survey data. We recommend you choose the spatial scale that is meaningful and relevant for the data you have. </w:t>
+        </w:r>
+      </w:ins>
+    </w:p>
+    <w:p>
+      <w:pPr>
+        <w:rPr>
+          <w:ins w:id="199" w:author="Julia Blanchard" w:date="2021-05-10T14:12:00Z"/>
+        </w:rPr>
+      </w:pPr>
+    </w:p>
+    <w:p>
+      <w:pPr>
+        <w:rPr>
+          <w:ins w:id="200" w:author="Julia Blanchard" w:date="2021-05-17T15:00:00Z"/>
+        </w:rPr>
+      </w:pPr>
+      <w:ins w:id="201" w:author="Julia Blanchard" w:date="2021-05-10T14:07:00Z">
+        <w:r>
+          <w:t>The carrying capacity of the resource spectrum</w:t>
+        </w:r>
+      </w:ins>
+      <w:ins w:id="202" w:author="Julia Blanchard" w:date="2021-05-10T14:12:00Z">
+        <w:r>
+          <w:t xml:space="preserve"> (kappa)</w:t>
+        </w:r>
+      </w:ins>
+      <w:ins w:id="203" w:author="Julia Blanchard" w:date="2021-05-10T14:07:00Z">
+        <w:r>
+          <w:t xml:space="preserve"> ultimately sets ceiling of available food fr</w:t>
+        </w:r>
+      </w:ins>
+      <w:ins w:id="204" w:author="Julia Blanchard" w:date="2021-05-10T14:19:00Z">
+        <w:r>
+          <w:t>o</w:t>
+        </w:r>
+      </w:ins>
+      <w:ins w:id="205" w:author="Julia Blanchard" w:date="2021-05-10T14:07:00Z">
+        <w:r>
+          <w:t>m the smallest sizes. As a rough first estimate, you could use information from satellite or biogeochemical models to work out the intercept and slope of the phytoplankton community and assume this extends to larger sizes</w:t>
+        </w:r>
+      </w:ins>
+      <w:ins w:id="206" w:author="Julia Blanchard" w:date="2021-05-10T14:23:00Z">
+        <w:r>
+          <w:t xml:space="preserve">, and possible also including benthic organisms (more than </w:t>
+        </w:r>
+      </w:ins>
+      <w:ins w:id="207" w:author="Julia Blanchard" w:date="2021-05-10T14:24:00Z">
+        <w:r>
+          <w:t>one resource is also possible – see later XX)</w:t>
+        </w:r>
+      </w:ins>
+      <w:ins w:id="208" w:author="Julia Blanchard" w:date="2021-05-10T14:07:00Z">
+        <w:r>
+          <w:t>.</w:t>
+        </w:r>
+      </w:ins>
+      <w:ins w:id="209" w:author="Julia Blanchard" w:date="2021-05-10T14:12:00Z">
+        <w:r>
+          <w:t xml:space="preserve"> </w:t>
+        </w:r>
+      </w:ins>
+      <w:ins w:id="210" w:author="Julia Blanchard" w:date="2021-05-10T14:24:00Z">
+        <w:r>
+          <w:t>For the North Sea</w:t>
+        </w:r>
+      </w:ins>
+      <w:ins w:id="211" w:author="Julia Blanchard" w:date="2021-05-10T14:12:00Z">
+        <w:r>
+          <w:t xml:space="preserve"> </w:t>
+        </w:r>
+      </w:ins>
+      <w:ins w:id="212" w:author="Julia Blanchard" w:date="2021-05-10T14:13:00Z">
+        <w:r>
+          <w:t>we</w:t>
+        </w:r>
+      </w:ins>
+      <w:ins w:id="213" w:author="Julia Blanchard" w:date="2021-05-10T14:12:00Z">
+        <w:r>
+          <w:t xml:space="preserve"> </w:t>
+        </w:r>
+      </w:ins>
+      <w:ins w:id="214" w:author="Julia Blanchard" w:date="2021-05-10T14:24:00Z">
+        <w:r>
+          <w:t>st</w:t>
+        </w:r>
+      </w:ins>
+      <w:ins w:id="215" w:author="Julia Blanchard" w:date="2021-05-17T14:19:00Z">
+        <w:r>
+          <w:t>ar</w:t>
+        </w:r>
+      </w:ins>
+      <w:ins w:id="216" w:author="Julia Blanchard" w:date="2021-05-10T14:24:00Z">
+        <w:r>
+          <w:t xml:space="preserve">ted </w:t>
+        </w:r>
+      </w:ins>
+      <w:ins w:id="217" w:author="Julia Blanchard" w:date="2021-05-10T14:18:00Z">
+        <w:r>
+          <w:t xml:space="preserve">with an initial guess from the literature of </w:t>
+        </w:r>
+      </w:ins>
+      <w:ins w:id="218" w:author="Julia Blanchard" w:date="2021-05-10T14:19:00Z">
+        <w:r>
+          <w:t>XX</w:t>
+        </w:r>
+      </w:ins>
+      <w:ins w:id="219" w:author="Julia Blanchard" w:date="2021-05-10T14:23:00Z">
+        <w:r>
+          <w:t xml:space="preserve"> of primary production</w:t>
+        </w:r>
+      </w:ins>
+      <w:ins w:id="220" w:author="Julia Blanchard" w:date="2021-05-10T14:19:00Z">
+        <w:r>
+          <w:t xml:space="preserve"> per m^3*</w:t>
+        </w:r>
+        <w:proofErr w:type="spellStart"/>
+        <w:r>
+          <w:t>system_volume</w:t>
+        </w:r>
+      </w:ins>
+      <w:proofErr w:type="spellEnd"/>
+      <w:ins w:id="221" w:author="Julia Blanchard" w:date="2021-05-10T14:24:00Z">
+        <w:r>
+          <w:t xml:space="preserve"> a</w:t>
+        </w:r>
+      </w:ins>
+      <w:ins w:id="222" w:author="Julia Blanchard" w:date="2021-05-17T14:19:00Z">
+        <w:r>
+          <w:t>n</w:t>
+        </w:r>
+      </w:ins>
+      <w:ins w:id="223" w:author="Julia Blanchard" w:date="2021-05-10T14:24:00Z">
+        <w:r>
+          <w:t>d then</w:t>
+        </w:r>
+      </w:ins>
+      <w:ins w:id="224" w:author="Julia Blanchard" w:date="2021-05-17T14:19:00Z">
+        <w:r>
+          <w:t xml:space="preserve"> later refined this parameter through </w:t>
+        </w:r>
+      </w:ins>
+      <w:ins w:id="225" w:author="Julia Blanchard" w:date="2021-05-10T14:24:00Z">
+        <w:r>
+          <w:t>calibrat</w:t>
+        </w:r>
+      </w:ins>
+      <w:ins w:id="226" w:author="Julia Blanchard" w:date="2021-05-17T14:19:00Z">
+        <w:r>
+          <w:t>ion.</w:t>
+        </w:r>
+      </w:ins>
+      <w:ins w:id="227" w:author="Julia Blanchard" w:date="2021-05-10T14:25:00Z">
+        <w:r>
+          <w:t xml:space="preserve"> You could use</w:t>
+        </w:r>
+      </w:ins>
+      <w:ins w:id="228" w:author="Julia Blanchard" w:date="2021-05-10T14:13:00Z">
+        <w:r>
+          <w:t xml:space="preserve"> spatially </w:t>
+        </w:r>
+      </w:ins>
+      <w:ins w:id="229" w:author="Julia Blanchard" w:date="2021-05-10T14:14:00Z">
+        <w:r>
+          <w:t xml:space="preserve">and temporally </w:t>
+        </w:r>
+      </w:ins>
+      <w:ins w:id="230" w:author="Julia Blanchard" w:date="2021-05-10T14:13:00Z">
+        <w:r>
+          <w:t xml:space="preserve">averaged information on chlorophyll </w:t>
+        </w:r>
+      </w:ins>
+      <w:ins w:id="231" w:author="Julia Blanchard" w:date="2021-05-17T14:54:00Z">
+        <w:r>
+          <w:t>to estimate the phytoplankto</w:t>
+        </w:r>
+      </w:ins>
+      <w:ins w:id="232" w:author="Julia Blanchard" w:date="2021-05-17T14:55:00Z">
+        <w:r>
+          <w:t>n size spectrum as a first guess</w:t>
+        </w:r>
+      </w:ins>
+      <w:ins w:id="233" w:author="Julia Blanchard" w:date="2021-05-17T14:20:00Z">
+        <w:r>
+          <w:t xml:space="preserve"> (Heneghan et </w:t>
+        </w:r>
+        <w:proofErr w:type="gramStart"/>
+        <w:r>
+          <w:t>al )</w:t>
+        </w:r>
+      </w:ins>
+      <w:proofErr w:type="gramEnd"/>
+      <w:ins w:id="234" w:author="Julia Blanchard" w:date="2021-05-10T14:13:00Z">
+        <w:r>
+          <w:t>.</w:t>
+        </w:r>
+      </w:ins>
+      <w:ins w:id="235" w:author="Julia Blanchard" w:date="2021-05-10T14:14:00Z">
+        <w:r>
+          <w:t xml:space="preserve"> </w:t>
+        </w:r>
+      </w:ins>
+      <w:ins w:id="236" w:author="Julia Blanchard" w:date="2021-05-10T14:20:00Z">
+        <w:r>
+          <w:t>If you</w:t>
+        </w:r>
+      </w:ins>
+      <w:ins w:id="237" w:author="Julia Blanchard" w:date="2021-05-10T14:14:00Z">
+        <w:r>
+          <w:t xml:space="preserve"> have </w:t>
+        </w:r>
+      </w:ins>
+      <w:ins w:id="238" w:author="Julia Blanchard" w:date="2021-05-17T14:55:00Z">
+        <w:r>
+          <w:t>direct</w:t>
+        </w:r>
+      </w:ins>
+      <w:ins w:id="239" w:author="Julia Blanchard" w:date="2021-05-10T14:14:00Z">
+        <w:r>
+          <w:t xml:space="preserve"> data on phytoplankton or zooplankton size spectra </w:t>
+        </w:r>
+      </w:ins>
+      <w:ins w:id="240" w:author="Julia Blanchard" w:date="2021-05-10T14:20:00Z">
+        <w:r>
+          <w:t>this</w:t>
+        </w:r>
+      </w:ins>
+      <w:ins w:id="241" w:author="Julia Blanchard" w:date="2021-05-10T14:14:00Z">
+        <w:r>
+          <w:t xml:space="preserve"> could be used to </w:t>
+        </w:r>
+      </w:ins>
+      <w:ins w:id="242" w:author="Julia Blanchard" w:date="2021-05-10T14:26:00Z">
+        <w:r>
+          <w:t>further refine</w:t>
+        </w:r>
+      </w:ins>
+      <w:ins w:id="243" w:author="Julia Blanchard" w:date="2021-05-10T14:14:00Z">
+        <w:r>
+          <w:t xml:space="preserve"> </w:t>
+        </w:r>
+      </w:ins>
+      <w:ins w:id="244" w:author="Julia Blanchard" w:date="2021-05-10T14:15:00Z">
+        <w:r>
+          <w:t>this parameter in more detail</w:t>
+        </w:r>
+      </w:ins>
+      <w:ins w:id="245" w:author="Julia Blanchard" w:date="2021-05-10T14:20:00Z">
+        <w:r>
+          <w:t>, but we do not cover this</w:t>
+        </w:r>
+      </w:ins>
+      <w:ins w:id="246" w:author="Julia Blanchard" w:date="2021-05-10T14:21:00Z">
+        <w:r>
+          <w:t xml:space="preserve"> option</w:t>
+        </w:r>
+      </w:ins>
+      <w:ins w:id="247" w:author="Julia Blanchard" w:date="2021-05-10T14:20:00Z">
+        <w:r>
+          <w:t xml:space="preserve"> </w:t>
+        </w:r>
+      </w:ins>
+      <w:ins w:id="248" w:author="Julia Blanchard" w:date="2021-05-10T14:26:00Z">
+        <w:r>
+          <w:t>below</w:t>
+        </w:r>
+      </w:ins>
+      <w:ins w:id="249" w:author="Julia Blanchard" w:date="2021-05-10T14:20:00Z">
+        <w:r>
+          <w:t>.</w:t>
+        </w:r>
+      </w:ins>
+      <w:ins w:id="250" w:author="Julia Blanchard" w:date="2021-05-10T14:14:00Z">
+        <w:r>
+          <w:t xml:space="preserve"> </w:t>
+        </w:r>
+      </w:ins>
+    </w:p>
+    <w:p>
+      <w:pPr>
+        <w:rPr>
+          <w:ins w:id="251" w:author="Julia Blanchard" w:date="2021-05-17T15:00:00Z"/>
+        </w:rPr>
+      </w:pPr>
+    </w:p>
+    <w:p>
+      <w:pPr>
+        <w:rPr>
+          <w:ins w:id="252" w:author="Julia Blanchard" w:date="2021-05-10T14:13:00Z"/>
+        </w:rPr>
+      </w:pPr>
+      <w:ins w:id="253" w:author="Julia Blanchard" w:date="2021-05-17T15:00:00Z">
+        <w:r>
+          <w:t xml:space="preserve">Density dependence – describe </w:t>
+        </w:r>
+        <w:proofErr w:type="spellStart"/>
+        <w:r>
+          <w:t>Rmax</w:t>
+        </w:r>
+        <w:proofErr w:type="spellEnd"/>
+        <w:r>
+          <w:t xml:space="preserve"> and </w:t>
+        </w:r>
+        <w:proofErr w:type="spellStart"/>
+        <w:r>
+          <w:t>erepro</w:t>
+        </w:r>
+        <w:proofErr w:type="spellEnd"/>
+        <w:r>
+          <w:t xml:space="preserve"> here.</w:t>
+        </w:r>
+      </w:ins>
+    </w:p>
+    <w:p>
+      <w:pPr>
+        <w:rPr>
+          <w:ins w:id="254" w:author="Julia Blanchard" w:date="2021-05-10T13:54:00Z"/>
+        </w:rPr>
+      </w:pPr>
+    </w:p>
+    <w:p>
+      <w:pPr>
+        <w:rPr>
+          <w:ins w:id="255" w:author="Julia Blanchard" w:date="2021-05-10T13:53:00Z"/>
+        </w:rPr>
+      </w:pPr>
+      <w:ins w:id="256" w:author="Julia Blanchard" w:date="2021-05-17T15:00:00Z">
+        <w:r>
+          <w:t>Finally</w:t>
+        </w:r>
+      </w:ins>
+      <w:ins w:id="257" w:author="Julia Blanchard" w:date="2021-05-10T13:54:00Z">
+        <w:r>
+          <w:t>, we need information about the species’ biomass</w:t>
+        </w:r>
+      </w:ins>
+      <w:ins w:id="258" w:author="Julia Blanchard" w:date="2021-05-10T13:55:00Z">
+        <w:r>
+          <w:t>es</w:t>
+        </w:r>
+      </w:ins>
+      <w:ins w:id="259" w:author="Julia Blanchard" w:date="2021-05-10T13:54:00Z">
+        <w:r>
+          <w:t xml:space="preserve"> and fishing pressure to calibrate the carrying capacity of each species (</w:t>
+        </w:r>
+        <w:proofErr w:type="spellStart"/>
+        <w:r>
+          <w:t>Rmax</w:t>
+        </w:r>
+        <w:proofErr w:type="spellEnd"/>
+        <w:r>
+          <w:t xml:space="preserve">). </w:t>
+        </w:r>
+        <w:commentRangeStart w:id="260"/>
+        <w:commentRangeEnd w:id="260"/>
+        <w:r>
+          <w:rPr>
+            <w:rStyle w:val="CommentReference"/>
+          </w:rPr>
+          <w:commentReference w:id="260"/>
+        </w:r>
+        <w:commentRangeStart w:id="261"/>
+        <w:commentRangeEnd w:id="261"/>
+        <w:r>
+          <w:rPr>
+            <w:rStyle w:val="CommentReference"/>
+          </w:rPr>
+          <w:commentReference w:id="261"/>
+        </w:r>
+        <w:r>
+          <w:t>If this system is fished</w:t>
+        </w:r>
+      </w:ins>
+      <w:ins w:id="262" w:author="Julia Blanchard" w:date="2021-05-10T14:15:00Z">
+        <w:r>
+          <w:t>,</w:t>
+        </w:r>
+      </w:ins>
+      <w:ins w:id="263" w:author="Julia Blanchard" w:date="2021-05-10T13:54:00Z">
+        <w:r>
+          <w:t xml:space="preserve"> fisheries data can provide information on species catches</w:t>
+        </w:r>
+      </w:ins>
+      <w:ins w:id="264" w:author="Julia Blanchard" w:date="2021-05-10T14:16:00Z">
+        <w:r>
+          <w:t xml:space="preserve"> which are often more readily available than biomass.</w:t>
+        </w:r>
+      </w:ins>
+      <w:ins w:id="265" w:author="Julia Blanchard" w:date="2021-05-10T13:54:00Z">
+        <w:r>
+          <w:t xml:space="preserve"> </w:t>
+        </w:r>
+      </w:ins>
+      <w:ins w:id="266" w:author="Julia Blanchard" w:date="2021-05-10T14:17:00Z">
+        <w:r>
+          <w:t>I</w:t>
+        </w:r>
+      </w:ins>
+      <w:ins w:id="267" w:author="Julia Blanchard" w:date="2021-05-10T13:54:00Z">
+        <w:r>
+          <w:t xml:space="preserve">f there are </w:t>
+        </w:r>
+      </w:ins>
+      <w:ins w:id="268" w:author="Julia Blanchard" w:date="2021-05-10T14:21:00Z">
+        <w:r>
+          <w:t xml:space="preserve">fisheries independent surveys and/or </w:t>
+        </w:r>
+      </w:ins>
+      <w:ins w:id="269" w:author="Julia Blanchard" w:date="2021-05-10T13:54:00Z">
+        <w:r>
+          <w:t>stock assessments, information on</w:t>
+        </w:r>
+      </w:ins>
+      <w:ins w:id="270" w:author="Julia Blanchard" w:date="2021-05-10T13:55:00Z">
+        <w:r>
+          <w:t xml:space="preserve"> biomass,</w:t>
+        </w:r>
+      </w:ins>
+      <w:ins w:id="271" w:author="Julia Blanchard" w:date="2021-05-10T13:54:00Z">
+        <w:r>
+          <w:t xml:space="preserve"> fishing mortality rates</w:t>
+        </w:r>
+      </w:ins>
+      <w:ins w:id="272" w:author="Julia Blanchard" w:date="2021-05-10T13:55:00Z">
+        <w:r>
+          <w:t>,</w:t>
+        </w:r>
+      </w:ins>
+      <w:ins w:id="273" w:author="Julia Blanchard" w:date="2021-05-10T13:54:00Z">
+        <w:r>
+          <w:t xml:space="preserve"> and selectivity parameters </w:t>
+        </w:r>
+      </w:ins>
+      <w:ins w:id="274" w:author="Julia Blanchard" w:date="2021-05-10T14:17:00Z">
+        <w:r>
+          <w:t xml:space="preserve">can also be used </w:t>
+        </w:r>
+      </w:ins>
+      <w:ins w:id="275" w:author="Julia Blanchard" w:date="2021-05-10T13:54:00Z">
+        <w:r>
+          <w:t xml:space="preserve">(more later in Section X, see also </w:t>
+        </w:r>
+        <w:proofErr w:type="spellStart"/>
+        <w:r>
+          <w:t>mizer</w:t>
+        </w:r>
+        <w:proofErr w:type="spellEnd"/>
+        <w:r>
+          <w:t xml:space="preserve"> website XXX).</w:t>
+        </w:r>
+      </w:ins>
+    </w:p>
+    <w:p>
+      <w:pPr>
+        <w:rPr>
+          <w:ins w:id="276" w:author="Julia Blanchard" w:date="2021-05-10T13:54:00Z"/>
+        </w:rPr>
+      </w:pPr>
+    </w:p>
+    <w:p>
+      <w:pPr>
+        <w:rPr>
+          <w:ins w:id="277" w:author="Ken Haste Andersen" w:date="2021-04-19T10:05:00Z"/>
+          <w:del w:id="278" w:author="Julia Blanchard" w:date="2021-05-10T14:02:00Z"/>
+        </w:rPr>
+      </w:pPr>
+      <w:ins w:id="279" w:author="Ken Haste Andersen" w:date="2021-04-19T10:06:00Z">
+        <w:del w:id="280" w:author="Julia Blanchard" w:date="2021-05-10T14:02:00Z">
+          <w:r>
+            <w:lastRenderedPageBreak/>
+            <w:delText xml:space="preserve">At the minimum we need to know the asymptotic size (Figure 1). </w:delText>
+          </w:r>
+        </w:del>
+        <w:del w:id="281" w:author="Julia Blanchard" w:date="2021-05-10T13:50:00Z">
+          <w:r>
+            <w:delText xml:space="preserve">Other parameters </w:delText>
+          </w:r>
+        </w:del>
+        <w:del w:id="282" w:author="Julia Blanchard" w:date="2021-05-10T13:44:00Z">
+          <w:r>
+            <w:delText xml:space="preserve">are supplied as </w:delText>
+          </w:r>
+        </w:del>
+        <w:del w:id="283" w:author="Julia Blanchard" w:date="2021-05-10T13:50:00Z">
+          <w:r>
+            <w:delText xml:space="preserve">available. </w:delText>
+          </w:r>
+        </w:del>
+        <w:del w:id="284" w:author="Julia Blanchard" w:date="2021-05-10T14:02:00Z">
+          <w:r>
+            <w:delText xml:space="preserve">The calibration can be started with </w:delText>
+          </w:r>
+        </w:del>
+      </w:ins>
+      <w:ins w:id="285" w:author="Ken Haste Andersen" w:date="2021-04-19T10:07:00Z">
+        <w:del w:id="286" w:author="Julia Blanchard" w:date="2021-05-10T14:02:00Z">
+          <w:r>
+            <w:delText xml:space="preserve">minimum </w:delText>
+          </w:r>
+        </w:del>
+        <w:del w:id="287" w:author="Julia Blanchard" w:date="2021-05-10T13:50:00Z">
+          <w:r>
+            <w:delText>data</w:delText>
+          </w:r>
+        </w:del>
+        <w:del w:id="288" w:author="Julia Blanchard" w:date="2021-05-10T14:02:00Z">
+          <w:r>
+            <w:delText xml:space="preserve"> and refined iteratively.</w:delText>
+          </w:r>
+        </w:del>
+      </w:ins>
+    </w:p>
+    <w:p>
+      <w:pPr>
+        <w:rPr>
+          <w:ins w:id="289" w:author="Ken Haste Andersen" w:date="2021-04-19T10:05:00Z"/>
+        </w:rPr>
+      </w:pPr>
+    </w:p>
+    <w:p>
+      <w:pPr>
+        <w:rPr>
+          <w:del w:id="290" w:author="Julia Blanchard" w:date="2021-05-10T13:54:00Z"/>
+        </w:rPr>
+      </w:pPr>
+      <w:ins w:id="291" w:author="Ken Haste Andersen" w:date="2021-04-19T10:05:00Z">
+        <w:del w:id="292" w:author="Julia Blanchard" w:date="2021-05-10T13:54:00Z">
+          <w:r>
+            <w:delText xml:space="preserve">Second, we need information about the species’ biomass and fishing pressure to calibrate the </w:delText>
+          </w:r>
+        </w:del>
+      </w:ins>
+      <w:ins w:id="293" w:author="Ken Haste Andersen" w:date="2021-04-19T10:07:00Z">
+        <w:del w:id="294" w:author="Julia Blanchard" w:date="2021-05-10T13:54:00Z">
+          <w:r>
+            <w:delText>carrying capacity of each species (Rmax)</w:delText>
+          </w:r>
+        </w:del>
+      </w:ins>
+      <w:ins w:id="295" w:author="Ken Haste Andersen" w:date="2021-04-19T10:05:00Z">
+        <w:del w:id="296" w:author="Julia Blanchard" w:date="2021-05-10T13:54:00Z">
+          <w:r>
+            <w:delText xml:space="preserve">. </w:delText>
+          </w:r>
+        </w:del>
+      </w:ins>
+      <w:del w:id="297" w:author="Julia Blanchard" w:date="2021-05-10T13:54:00Z">
         <w:r>
           <w:rPr>
             <w:rStyle w:val="CommentReference"/>
           </w:rPr>
           <w:commentReference w:id="121"/>
         </w:r>
-      </w:ins>
-      <w:r>
-        <w:t xml:space="preserve">). </w:t>
-      </w:r>
-      <w:commentRangeEnd w:id="116"/>
-      <w:ins w:id="123" w:author="Ken Haste Andersen" w:date="2021-04-19T10:06:00Z">
-        <w:r>
-          <w:t xml:space="preserve"> </w:t>
-        </w:r>
-      </w:ins>
-      <w:ins w:id="124" w:author="Julia Blanchard" w:date="2021-05-10T14:02:00Z">
-        <w:r>
-          <w:t>The combination of species-specific parameters you use depends on the data available for your system and species. At the very minimum we need to know the asymptotic size (Figure 1). The calibration can be started with minimum parameters and refined iteratively as more data are introduced.</w:t>
-        </w:r>
-      </w:ins>
-    </w:p>
-    <w:p>
-      <w:pPr>
-        <w:rPr>
-          <w:ins w:id="125" w:author="Julia Blanchard" w:date="2021-05-10T14:35:00Z"/>
-        </w:rPr>
-      </w:pPr>
-      <w:ins w:id="126" w:author="Julia Blanchard" w:date="2021-05-10T14:33:00Z">
-        <w:r>
-          <w:lastRenderedPageBreak/>
-          <w:t xml:space="preserve">There are several ways that can be used to </w:t>
-        </w:r>
-      </w:ins>
-      <w:ins w:id="127" w:author="Julia Blanchard" w:date="2021-05-10T14:34:00Z">
-        <w:r>
-          <w:t xml:space="preserve">conceptualise </w:t>
-        </w:r>
-      </w:ins>
-      <w:ins w:id="128" w:author="Julia Blanchard" w:date="2021-05-10T14:33:00Z">
-        <w:r>
-          <w:t>parameterise the</w:t>
-        </w:r>
-      </w:ins>
-      <w:ins w:id="129" w:author="Julia Blanchard" w:date="2021-05-10T14:34:00Z">
-        <w:r>
-          <w:t xml:space="preserve"> species</w:t>
-        </w:r>
-      </w:ins>
-      <w:ins w:id="130" w:author="Julia Blanchard" w:date="2021-05-10T14:33:00Z">
-        <w:r>
-          <w:t xml:space="preserve"> interaction matrix</w:t>
-        </w:r>
-      </w:ins>
-      <w:ins w:id="131" w:author="Julia Blanchard" w:date="2021-05-10T14:34:00Z">
-        <w:r>
-          <w:t>, theta (</w:t>
-        </w:r>
-        <w:proofErr w:type="spellStart"/>
-        <w:r>
-          <w:t>Reum</w:t>
-        </w:r>
-        <w:proofErr w:type="spellEnd"/>
-        <w:r>
-          <w:t xml:space="preserve"> et al.)</w:t>
-        </w:r>
-      </w:ins>
-      <w:ins w:id="132" w:author="Julia Blanchard" w:date="2021-05-10T14:37:00Z">
-        <w:r>
-          <w:t>, which controls the extent to which species can encounter each other, and if necessary, to exclude predator-prey interactions between some species pairs</w:t>
-        </w:r>
-      </w:ins>
-      <w:ins w:id="133" w:author="Julia Blanchard" w:date="2021-05-10T14:38:00Z">
-        <w:r>
-          <w:t xml:space="preserve"> (setting to 0)</w:t>
-        </w:r>
-      </w:ins>
-      <w:ins w:id="134" w:author="Julia Blanchard" w:date="2021-05-10T14:37:00Z">
-        <w:r>
-          <w:t xml:space="preserve">. </w:t>
-        </w:r>
-      </w:ins>
-      <w:ins w:id="135" w:author="Julia Blanchard" w:date="2021-05-10T14:34:00Z">
-        <w:r>
-          <w:t>For the North Sea, we assumed theta re</w:t>
-        </w:r>
-      </w:ins>
-      <w:ins w:id="136" w:author="Julia Blanchard" w:date="2021-05-10T14:35:00Z">
-        <w:r>
-          <w:t>f</w:t>
-        </w:r>
-      </w:ins>
-      <w:ins w:id="137" w:author="Julia Blanchard" w:date="2021-05-10T14:34:00Z">
-        <w:r>
-          <w:t>lected the co-occur</w:t>
-        </w:r>
-      </w:ins>
-      <w:ins w:id="138" w:author="Julia Blanchard" w:date="2021-05-10T14:35:00Z">
-        <w:r>
-          <w:t>re</w:t>
-        </w:r>
-      </w:ins>
-      <w:ins w:id="139" w:author="Julia Blanchard" w:date="2021-05-10T14:34:00Z">
-        <w:r>
-          <w:t xml:space="preserve">nce of each species and </w:t>
-        </w:r>
-      </w:ins>
-      <w:ins w:id="140" w:author="Julia Blanchard" w:date="2021-05-10T14:35:00Z">
-        <w:r>
-          <w:t xml:space="preserve">life stage pairs, which implicitly captured </w:t>
-        </w:r>
-      </w:ins>
-      <w:ins w:id="141" w:author="Julia Blanchard" w:date="2021-05-10T14:36:00Z">
-        <w:r>
-          <w:t>differ</w:t>
-        </w:r>
-      </w:ins>
-      <w:ins w:id="142" w:author="Julia Blanchard" w:date="2021-05-10T14:38:00Z">
-        <w:r>
-          <w:t>e</w:t>
-        </w:r>
-      </w:ins>
-      <w:ins w:id="143" w:author="Julia Blanchard" w:date="2021-05-10T14:36:00Z">
-        <w:r>
-          <w:t>nces in the</w:t>
-        </w:r>
-      </w:ins>
-      <w:ins w:id="144" w:author="Julia Blanchard" w:date="2021-05-10T14:35:00Z">
-        <w:r>
-          <w:t xml:space="preserve"> spatial </w:t>
-        </w:r>
-      </w:ins>
-      <w:ins w:id="145" w:author="Julia Blanchard" w:date="2021-05-10T14:36:00Z">
-        <w:r>
-          <w:t>distribution</w:t>
-        </w:r>
-      </w:ins>
-      <w:ins w:id="146" w:author="Julia Blanchard" w:date="2021-05-10T14:35:00Z">
-        <w:r>
-          <w:t>.</w:t>
-        </w:r>
-      </w:ins>
-      <w:ins w:id="147" w:author="Julia Blanchard" w:date="2021-05-10T14:36:00Z">
-        <w:r>
-          <w:t xml:space="preserve"> To do this we used survey data and calculated </w:t>
-        </w:r>
-      </w:ins>
-      <w:ins w:id="148" w:author="Julia Blanchard" w:date="2021-05-10T14:40:00Z">
-        <w:r>
-          <w:t>an index of co-occurrence (Blanchard et al. 2014)</w:t>
-        </w:r>
-      </w:ins>
-      <w:ins w:id="149" w:author="Julia Blanchard" w:date="2021-05-10T14:36:00Z">
-        <w:r>
-          <w:t xml:space="preserve">. Other methods include vertical overlap, to capture the extent of shared </w:t>
-        </w:r>
-      </w:ins>
-      <w:ins w:id="150" w:author="Julia Blanchard" w:date="2021-05-10T14:38:00Z">
-        <w:r>
-          <w:t xml:space="preserve">benthic -pelagic </w:t>
-        </w:r>
-      </w:ins>
-      <w:ins w:id="151" w:author="Julia Blanchard" w:date="2021-05-10T14:36:00Z">
-        <w:r>
-          <w:t>habitat use</w:t>
-        </w:r>
-      </w:ins>
-      <w:ins w:id="152" w:author="Julia Blanchard" w:date="2021-05-10T14:40:00Z">
-        <w:r>
-          <w:t xml:space="preserve"> (refs)</w:t>
-        </w:r>
-      </w:ins>
-      <w:ins w:id="153" w:author="Julia Blanchard" w:date="2021-05-10T14:38:00Z">
-        <w:r>
-          <w:t>, diet preference</w:t>
-        </w:r>
-      </w:ins>
-      <w:ins w:id="154" w:author="Julia Blanchard" w:date="2021-05-10T14:40:00Z">
-        <w:r>
-          <w:t xml:space="preserve"> (</w:t>
-        </w:r>
-        <w:proofErr w:type="spellStart"/>
-        <w:r>
-          <w:t>Reum</w:t>
-        </w:r>
-        <w:proofErr w:type="spellEnd"/>
-        <w:r>
-          <w:t>)</w:t>
-        </w:r>
-      </w:ins>
-      <w:ins w:id="155" w:author="Julia Blanchard" w:date="2021-05-10T14:38:00Z">
-        <w:r>
-          <w:t>, an</w:t>
-        </w:r>
-      </w:ins>
-      <w:ins w:id="156" w:author="Julia Blanchard" w:date="2021-05-10T14:39:00Z">
-        <w:r>
-          <w:t>d/ or behaviour influencing availability or vulnerability to predators, which could be</w:t>
-        </w:r>
-      </w:ins>
-      <w:ins w:id="157" w:author="Julia Blanchard" w:date="2021-05-10T14:38:00Z">
-        <w:r>
-          <w:t xml:space="preserve"> based</w:t>
-        </w:r>
-      </w:ins>
-      <w:ins w:id="158" w:author="Julia Blanchard" w:date="2021-05-10T14:39:00Z">
-        <w:r>
-          <w:t xml:space="preserve"> </w:t>
-        </w:r>
-      </w:ins>
-      <w:ins w:id="159" w:author="Julia Blanchard" w:date="2021-05-10T14:38:00Z">
-        <w:r>
-          <w:t>on life history attri</w:t>
-        </w:r>
-      </w:ins>
-      <w:ins w:id="160" w:author="Julia Blanchard" w:date="2021-05-10T14:39:00Z">
-        <w:r>
-          <w:t>butes (Jacobsen</w:t>
-        </w:r>
-      </w:ins>
-      <w:ins w:id="161" w:author="Julia Blanchard" w:date="2021-05-10T14:40:00Z">
-        <w:r>
-          <w:t xml:space="preserve"> et al)</w:t>
-        </w:r>
-      </w:ins>
-      <w:ins w:id="162" w:author="Julia Blanchard" w:date="2021-05-10T14:39:00Z">
-        <w:r>
-          <w:t>.</w:t>
-        </w:r>
-      </w:ins>
-      <w:ins w:id="163" w:author="Julia Blanchard" w:date="2021-05-10T14:40:00Z">
-        <w:r>
-          <w:t xml:space="preserve"> In the simplest case, if you </w:t>
-        </w:r>
-      </w:ins>
-      <w:ins w:id="164" w:author="Julia Blanchard" w:date="2021-05-10T14:41:00Z">
-        <w:r>
-          <w:t>do not have this information you could assume all species could potentially interact with each other by setting all entries in the matrix to 1.</w:t>
-        </w:r>
-      </w:ins>
-    </w:p>
-    <w:p>
-      <w:pPr>
-        <w:rPr>
-          <w:ins w:id="165" w:author="Julia Blanchard" w:date="2021-05-10T13:54:00Z"/>
-        </w:rPr>
-      </w:pPr>
-    </w:p>
-    <w:p>
-      <w:pPr>
-        <w:rPr>
-          <w:ins w:id="166" w:author="Julia Blanchard" w:date="2021-05-10T14:12:00Z"/>
-        </w:rPr>
-      </w:pPr>
-      <w:ins w:id="167" w:author="Julia Blanchard" w:date="2021-05-10T14:07:00Z">
-        <w:r>
-          <w:t xml:space="preserve">The units and resource carrying capacity of the system need to be decided up next. This is an important consideration when calibrating the model as the same unit need to be used for the model output and data used for calibration. For </w:t>
-        </w:r>
-      </w:ins>
-      <w:ins w:id="168" w:author="Julia Blanchard" w:date="2021-05-10T14:10:00Z">
-        <w:r>
-          <w:t>the case study,</w:t>
-        </w:r>
-      </w:ins>
-      <w:ins w:id="169" w:author="Julia Blanchard" w:date="2021-05-10T14:07:00Z">
-        <w:r>
-          <w:t xml:space="preserve"> we chose the volume of the North Sea</w:t>
-        </w:r>
-      </w:ins>
-      <w:ins w:id="170" w:author="Julia Blanchard" w:date="2021-05-10T14:10:00Z">
-        <w:r>
-          <w:t xml:space="preserve"> the corresponded to </w:t>
-        </w:r>
-      </w:ins>
-      <w:ins w:id="171" w:author="Julia Blanchard" w:date="2021-05-10T14:11:00Z">
-        <w:r>
-          <w:t xml:space="preserve">spatial extent of </w:t>
-        </w:r>
-      </w:ins>
-      <w:ins w:id="172" w:author="Julia Blanchard" w:date="2021-05-10T14:10:00Z">
-        <w:r>
-          <w:t>the International Bottom Trawl Survey an average depth of 50 metres</w:t>
-        </w:r>
-      </w:ins>
-      <w:ins w:id="173" w:author="Julia Blanchard" w:date="2021-05-10T14:11:00Z">
-        <w:r>
-          <w:t xml:space="preserve">. This </w:t>
-        </w:r>
-      </w:ins>
-      <w:ins w:id="174" w:author="Julia Blanchard" w:date="2021-05-10T14:07:00Z">
-        <w:r>
-          <w:t>facilitate</w:t>
-        </w:r>
-      </w:ins>
-      <w:ins w:id="175" w:author="Julia Blanchard" w:date="2021-05-10T14:11:00Z">
-        <w:r>
-          <w:t>d</w:t>
-        </w:r>
-      </w:ins>
-      <w:ins w:id="176" w:author="Julia Blanchard" w:date="2021-05-10T14:07:00Z">
-        <w:r>
-          <w:t xml:space="preserve"> </w:t>
-        </w:r>
-      </w:ins>
-      <w:ins w:id="177" w:author="Julia Blanchard" w:date="2021-05-10T14:11:00Z">
-        <w:r>
-          <w:t xml:space="preserve">calibration and </w:t>
-        </w:r>
-      </w:ins>
-      <w:ins w:id="178" w:author="Julia Blanchard" w:date="2021-05-10T14:07:00Z">
-        <w:r>
-          <w:t xml:space="preserve">comparison </w:t>
-        </w:r>
-      </w:ins>
-      <w:ins w:id="179" w:author="Julia Blanchard" w:date="2021-05-10T14:11:00Z">
-        <w:r>
-          <w:t>with</w:t>
-        </w:r>
-      </w:ins>
-      <w:ins w:id="180" w:author="Julia Blanchard" w:date="2021-05-10T14:07:00Z">
-        <w:r>
-          <w:t xml:space="preserve"> </w:t>
-        </w:r>
-      </w:ins>
-      <w:ins w:id="181" w:author="Julia Blanchard" w:date="2021-05-10T14:11:00Z">
-        <w:r>
-          <w:t>fisheries depend</w:t>
-        </w:r>
-      </w:ins>
-      <w:ins w:id="182" w:author="Julia Blanchard" w:date="2021-05-10T14:12:00Z">
-        <w:r>
-          <w:t xml:space="preserve">ent and </w:t>
-        </w:r>
-      </w:ins>
-      <w:ins w:id="183" w:author="Julia Blanchard" w:date="2021-05-10T14:11:00Z">
-        <w:r>
-          <w:t xml:space="preserve">independent </w:t>
-        </w:r>
-      </w:ins>
-      <w:ins w:id="184" w:author="Julia Blanchard" w:date="2021-05-10T14:07:00Z">
-        <w:r>
-          <w:t xml:space="preserve">survey data. We recommend you choose the spatial scale that is meaningful and relevant for the data you have. </w:t>
-        </w:r>
-      </w:ins>
-    </w:p>
-    <w:p>
-      <w:pPr>
-        <w:rPr>
-          <w:ins w:id="185" w:author="Julia Blanchard" w:date="2021-05-10T14:12:00Z"/>
-        </w:rPr>
-      </w:pPr>
-    </w:p>
-    <w:p>
-      <w:pPr>
-        <w:rPr>
-          <w:ins w:id="186" w:author="Julia Blanchard" w:date="2021-05-10T14:17:00Z"/>
-        </w:rPr>
-      </w:pPr>
-      <w:ins w:id="187" w:author="Julia Blanchard" w:date="2021-05-10T14:07:00Z">
-        <w:r>
-          <w:t>The carrying capacity of the resource spectrum</w:t>
-        </w:r>
-      </w:ins>
-      <w:ins w:id="188" w:author="Julia Blanchard" w:date="2021-05-10T14:12:00Z">
-        <w:r>
-          <w:t xml:space="preserve"> (kappa)</w:t>
-        </w:r>
-      </w:ins>
-      <w:ins w:id="189" w:author="Julia Blanchard" w:date="2021-05-10T14:07:00Z">
-        <w:r>
-          <w:t xml:space="preserve"> ultimately sets ceiling of available food fr</w:t>
-        </w:r>
-      </w:ins>
-      <w:ins w:id="190" w:author="Julia Blanchard" w:date="2021-05-10T14:19:00Z">
-        <w:r>
-          <w:t>o</w:t>
-        </w:r>
-      </w:ins>
-      <w:ins w:id="191" w:author="Julia Blanchard" w:date="2021-05-10T14:07:00Z">
-        <w:r>
-          <w:t>m the smallest sizes. As a rough first estimate, you could use information from satellite or biogeochemical models to work out the intercept and slope of the phytoplankton community and assume this extends to larger sizes</w:t>
-        </w:r>
-      </w:ins>
-      <w:ins w:id="192" w:author="Julia Blanchard" w:date="2021-05-10T14:23:00Z">
-        <w:r>
-          <w:t xml:space="preserve">, and possible also including benthic organisms (more than </w:t>
-        </w:r>
-      </w:ins>
-      <w:ins w:id="193" w:author="Julia Blanchard" w:date="2021-05-10T14:24:00Z">
-        <w:r>
-          <w:t>one resource is also possible – see later XX)</w:t>
-        </w:r>
-      </w:ins>
-      <w:ins w:id="194" w:author="Julia Blanchard" w:date="2021-05-10T14:07:00Z">
-        <w:r>
-          <w:t>.</w:t>
-        </w:r>
-      </w:ins>
-      <w:ins w:id="195" w:author="Julia Blanchard" w:date="2021-05-10T14:12:00Z">
-        <w:r>
-          <w:t xml:space="preserve"> </w:t>
-        </w:r>
-      </w:ins>
-      <w:ins w:id="196" w:author="Julia Blanchard" w:date="2021-05-10T14:24:00Z">
-        <w:r>
-          <w:t>For the North Sea</w:t>
-        </w:r>
-      </w:ins>
-      <w:ins w:id="197" w:author="Julia Blanchard" w:date="2021-05-10T14:12:00Z">
-        <w:r>
-          <w:t xml:space="preserve"> </w:t>
-        </w:r>
-      </w:ins>
-      <w:ins w:id="198" w:author="Julia Blanchard" w:date="2021-05-10T14:13:00Z">
-        <w:r>
-          <w:t>we</w:t>
-        </w:r>
-      </w:ins>
-      <w:ins w:id="199" w:author="Julia Blanchard" w:date="2021-05-10T14:12:00Z">
-        <w:r>
-          <w:t xml:space="preserve"> </w:t>
-        </w:r>
-      </w:ins>
-      <w:proofErr w:type="spellStart"/>
-      <w:ins w:id="200" w:author="Julia Blanchard" w:date="2021-05-10T14:24:00Z">
-        <w:r>
-          <w:t>strated</w:t>
-        </w:r>
-        <w:proofErr w:type="spellEnd"/>
-        <w:r>
-          <w:t xml:space="preserve"> </w:t>
-        </w:r>
-      </w:ins>
-      <w:ins w:id="201" w:author="Julia Blanchard" w:date="2021-05-10T14:18:00Z">
-        <w:r>
-          <w:t xml:space="preserve">with an initial guess from the literature of </w:t>
-        </w:r>
-      </w:ins>
-      <w:ins w:id="202" w:author="Julia Blanchard" w:date="2021-05-10T14:19:00Z">
-        <w:r>
-          <w:t>XX</w:t>
-        </w:r>
-      </w:ins>
-      <w:ins w:id="203" w:author="Julia Blanchard" w:date="2021-05-10T14:23:00Z">
-        <w:r>
-          <w:t xml:space="preserve"> of primary production</w:t>
-        </w:r>
-      </w:ins>
-      <w:ins w:id="204" w:author="Julia Blanchard" w:date="2021-05-10T14:19:00Z">
-        <w:r>
-          <w:t xml:space="preserve"> per m^3*</w:t>
-        </w:r>
-        <w:proofErr w:type="spellStart"/>
-        <w:r>
-          <w:t>system_volume</w:t>
-        </w:r>
-      </w:ins>
-      <w:proofErr w:type="spellEnd"/>
-      <w:ins w:id="205" w:author="Julia Blanchard" w:date="2021-05-10T14:24:00Z">
-        <w:r>
-          <w:t xml:space="preserve"> ad then calibrated this param</w:t>
-        </w:r>
-      </w:ins>
-      <w:ins w:id="206" w:author="Julia Blanchard" w:date="2021-05-10T14:25:00Z">
-        <w:r>
-          <w:t>eter. You could use</w:t>
-        </w:r>
-      </w:ins>
-      <w:ins w:id="207" w:author="Julia Blanchard" w:date="2021-05-10T14:13:00Z">
-        <w:r>
-          <w:t xml:space="preserve"> spatially </w:t>
-        </w:r>
-      </w:ins>
-      <w:ins w:id="208" w:author="Julia Blanchard" w:date="2021-05-10T14:14:00Z">
-        <w:r>
-          <w:t xml:space="preserve">and temporally </w:t>
-        </w:r>
-      </w:ins>
-      <w:ins w:id="209" w:author="Julia Blanchard" w:date="2021-05-10T14:13:00Z">
-        <w:r>
-          <w:t xml:space="preserve">averaged information on chlorophyll and the following equation </w:t>
-        </w:r>
-      </w:ins>
-      <w:ins w:id="210" w:author="Julia Blanchard" w:date="2021-05-10T14:25:00Z">
-        <w:r>
-          <w:t>as a first guess</w:t>
-        </w:r>
-      </w:ins>
-      <w:ins w:id="211" w:author="Julia Blanchard" w:date="2021-05-10T14:13:00Z">
-        <w:r>
-          <w:t>.</w:t>
-        </w:r>
-      </w:ins>
-      <w:ins w:id="212" w:author="Julia Blanchard" w:date="2021-05-10T14:14:00Z">
-        <w:r>
-          <w:t xml:space="preserve"> </w:t>
-        </w:r>
-      </w:ins>
-    </w:p>
-    <w:p>
-      <w:pPr>
-        <w:rPr>
-          <w:ins w:id="213" w:author="Julia Blanchard" w:date="2021-05-10T14:17:00Z"/>
-        </w:rPr>
-      </w:pPr>
-    </w:p>
-    <w:p>
-      <w:pPr>
-        <w:rPr>
-          <w:ins w:id="214" w:author="Julia Blanchard" w:date="2021-05-10T14:17:00Z"/>
-        </w:rPr>
-      </w:pPr>
-      <w:ins w:id="215" w:author="Julia Blanchard" w:date="2021-05-10T14:42:00Z">
-        <w:r>
-          <w:t xml:space="preserve">[equation that links plankton intercept to </w:t>
-        </w:r>
-        <w:proofErr w:type="spellStart"/>
-        <w:r>
-          <w:t>chla</w:t>
-        </w:r>
-        <w:proofErr w:type="spellEnd"/>
-        <w:r>
-          <w:t>]</w:t>
-        </w:r>
-      </w:ins>
-    </w:p>
-    <w:p>
-      <w:pPr>
-        <w:rPr>
-          <w:ins w:id="216" w:author="Julia Blanchard" w:date="2021-05-10T14:17:00Z"/>
-        </w:rPr>
-      </w:pPr>
-    </w:p>
-    <w:p>
-      <w:pPr>
-        <w:rPr>
-          <w:ins w:id="217" w:author="Julia Blanchard" w:date="2021-05-10T14:13:00Z"/>
-        </w:rPr>
-      </w:pPr>
-      <w:ins w:id="218" w:author="Julia Blanchard" w:date="2021-05-10T14:20:00Z">
-        <w:r>
-          <w:t>If you</w:t>
-        </w:r>
-      </w:ins>
-      <w:ins w:id="219" w:author="Julia Blanchard" w:date="2021-05-10T14:14:00Z">
-        <w:r>
-          <w:t xml:space="preserve"> have more detailed data on phytoplankton or zooplankton size spectra </w:t>
-        </w:r>
-      </w:ins>
-      <w:ins w:id="220" w:author="Julia Blanchard" w:date="2021-05-10T14:20:00Z">
-        <w:r>
-          <w:t>this</w:t>
-        </w:r>
-      </w:ins>
-      <w:ins w:id="221" w:author="Julia Blanchard" w:date="2021-05-10T14:14:00Z">
-        <w:r>
-          <w:t xml:space="preserve"> could be used to </w:t>
-        </w:r>
-      </w:ins>
-      <w:ins w:id="222" w:author="Julia Blanchard" w:date="2021-05-10T14:26:00Z">
-        <w:r>
-          <w:t>further refine</w:t>
-        </w:r>
-      </w:ins>
-      <w:ins w:id="223" w:author="Julia Blanchard" w:date="2021-05-10T14:14:00Z">
-        <w:r>
-          <w:t xml:space="preserve"> </w:t>
-        </w:r>
-      </w:ins>
-      <w:ins w:id="224" w:author="Julia Blanchard" w:date="2021-05-10T14:15:00Z">
-        <w:r>
-          <w:t>this parameter in more detail</w:t>
-        </w:r>
-      </w:ins>
-      <w:ins w:id="225" w:author="Julia Blanchard" w:date="2021-05-10T14:20:00Z">
-        <w:r>
-          <w:t>, but we do not cover this</w:t>
-        </w:r>
-      </w:ins>
-      <w:ins w:id="226" w:author="Julia Blanchard" w:date="2021-05-10T14:21:00Z">
-        <w:r>
-          <w:t xml:space="preserve"> option</w:t>
-        </w:r>
-      </w:ins>
-      <w:ins w:id="227" w:author="Julia Blanchard" w:date="2021-05-10T14:20:00Z">
-        <w:r>
-          <w:t xml:space="preserve"> </w:t>
-        </w:r>
-      </w:ins>
-      <w:ins w:id="228" w:author="Julia Blanchard" w:date="2021-05-10T14:26:00Z">
-        <w:r>
-          <w:t>below</w:t>
-        </w:r>
-      </w:ins>
-      <w:ins w:id="229" w:author="Julia Blanchard" w:date="2021-05-10T14:20:00Z">
-        <w:r>
-          <w:t>.</w:t>
-        </w:r>
-      </w:ins>
-      <w:ins w:id="230" w:author="Julia Blanchard" w:date="2021-05-10T14:14:00Z">
-        <w:r>
-          <w:t xml:space="preserve"> </w:t>
-        </w:r>
-      </w:ins>
-    </w:p>
-    <w:p>
-      <w:pPr>
-        <w:rPr>
-          <w:ins w:id="231" w:author="Julia Blanchard" w:date="2021-05-10T13:54:00Z"/>
-        </w:rPr>
-      </w:pPr>
-    </w:p>
-    <w:p>
-      <w:pPr>
-        <w:rPr>
-          <w:ins w:id="232" w:author="Julia Blanchard" w:date="2021-05-10T13:53:00Z"/>
-        </w:rPr>
-      </w:pPr>
-      <w:ins w:id="233" w:author="Julia Blanchard" w:date="2021-05-10T14:07:00Z">
-        <w:r>
-          <w:t>Thirdly</w:t>
-        </w:r>
-      </w:ins>
-      <w:ins w:id="234" w:author="Julia Blanchard" w:date="2021-05-10T13:54:00Z">
-        <w:r>
-          <w:t>, we need information about the species’ biomass</w:t>
-        </w:r>
-      </w:ins>
-      <w:ins w:id="235" w:author="Julia Blanchard" w:date="2021-05-10T13:55:00Z">
-        <w:r>
-          <w:t>es</w:t>
-        </w:r>
-      </w:ins>
-      <w:ins w:id="236" w:author="Julia Blanchard" w:date="2021-05-10T13:54:00Z">
-        <w:r>
-          <w:t xml:space="preserve"> and fishing pressure to calibrate the carrying capacity of each species (</w:t>
-        </w:r>
-        <w:proofErr w:type="spellStart"/>
-        <w:r>
-          <w:t>Rmax</w:t>
-        </w:r>
-        <w:proofErr w:type="spellEnd"/>
-        <w:r>
-          <w:t xml:space="preserve">). </w:t>
-        </w:r>
-        <w:commentRangeStart w:id="237"/>
-        <w:commentRangeEnd w:id="237"/>
+        <w:commentRangeEnd w:id="122"/>
         <w:r>
           <w:rPr>
             <w:rStyle w:val="CommentReference"/>
           </w:rPr>
-          <w:commentReference w:id="237"/>
-        </w:r>
-        <w:commentRangeStart w:id="238"/>
-        <w:commentRangeEnd w:id="238"/>
-        <w:r>
-          <w:rPr>
-            <w:rStyle w:val="CommentReference"/>
-          </w:rPr>
-          <w:commentReference w:id="238"/>
-        </w:r>
-        <w:r>
-          <w:t>If this system is fished</w:t>
-        </w:r>
-      </w:ins>
-      <w:ins w:id="239" w:author="Julia Blanchard" w:date="2021-05-10T14:15:00Z">
-        <w:r>
-          <w:t>,</w:t>
-        </w:r>
-      </w:ins>
-      <w:ins w:id="240" w:author="Julia Blanchard" w:date="2021-05-10T13:54:00Z">
-        <w:r>
-          <w:t xml:space="preserve"> fisheries data can provide information on species catches</w:t>
-        </w:r>
-      </w:ins>
-      <w:ins w:id="241" w:author="Julia Blanchard" w:date="2021-05-10T14:16:00Z">
-        <w:r>
-          <w:t xml:space="preserve"> which are often more readily available than biomass.</w:t>
-        </w:r>
-      </w:ins>
-      <w:ins w:id="242" w:author="Julia Blanchard" w:date="2021-05-10T13:54:00Z">
-        <w:r>
-          <w:t xml:space="preserve"> </w:t>
-        </w:r>
-      </w:ins>
-      <w:ins w:id="243" w:author="Julia Blanchard" w:date="2021-05-10T14:17:00Z">
-        <w:r>
-          <w:t>I</w:t>
-        </w:r>
-      </w:ins>
-      <w:ins w:id="244" w:author="Julia Blanchard" w:date="2021-05-10T13:54:00Z">
-        <w:r>
-          <w:t xml:space="preserve">f there are </w:t>
-        </w:r>
-      </w:ins>
-      <w:ins w:id="245" w:author="Julia Blanchard" w:date="2021-05-10T14:21:00Z">
-        <w:r>
-          <w:t xml:space="preserve">fisheries independent surveys and/or </w:t>
-        </w:r>
-      </w:ins>
-      <w:ins w:id="246" w:author="Julia Blanchard" w:date="2021-05-10T13:54:00Z">
-        <w:r>
-          <w:t>stock assessments, information on</w:t>
-        </w:r>
-      </w:ins>
-      <w:ins w:id="247" w:author="Julia Blanchard" w:date="2021-05-10T13:55:00Z">
-        <w:r>
-          <w:t xml:space="preserve"> biomass,</w:t>
-        </w:r>
-      </w:ins>
-      <w:ins w:id="248" w:author="Julia Blanchard" w:date="2021-05-10T13:54:00Z">
-        <w:r>
-          <w:t xml:space="preserve"> fishing mortality rates</w:t>
-        </w:r>
-      </w:ins>
-      <w:ins w:id="249" w:author="Julia Blanchard" w:date="2021-05-10T13:55:00Z">
-        <w:r>
-          <w:t>,</w:t>
-        </w:r>
-      </w:ins>
-      <w:ins w:id="250" w:author="Julia Blanchard" w:date="2021-05-10T13:54:00Z">
-        <w:r>
-          <w:t xml:space="preserve"> and selectivity parameters </w:t>
-        </w:r>
-      </w:ins>
-      <w:ins w:id="251" w:author="Julia Blanchard" w:date="2021-05-10T14:17:00Z">
-        <w:r>
-          <w:t xml:space="preserve">can also be used </w:t>
-        </w:r>
-      </w:ins>
-      <w:ins w:id="252" w:author="Julia Blanchard" w:date="2021-05-10T13:54:00Z">
-        <w:r>
-          <w:t xml:space="preserve">(more later in Section X, see also </w:t>
-        </w:r>
-        <w:proofErr w:type="spellStart"/>
-        <w:r>
-          <w:t>mizer</w:t>
-        </w:r>
-        <w:proofErr w:type="spellEnd"/>
-        <w:r>
-          <w:t xml:space="preserve"> website XXX).</w:t>
-        </w:r>
-      </w:ins>
-    </w:p>
-    <w:p>
-      <w:pPr>
-        <w:rPr>
-          <w:ins w:id="253" w:author="Julia Blanchard" w:date="2021-05-10T13:54:00Z"/>
-        </w:rPr>
-      </w:pPr>
-    </w:p>
-    <w:p>
-      <w:pPr>
-        <w:rPr>
-          <w:ins w:id="254" w:author="Ken Haste Andersen" w:date="2021-04-19T10:05:00Z"/>
-          <w:del w:id="255" w:author="Julia Blanchard" w:date="2021-05-10T14:02:00Z"/>
-        </w:rPr>
-      </w:pPr>
-      <w:ins w:id="256" w:author="Ken Haste Andersen" w:date="2021-04-19T10:06:00Z">
-        <w:del w:id="257" w:author="Julia Blanchard" w:date="2021-05-10T14:02:00Z">
-          <w:r>
-            <w:delText xml:space="preserve">At the minimum we need to know the asymptotic size (Figure 1). </w:delText>
-          </w:r>
-        </w:del>
-        <w:del w:id="258" w:author="Julia Blanchard" w:date="2021-05-10T13:50:00Z">
-          <w:r>
-            <w:delText xml:space="preserve">Other parameters </w:delText>
-          </w:r>
-        </w:del>
-        <w:del w:id="259" w:author="Julia Blanchard" w:date="2021-05-10T13:44:00Z">
-          <w:r>
-            <w:delText xml:space="preserve">are supplied as </w:delText>
-          </w:r>
-        </w:del>
-        <w:del w:id="260" w:author="Julia Blanchard" w:date="2021-05-10T13:50:00Z">
-          <w:r>
-            <w:delText xml:space="preserve">available. </w:delText>
-          </w:r>
-        </w:del>
-        <w:del w:id="261" w:author="Julia Blanchard" w:date="2021-05-10T14:02:00Z">
-          <w:r>
-            <w:delText xml:space="preserve">The calibration can be started with </w:delText>
-          </w:r>
-        </w:del>
-      </w:ins>
-      <w:ins w:id="262" w:author="Ken Haste Andersen" w:date="2021-04-19T10:07:00Z">
-        <w:del w:id="263" w:author="Julia Blanchard" w:date="2021-05-10T14:02:00Z">
-          <w:r>
-            <w:delText xml:space="preserve">minimum </w:delText>
-          </w:r>
-        </w:del>
-        <w:del w:id="264" w:author="Julia Blanchard" w:date="2021-05-10T13:50:00Z">
-          <w:r>
-            <w:delText>data</w:delText>
-          </w:r>
-        </w:del>
-        <w:del w:id="265" w:author="Julia Blanchard" w:date="2021-05-10T14:02:00Z">
-          <w:r>
-            <w:delText xml:space="preserve"> and refined iteratively.</w:delText>
-          </w:r>
-        </w:del>
-      </w:ins>
-    </w:p>
-    <w:p>
-      <w:pPr>
-        <w:rPr>
-          <w:ins w:id="266" w:author="Ken Haste Andersen" w:date="2021-04-19T10:05:00Z"/>
-        </w:rPr>
-      </w:pPr>
-    </w:p>
-    <w:p>
-      <w:pPr>
-        <w:rPr>
-          <w:del w:id="267" w:author="Julia Blanchard" w:date="2021-05-10T13:54:00Z"/>
-        </w:rPr>
-      </w:pPr>
-      <w:ins w:id="268" w:author="Ken Haste Andersen" w:date="2021-04-19T10:05:00Z">
-        <w:del w:id="269" w:author="Julia Blanchard" w:date="2021-05-10T13:54:00Z">
-          <w:r>
-            <w:delText xml:space="preserve">Second, we need information about the species’ biomass and fishing pressure to calibrate the </w:delText>
-          </w:r>
-        </w:del>
-      </w:ins>
-      <w:ins w:id="270" w:author="Ken Haste Andersen" w:date="2021-04-19T10:07:00Z">
-        <w:del w:id="271" w:author="Julia Blanchard" w:date="2021-05-10T13:54:00Z">
-          <w:r>
-            <w:delText>carrying capacity of each species (Rmax)</w:delText>
-          </w:r>
-        </w:del>
-      </w:ins>
-      <w:ins w:id="272" w:author="Ken Haste Andersen" w:date="2021-04-19T10:05:00Z">
-        <w:del w:id="273" w:author="Julia Blanchard" w:date="2021-05-10T13:54:00Z">
-          <w:r>
-            <w:delText xml:space="preserve">. </w:delText>
-          </w:r>
-        </w:del>
-      </w:ins>
-      <w:del w:id="274" w:author="Julia Blanchard" w:date="2021-05-10T13:54:00Z">
-        <w:r>
-          <w:rPr>
-            <w:rStyle w:val="CommentReference"/>
-          </w:rPr>
-          <w:commentReference w:id="116"/>
-        </w:r>
-        <w:commentRangeEnd w:id="117"/>
-        <w:r>
-          <w:rPr>
-            <w:rStyle w:val="CommentReference"/>
-          </w:rPr>
-          <w:commentReference w:id="117"/>
+          <w:commentReference w:id="122"/>
         </w:r>
         <w:r>
           <w:delText>If this system</w:delText>
         </w:r>
       </w:del>
-      <w:del w:id="275" w:author="Julia Blanchard" w:date="2021-05-10T13:43:00Z">
+      <w:del w:id="298" w:author="Julia Blanchard" w:date="2021-05-10T13:43:00Z">
         <w:r>
           <w:delText>s</w:delText>
         </w:r>
       </w:del>
-      <w:del w:id="276" w:author="Julia Blanchard" w:date="2021-05-10T13:54:00Z">
+      <w:del w:id="299" w:author="Julia Blanchard" w:date="2021-05-10T13:54:00Z">
         <w:r>
           <w:delText xml:space="preserve"> is fished fisheries data can provide information on species catches, and possibly if there are stock assessments, information on fishing mortality rates and selectivity parameters</w:delText>
         </w:r>
@@ -4053,51 +4199,50 @@
     <w:p>
       <w:pPr>
         <w:rPr>
-          <w:ins w:id="277" w:author="Julia Blanchard" w:date="2021-05-10T14:49:00Z"/>
-        </w:rPr>
-      </w:pPr>
-      <w:del w:id="278" w:author="Julia Blanchard" w:date="2021-05-10T14:42:00Z">
-        <w:r>
-          <w:lastRenderedPageBreak/>
+          <w:ins w:id="300" w:author="Julia Blanchard" w:date="2021-05-10T14:49:00Z"/>
+        </w:rPr>
+      </w:pPr>
+      <w:del w:id="301" w:author="Julia Blanchard" w:date="2021-05-10T14:42:00Z">
+        <w:r>
           <w:delText xml:space="preserve">For </w:delText>
         </w:r>
       </w:del>
-      <w:ins w:id="279" w:author="Julia Blanchard" w:date="2021-05-10T14:42:00Z">
+      <w:ins w:id="302" w:author="Julia Blanchard" w:date="2021-05-10T14:42:00Z">
         <w:r>
           <w:t xml:space="preserve">Once you have a </w:t>
         </w:r>
       </w:ins>
-      <w:ins w:id="280" w:author="Julia Blanchard" w:date="2021-05-10T14:43:00Z">
+      <w:ins w:id="303" w:author="Julia Blanchard" w:date="2021-05-10T14:43:00Z">
         <w:r>
           <w:t>spreadsheet</w:t>
         </w:r>
       </w:ins>
-      <w:ins w:id="281" w:author="Julia Blanchard" w:date="2021-05-10T14:42:00Z">
+      <w:ins w:id="304" w:author="Julia Blanchard" w:date="2021-05-10T14:42:00Z">
         <w:r>
           <w:t xml:space="preserve"> with</w:t>
         </w:r>
       </w:ins>
-      <w:ins w:id="282" w:author="Julia Blanchard" w:date="2021-05-10T14:43:00Z">
+      <w:ins w:id="305" w:author="Julia Blanchard" w:date="2021-05-10T14:43:00Z">
         <w:r>
           <w:t xml:space="preserve"> the list of species and species-specific parameters you have available</w:t>
         </w:r>
       </w:ins>
-      <w:ins w:id="283" w:author="Julia Blanchard" w:date="2021-05-10T14:44:00Z">
+      <w:ins w:id="306" w:author="Julia Blanchard" w:date="2021-05-10T14:44:00Z">
         <w:r>
           <w:t xml:space="preserve"> (Box 1)</w:t>
         </w:r>
       </w:ins>
-      <w:ins w:id="284" w:author="Julia Blanchard" w:date="2021-05-10T14:45:00Z">
+      <w:ins w:id="307" w:author="Julia Blanchard" w:date="2021-05-10T14:45:00Z">
         <w:r>
           <w:t xml:space="preserve"> and</w:t>
         </w:r>
       </w:ins>
-      <w:ins w:id="285" w:author="Julia Blanchard" w:date="2021-05-10T14:44:00Z">
+      <w:ins w:id="308" w:author="Julia Blanchard" w:date="2021-05-10T14:44:00Z">
         <w:r>
           <w:t xml:space="preserve"> an interaction matrix you can set up the model</w:t>
         </w:r>
       </w:ins>
-      <w:ins w:id="286" w:author="Julia Blanchard" w:date="2021-05-10T14:45:00Z">
+      <w:ins w:id="309" w:author="Julia Blanchard" w:date="2021-05-10T14:45:00Z">
         <w:r>
           <w:t xml:space="preserve"> in </w:t>
         </w:r>
@@ -4114,67 +4259,83 @@
     <w:p>
       <w:pPr>
         <w:rPr>
-          <w:ins w:id="287" w:author="Julia Blanchard" w:date="2021-05-10T14:49:00Z"/>
-        </w:rPr>
-      </w:pPr>
-    </w:p>
-    <w:p>
-      <w:pPr>
-        <w:rPr>
-          <w:ins w:id="288" w:author="Julia Blanchard" w:date="2021-05-10T14:45:00Z"/>
-        </w:rPr>
-      </w:pPr>
-      <w:ins w:id="289" w:author="Julia Blanchard" w:date="2021-05-10T14:49:00Z">
+          <w:ins w:id="310" w:author="Julia Blanchard" w:date="2021-05-10T14:49:00Z"/>
+        </w:rPr>
+      </w:pPr>
+    </w:p>
+    <w:p>
+      <w:pPr>
+        <w:rPr>
+          <w:del w:id="311" w:author="Julia Blanchard" w:date="2021-05-10T14:45:00Z"/>
+        </w:rPr>
+      </w:pPr>
+      <w:proofErr w:type="spellStart"/>
+      <w:proofErr w:type="gramStart"/>
+      <w:ins w:id="312" w:author="Julia Blanchard" w:date="2021-05-10T14:49:00Z">
         <w:r>
           <w:t>newMultispeciesParams</w:t>
         </w:r>
       </w:ins>
-    </w:p>
-    <w:p>
-      <w:pPr>
-        <w:rPr>
-          <w:ins w:id="290" w:author="Julia Blanchard" w:date="2021-05-10T14:45:00Z"/>
-        </w:rPr>
-      </w:pPr>
-    </w:p>
-    <w:p>
-      <w:pPr>
-        <w:rPr>
-          <w:ins w:id="291" w:author="Julia Blanchard" w:date="2021-05-10T14:43:00Z"/>
-        </w:rPr>
-      </w:pPr>
-    </w:p>
-    <w:p>
-      <w:pPr>
-        <w:rPr>
-          <w:del w:id="292" w:author="Julia Blanchard" w:date="2021-05-10T14:45:00Z"/>
-        </w:rPr>
-        <w:pPrChange w:id="293" w:author="Julia Blanchard" w:date="2021-05-10T14:45:00Z">
-          <w:pPr/>
-        </w:pPrChange>
-      </w:pPr>
-      <w:ins w:id="294" w:author="Julia Blanchard" w:date="2021-05-10T14:43:00Z">
+      <w:proofErr w:type="spellEnd"/>
+      <w:ins w:id="313" w:author="Julia Blanchard" w:date="2021-05-17T14:53:00Z">
+        <w:r>
+          <w:t>(</w:t>
+        </w:r>
+        <w:proofErr w:type="gramEnd"/>
+        <w:r>
+          <w:t>)</w:t>
+        </w:r>
+      </w:ins>
+      <w:ins w:id="314" w:author="Julia Blanchard" w:date="2021-05-17T14:20:00Z">
+        <w:r>
+          <w:t xml:space="preserve">. </w:t>
+        </w:r>
+      </w:ins>
+      <w:ins w:id="315" w:author="Julia Blanchard" w:date="2021-05-10T14:43:00Z">
         <w:r>
           <w:t xml:space="preserve">For the </w:t>
         </w:r>
       </w:ins>
-      <w:del w:id="295" w:author="Julia Blanchard" w:date="2021-05-10T14:42:00Z">
+      <w:del w:id="316" w:author="Julia Blanchard" w:date="2021-05-10T14:42:00Z">
         <w:r>
           <w:delText xml:space="preserve">the </w:delText>
         </w:r>
       </w:del>
       <w:r>
-        <w:t xml:space="preserve">North Sea we had </w:t>
-      </w:r>
-      <w:proofErr w:type="gramStart"/>
-      <w:r>
-        <w:t>access  to</w:t>
-      </w:r>
-      <w:proofErr w:type="gramEnd"/>
-      <w:r>
-        <w:t xml:space="preserve"> very detailed data to obtain the parameters</w:t>
-      </w:r>
-      <w:del w:id="296" w:author="Julia Blanchard" w:date="2021-05-10T14:45:00Z">
+        <w:t>North Sea</w:t>
+      </w:r>
+      <w:ins w:id="317" w:author="Julia Blanchard" w:date="2021-05-17T14:53:00Z">
+        <w:r>
+          <w:t>,</w:t>
+        </w:r>
+      </w:ins>
+      <w:r>
+        <w:t xml:space="preserve"> we had access</w:t>
+      </w:r>
+      <w:del w:id="318" w:author="Julia Blanchard" w:date="2021-05-17T14:20:00Z">
+        <w:r>
+          <w:delText xml:space="preserve"> </w:delText>
+        </w:r>
+      </w:del>
+      <w:r>
+        <w:t xml:space="preserve"> to very detailed data to obtain the parameters</w:t>
+      </w:r>
+      <w:ins w:id="319" w:author="Julia Blanchard" w:date="2021-05-17T14:20:00Z">
+        <w:r>
+          <w:t xml:space="preserve"> (see North Sea template</w:t>
+        </w:r>
+      </w:ins>
+      <w:ins w:id="320" w:author="Julia Blanchard" w:date="2021-05-17T14:53:00Z">
+        <w:r>
+          <w:t xml:space="preserve"> for where these data come from</w:t>
+        </w:r>
+      </w:ins>
+      <w:ins w:id="321" w:author="Julia Blanchard" w:date="2021-05-17T14:20:00Z">
+        <w:r>
+          <w:t>).</w:t>
+        </w:r>
+      </w:ins>
+      <w:del w:id="322" w:author="Julia Blanchard" w:date="2021-05-10T14:45:00Z">
         <w:r>
           <w:delText>…</w:delText>
         </w:r>
@@ -4183,20 +4344,17 @@
     <w:p>
       <w:pPr>
         <w:rPr>
-          <w:del w:id="297" w:author="Julia Blanchard" w:date="2021-05-10T14:45:00Z"/>
-        </w:rPr>
-        <w:pPrChange w:id="298" w:author="Julia Blanchard" w:date="2021-05-10T14:45:00Z">
-          <w:pPr/>
-        </w:pPrChange>
-      </w:pPr>
-      <w:del w:id="299" w:author="Julia Blanchard" w:date="2021-05-10T14:45:00Z">
+          <w:del w:id="323" w:author="Julia Blanchard" w:date="2021-05-10T14:45:00Z"/>
+        </w:rPr>
+      </w:pPr>
+      <w:del w:id="324" w:author="Julia Blanchard" w:date="2021-05-10T14:45:00Z">
         <w:r>
           <w:delText>HTM0 goes here</w:delText>
         </w:r>
       </w:del>
     </w:p>
     <w:p>
-      <w:del w:id="300" w:author="Julia Blanchard" w:date="2021-05-10T14:45:00Z">
+      <w:del w:id="325" w:author="Julia Blanchard" w:date="2021-05-10T14:45:00Z">
         <w:r>
           <w:delText>First guess</w:delText>
         </w:r>
@@ -4228,17 +4386,17 @@
     <w:p>
       <w:pPr>
         <w:rPr>
-          <w:ins w:id="301" w:author="Julia Blanchard" w:date="2021-05-10T13:49:00Z"/>
-        </w:rPr>
-      </w:pPr>
-    </w:p>
-    <w:p>
-      <w:pPr>
-        <w:rPr>
-          <w:ins w:id="302" w:author="Julia Blanchard" w:date="2021-05-10T13:49:00Z"/>
-        </w:rPr>
-      </w:pPr>
-      <w:ins w:id="303" w:author="Julia Blanchard" w:date="2021-05-10T13:49:00Z">
+          <w:ins w:id="326" w:author="Julia Blanchard" w:date="2021-05-10T13:49:00Z"/>
+        </w:rPr>
+      </w:pPr>
+    </w:p>
+    <w:p>
+      <w:pPr>
+        <w:rPr>
+          <w:ins w:id="327" w:author="Julia Blanchard" w:date="2021-05-10T13:49:00Z"/>
+        </w:rPr>
+      </w:pPr>
+      <w:ins w:id="328" w:author="Julia Blanchard" w:date="2021-05-10T13:49:00Z">
         <w:r>
           <w:t xml:space="preserve">To run the model the </w:t>
         </w:r>
@@ -4256,19 +4414,19 @@
         </w:r>
         <w:proofErr w:type="gramEnd"/>
         <w:r>
-          <w:t>) which solves the dynamical equations, which we will show later sections.</w:t>
-        </w:r>
-      </w:ins>
-    </w:p>
-    <w:p>
-      <w:pPr>
-        <w:rPr>
-          <w:ins w:id="304" w:author="Ken Haste Andersen" w:date="2021-04-19T10:07:00Z"/>
-        </w:rPr>
-      </w:pPr>
-    </w:p>
-    <w:p>
-      <w:ins w:id="305" w:author="Ken Haste Andersen" w:date="2021-04-19T10:07:00Z">
+          <w:t>) which solves the dynamical equations.</w:t>
+        </w:r>
+      </w:ins>
+    </w:p>
+    <w:p>
+      <w:pPr>
+        <w:rPr>
+          <w:ins w:id="329" w:author="Ken Haste Andersen" w:date="2021-04-19T10:07:00Z"/>
+        </w:rPr>
+      </w:pPr>
+    </w:p>
+    <w:p>
+      <w:ins w:id="330" w:author="Ken Haste Andersen" w:date="2021-04-19T10:07:00Z">
         <w:r>
           <w:t xml:space="preserve">Here we can introduce the </w:t>
         </w:r>
@@ -4283,6 +4441,18 @@
       </w:ins>
     </w:p>
     <w:p>
+      <w:pPr>
+        <w:rPr>
+          <w:ins w:id="331" w:author="Julia Blanchard" w:date="2021-05-17T15:02:00Z"/>
+        </w:rPr>
+      </w:pPr>
+    </w:p>
+    <w:p>
+      <w:pPr>
+        <w:rPr>
+          <w:ins w:id="332" w:author="Julia Blanchard" w:date="2021-05-17T15:01:00Z"/>
+        </w:rPr>
+      </w:pPr>
       <w:r>
         <w:t xml:space="preserve">Using </w:t>
       </w:r>
@@ -4295,12 +4465,19 @@
         <w:t xml:space="preserve">) </w:t>
       </w:r>
     </w:p>
+    <w:p/>
     <w:p>
       <w:r>
         <w:t>How to achieve coexistence at steady state</w:t>
       </w:r>
     </w:p>
-    <w:p/>
+    <w:p>
+      <w:pPr>
+        <w:rPr>
+          <w:del w:id="333" w:author="Julia Blanchard" w:date="2021-05-17T15:02:00Z"/>
+        </w:rPr>
+      </w:pPr>
+    </w:p>
     <w:p/>
     <w:p>
       <w:pPr>
@@ -4359,7 +4536,13 @@
       </w:r>
     </w:p>
     <w:p/>
-    <w:p/>
+    <w:p>
+      <w:pPr>
+        <w:rPr>
+          <w:del w:id="334" w:author="Julia Blanchard" w:date="2021-05-17T15:02:00Z"/>
+        </w:rPr>
+      </w:pPr>
+    </w:p>
     <w:p/>
     <w:p>
       <w:pPr>
@@ -4465,24 +4648,32 @@
       <w:r>
         <w:t xml:space="preserve"> </w:t>
       </w:r>
-      <w:proofErr w:type="spellStart"/>
-      <w:r>
-        <w:t>stos</w:t>
-      </w:r>
-      <w:proofErr w:type="spellEnd"/>
-      <w:r>
-        <w:t xml:space="preserve"> here</w:t>
+      <w:del w:id="335" w:author="Julia Blanchard" w:date="2021-05-17T15:02:00Z">
+        <w:r>
+          <w:delText xml:space="preserve">stos </w:delText>
+        </w:r>
+      </w:del>
+      <w:ins w:id="336" w:author="Julia Blanchard" w:date="2021-05-17T15:02:00Z">
+        <w:r>
+          <w:t>steps</w:t>
+        </w:r>
+        <w:r>
+          <w:t xml:space="preserve"> </w:t>
+        </w:r>
+      </w:ins>
+      <w:r>
+        <w:t>here</w:t>
       </w:r>
       <w:r>
         <w:tab/>
       </w:r>
-      <w:commentRangeStart w:id="306"/>
-      <w:commentRangeEnd w:id="306"/>
+      <w:commentRangeStart w:id="337"/>
+      <w:commentRangeEnd w:id="337"/>
       <w:r>
         <w:rPr>
           <w:rStyle w:val="CommentReference"/>
         </w:rPr>
-        <w:commentReference w:id="306"/>
+        <w:commentReference w:id="337"/>
       </w:r>
     </w:p>
     <w:p/>
@@ -4545,6 +4736,7 @@
         <w:ind w:left="1440"/>
       </w:pPr>
       <w:r>
+        <w:lastRenderedPageBreak/>
         <w:t>Reducing parameter space with key criteria (history matching)</w:t>
       </w:r>
     </w:p>
@@ -4569,7 +4761,6 @@
         </w:numPr>
       </w:pPr>
       <w:r>
-        <w:lastRenderedPageBreak/>
         <w:tab/>
         <w:t xml:space="preserve"> Visualisation (</w:t>
       </w:r>
@@ -4581,13 +4772,13 @@
       <w:r>
         <w:t xml:space="preserve"> example)</w:t>
       </w:r>
-      <w:commentRangeStart w:id="307"/>
-      <w:commentRangeEnd w:id="307"/>
+      <w:commentRangeStart w:id="338"/>
+      <w:commentRangeEnd w:id="338"/>
       <w:r>
         <w:rPr>
           <w:rStyle w:val="CommentReference"/>
         </w:rPr>
-        <w:commentReference w:id="307"/>
+        <w:commentReference w:id="338"/>
       </w:r>
     </w:p>
     <w:p/>
@@ -4635,13 +4826,13 @@
       <w:r>
         <w:t>Stochasticity</w:t>
       </w:r>
-      <w:commentRangeStart w:id="308"/>
-      <w:commentRangeEnd w:id="308"/>
+      <w:commentRangeStart w:id="339"/>
+      <w:commentRangeEnd w:id="339"/>
       <w:r>
         <w:rPr>
           <w:rStyle w:val="CommentReference"/>
         </w:rPr>
-        <w:commentReference w:id="308"/>
+        <w:commentReference w:id="339"/>
       </w:r>
     </w:p>
     <w:p>
@@ -4657,16 +4848,16 @@
           <w:numId w:val="1"/>
         </w:numPr>
       </w:pPr>
-      <w:commentRangeStart w:id="309"/>
+      <w:commentRangeStart w:id="340"/>
       <w:r>
         <w:t>Splitting data</w:t>
       </w:r>
-      <w:commentRangeEnd w:id="309"/>
+      <w:commentRangeEnd w:id="340"/>
       <w:r>
         <w:rPr>
           <w:rStyle w:val="CommentReference"/>
         </w:rPr>
-        <w:commentReference w:id="309"/>
+        <w:commentReference w:id="340"/>
       </w:r>
       <w:r>
         <w:t xml:space="preserve"> for different aspects (parametrisation, fitting, verification, predictive skill)</w:t>
@@ -6302,6 +6493,7 @@
     </w:p>
     <w:p>
       <w:r>
+        <w:lastRenderedPageBreak/>
         <w:t>Whole ecosystems</w:t>
       </w:r>
     </w:p>
@@ -6355,16 +6547,16 @@
       <w:r>
         <w:t xml:space="preserve">– drawing the conceptual model </w:t>
       </w:r>
-      <w:commentRangeStart w:id="310"/>
+      <w:commentRangeStart w:id="341"/>
       <w:r>
         <w:t>and links to data</w:t>
       </w:r>
-      <w:commentRangeEnd w:id="310"/>
+      <w:commentRangeEnd w:id="341"/>
       <w:r>
         <w:rPr>
           <w:rStyle w:val="CommentReference"/>
         </w:rPr>
-        <w:commentReference w:id="310"/>
+        <w:commentReference w:id="341"/>
       </w:r>
       <w:r>
         <w:t xml:space="preserve"> </w:t>
@@ -6390,13 +6582,13 @@
       <w:r>
         <w:t xml:space="preserve"> – defining this early, depends on questions, decision tree/flow chart (Figure 1)</w:t>
       </w:r>
-      <w:commentRangeStart w:id="311"/>
-      <w:commentRangeEnd w:id="311"/>
+      <w:commentRangeStart w:id="342"/>
+      <w:commentRangeEnd w:id="342"/>
       <w:r>
         <w:rPr>
           <w:rStyle w:val="CommentReference"/>
         </w:rPr>
-        <w:commentReference w:id="311"/>
+        <w:commentReference w:id="342"/>
       </w:r>
     </w:p>
     <w:p>
@@ -6416,16 +6608,16 @@
       <w:r>
         <w:tab/>
       </w:r>
-      <w:commentRangeStart w:id="312"/>
+      <w:commentRangeStart w:id="343"/>
       <w:r>
         <w:t xml:space="preserve">Table </w:t>
       </w:r>
-      <w:commentRangeEnd w:id="312"/>
+      <w:commentRangeEnd w:id="343"/>
       <w:r>
         <w:rPr>
           <w:rStyle w:val="CommentReference"/>
         </w:rPr>
-        <w:commentReference w:id="312"/>
+        <w:commentReference w:id="343"/>
       </w:r>
       <w:r>
         <w:t xml:space="preserve">of parameters with common data sources </w:t>
@@ -6446,22 +6638,22 @@
       <w:r>
         <w:t xml:space="preserve">              Issues with some that are not directly measured</w:t>
       </w:r>
-      <w:commentRangeStart w:id="313"/>
-      <w:commentRangeEnd w:id="313"/>
+      <w:commentRangeStart w:id="344"/>
+      <w:commentRangeEnd w:id="344"/>
       <w:r>
         <w:rPr>
           <w:rStyle w:val="CommentReference"/>
         </w:rPr>
-        <w:commentReference w:id="313"/>
-      </w:r>
-    </w:p>
-    <w:p>
-      <w:pPr>
-        <w:rPr>
-          <w:ins w:id="314" w:author="Julia Blanchard" w:date="2021-05-10T14:27:00Z"/>
-        </w:rPr>
-      </w:pPr>
-      <w:ins w:id="315" w:author="Julia Blanchard" w:date="2021-05-10T14:27:00Z">
+        <w:commentReference w:id="344"/>
+      </w:r>
+    </w:p>
+    <w:p>
+      <w:pPr>
+        <w:rPr>
+          <w:ins w:id="345" w:author="Julia Blanchard" w:date="2021-05-10T14:27:00Z"/>
+        </w:rPr>
+      </w:pPr>
+      <w:ins w:id="346" w:author="Julia Blanchard" w:date="2021-05-10T14:27:00Z">
         <w:r>
           <w:br w:type="page"/>
         </w:r>
@@ -6470,10 +6662,10 @@
     <w:p>
       <w:pPr>
         <w:rPr>
-          <w:ins w:id="316" w:author="Julia Blanchard" w:date="2021-05-10T14:27:00Z"/>
-        </w:rPr>
-      </w:pPr>
-      <w:ins w:id="317" w:author="Julia Blanchard" w:date="2021-05-10T14:27:00Z">
+          <w:ins w:id="347" w:author="Julia Blanchard" w:date="2021-05-10T14:27:00Z"/>
+        </w:rPr>
+      </w:pPr>
+      <w:ins w:id="348" w:author="Julia Blanchard" w:date="2021-05-10T14:27:00Z">
         <w:r>
           <w:lastRenderedPageBreak/>
           <w:t>Box 1:</w:t>
@@ -6483,47 +6675,47 @@
     <w:p>
       <w:pPr>
         <w:rPr>
-          <w:ins w:id="318" w:author="Julia Blanchard" w:date="2021-05-10T14:27:00Z"/>
-        </w:rPr>
-      </w:pPr>
-    </w:p>
-    <w:p>
-      <w:pPr>
-        <w:rPr>
-          <w:ins w:id="319" w:author="Julia Blanchard" w:date="2021-05-10T14:28:00Z"/>
-        </w:rPr>
-      </w:pPr>
-      <w:ins w:id="320" w:author="Julia Blanchard" w:date="2021-05-10T14:27:00Z">
+          <w:ins w:id="349" w:author="Julia Blanchard" w:date="2021-05-10T14:27:00Z"/>
+        </w:rPr>
+      </w:pPr>
+    </w:p>
+    <w:p>
+      <w:pPr>
+        <w:rPr>
+          <w:ins w:id="350" w:author="Julia Blanchard" w:date="2021-05-10T14:28:00Z"/>
+        </w:rPr>
+      </w:pPr>
+      <w:ins w:id="351" w:author="Julia Blanchard" w:date="2021-05-10T14:27:00Z">
         <w:r>
           <w:t>The following steps describe how species-specific parameters we</w:t>
         </w:r>
       </w:ins>
-      <w:ins w:id="321" w:author="Julia Blanchard" w:date="2021-05-10T14:31:00Z">
+      <w:ins w:id="352" w:author="Julia Blanchard" w:date="2021-05-10T14:31:00Z">
         <w:r>
           <w:t>re</w:t>
         </w:r>
       </w:ins>
-      <w:ins w:id="322" w:author="Julia Blanchard" w:date="2021-05-10T14:27:00Z">
+      <w:ins w:id="353" w:author="Julia Blanchard" w:date="2021-05-10T14:27:00Z">
         <w:r>
           <w:t xml:space="preserve"> derived for Atlantic cod in the North Se</w:t>
         </w:r>
       </w:ins>
-      <w:ins w:id="323" w:author="Julia Blanchard" w:date="2021-05-10T14:28:00Z">
+      <w:ins w:id="354" w:author="Julia Blanchard" w:date="2021-05-10T14:28:00Z">
         <w:r>
           <w:t>a model</w:t>
         </w:r>
       </w:ins>
-      <w:ins w:id="324" w:author="Julia Blanchard" w:date="2021-05-10T14:31:00Z">
+      <w:ins w:id="355" w:author="Julia Blanchard" w:date="2021-05-10T14:31:00Z">
         <w:r>
           <w:t xml:space="preserve"> (Blanchard et al. 2014)</w:t>
         </w:r>
       </w:ins>
-      <w:ins w:id="325" w:author="Julia Blanchard" w:date="2021-05-10T14:28:00Z">
+      <w:ins w:id="356" w:author="Julia Blanchard" w:date="2021-05-10T14:28:00Z">
         <w:r>
           <w:t>, and how this could be done in a data poor situation</w:t>
         </w:r>
       </w:ins>
-      <w:ins w:id="326" w:author="Julia Blanchard" w:date="2021-05-10T14:31:00Z">
+      <w:ins w:id="357" w:author="Julia Blanchard" w:date="2021-05-10T14:31:00Z">
         <w:r>
           <w:t xml:space="preserve">, using </w:t>
         </w:r>
@@ -6536,12 +6728,12 @@
           <w:t xml:space="preserve"> and/or the litera</w:t>
         </w:r>
       </w:ins>
-      <w:ins w:id="327" w:author="Julia Blanchard" w:date="2021-05-10T14:32:00Z">
+      <w:ins w:id="358" w:author="Julia Blanchard" w:date="2021-05-10T14:32:00Z">
         <w:r>
           <w:t>ture.</w:t>
         </w:r>
       </w:ins>
-      <w:ins w:id="328" w:author="Julia Blanchard" w:date="2021-05-10T14:46:00Z">
+      <w:ins w:id="359" w:author="Julia Blanchard" w:date="2021-05-10T14:46:00Z">
         <w:r>
           <w:t xml:space="preserve"> See also </w:t>
         </w:r>
@@ -6553,18 +6745,18 @@
         <w:r>
           <w:t xml:space="preserve"> for this model in </w:t>
         </w:r>
-        <w:commentRangeStart w:id="329"/>
+        <w:commentRangeStart w:id="360"/>
         <w:proofErr w:type="spellStart"/>
         <w:r>
           <w:t>mizerExamples</w:t>
         </w:r>
-        <w:commentRangeEnd w:id="329"/>
+        <w:commentRangeEnd w:id="360"/>
         <w:proofErr w:type="spellEnd"/>
         <w:r>
           <w:rPr>
             <w:rStyle w:val="CommentReference"/>
           </w:rPr>
-          <w:commentReference w:id="329"/>
+          <w:commentReference w:id="360"/>
         </w:r>
         <w:r>
           <w:t>.</w:t>
@@ -6574,27 +6766,27 @@
     <w:p>
       <w:pPr>
         <w:rPr>
-          <w:ins w:id="330" w:author="Julia Blanchard" w:date="2021-05-10T14:46:00Z"/>
-        </w:rPr>
-      </w:pPr>
-    </w:p>
-    <w:p>
-      <w:pPr>
-        <w:rPr>
-          <w:ins w:id="331" w:author="Julia Blanchard" w:date="2021-05-10T14:47:00Z"/>
-        </w:rPr>
-      </w:pPr>
-      <w:ins w:id="332" w:author="Julia Blanchard" w:date="2021-05-10T14:47:00Z">
+          <w:ins w:id="361" w:author="Julia Blanchard" w:date="2021-05-10T14:46:00Z"/>
+        </w:rPr>
+      </w:pPr>
+    </w:p>
+    <w:p>
+      <w:pPr>
+        <w:rPr>
+          <w:ins w:id="362" w:author="Julia Blanchard" w:date="2021-05-10T14:47:00Z"/>
+        </w:rPr>
+      </w:pPr>
+      <w:ins w:id="363" w:author="Julia Blanchard" w:date="2021-05-10T14:47:00Z">
         <w:r>
           <w:t>Life-history</w:t>
         </w:r>
       </w:ins>
-      <w:ins w:id="333" w:author="Julia Blanchard" w:date="2021-05-10T14:46:00Z">
+      <w:ins w:id="364" w:author="Julia Blanchard" w:date="2021-05-10T14:46:00Z">
         <w:r>
           <w:t xml:space="preserve"> parame</w:t>
         </w:r>
       </w:ins>
-      <w:ins w:id="334" w:author="Julia Blanchard" w:date="2021-05-10T14:47:00Z">
+      <w:ins w:id="365" w:author="Julia Blanchard" w:date="2021-05-10T14:47:00Z">
         <w:r>
           <w:t xml:space="preserve">ters: </w:t>
         </w:r>
@@ -6603,19 +6795,19 @@
     <w:p>
       <w:pPr>
         <w:rPr>
-          <w:ins w:id="335" w:author="Julia Blanchard" w:date="2021-05-10T14:28:00Z"/>
-        </w:rPr>
-      </w:pPr>
-    </w:p>
-    <w:p>
-      <w:pPr>
-        <w:rPr>
-          <w:ins w:id="336" w:author="Julia Blanchard" w:date="2021-05-10T14:32:00Z"/>
+          <w:ins w:id="366" w:author="Julia Blanchard" w:date="2021-05-10T14:28:00Z"/>
+        </w:rPr>
+      </w:pPr>
+    </w:p>
+    <w:p>
+      <w:pPr>
+        <w:rPr>
+          <w:ins w:id="367" w:author="Julia Blanchard" w:date="2021-05-10T14:32:00Z"/>
         </w:rPr>
       </w:pPr>
       <w:proofErr w:type="spellStart"/>
       <w:proofErr w:type="gramStart"/>
-      <w:ins w:id="337" w:author="Julia Blanchard" w:date="2021-05-10T14:28:00Z">
+      <w:ins w:id="368" w:author="Julia Blanchard" w:date="2021-05-10T14:28:00Z">
         <w:r>
           <w:t>winf</w:t>
         </w:r>
@@ -6624,7 +6816,7 @@
           <w:t xml:space="preserve"> </w:t>
         </w:r>
       </w:ins>
-      <w:ins w:id="338" w:author="Julia Blanchard" w:date="2021-05-10T14:30:00Z">
+      <w:ins w:id="369" w:author="Julia Blanchard" w:date="2021-05-10T14:30:00Z">
         <w:r>
           <w:t xml:space="preserve"> -</w:t>
         </w:r>
@@ -6633,7 +6825,7 @@
           <w:t xml:space="preserve"> size-at-age data was downloaded from ICES and the equation was fit</w:t>
         </w:r>
       </w:ins>
-      <w:ins w:id="339" w:author="Julia Blanchard" w:date="2021-05-10T14:32:00Z">
+      <w:ins w:id="370" w:author="Julia Blanchard" w:date="2021-05-10T14:32:00Z">
         <w:r>
           <w:t>…</w:t>
         </w:r>
@@ -6642,17 +6834,17 @@
     <w:p>
       <w:pPr>
         <w:rPr>
-          <w:ins w:id="340" w:author="Julia Blanchard" w:date="2021-05-10T14:32:00Z"/>
-        </w:rPr>
-      </w:pPr>
-      <w:ins w:id="341" w:author="Julia Blanchard" w:date="2021-05-10T14:32:00Z">
+          <w:ins w:id="371" w:author="Julia Blanchard" w:date="2021-05-10T14:32:00Z"/>
+        </w:rPr>
+      </w:pPr>
+      <w:ins w:id="372" w:author="Julia Blanchard" w:date="2021-05-10T14:32:00Z">
         <w:r>
           <w:t>(note upper 95</w:t>
         </w:r>
         <w:r>
           <w:rPr>
             <w:vertAlign w:val="superscript"/>
-            <w:rPrChange w:id="342" w:author="Julia Blanchard" w:date="2021-05-10T14:32:00Z">
+            <w:rPrChange w:id="373" w:author="Julia Blanchard" w:date="2021-05-10T14:32:00Z">
               <w:rPr/>
             </w:rPrChange>
           </w:rPr>
@@ -6666,25 +6858,25 @@
     <w:p>
       <w:pPr>
         <w:rPr>
-          <w:ins w:id="343" w:author="Julia Blanchard" w:date="2021-05-10T14:28:00Z"/>
-        </w:rPr>
-      </w:pPr>
-    </w:p>
-    <w:p>
-      <w:pPr>
-        <w:rPr>
-          <w:ins w:id="344" w:author="Julia Blanchard" w:date="2021-05-10T14:28:00Z"/>
-        </w:rPr>
-      </w:pPr>
-    </w:p>
-    <w:p>
-      <w:pPr>
-        <w:rPr>
-          <w:ins w:id="345" w:author="Julia Blanchard" w:date="2021-05-10T14:28:00Z"/>
+          <w:ins w:id="374" w:author="Julia Blanchard" w:date="2021-05-10T14:28:00Z"/>
+        </w:rPr>
+      </w:pPr>
+    </w:p>
+    <w:p>
+      <w:pPr>
+        <w:rPr>
+          <w:ins w:id="375" w:author="Julia Blanchard" w:date="2021-05-10T14:28:00Z"/>
+        </w:rPr>
+      </w:pPr>
+    </w:p>
+    <w:p>
+      <w:pPr>
+        <w:rPr>
+          <w:ins w:id="376" w:author="Julia Blanchard" w:date="2021-05-10T14:28:00Z"/>
         </w:rPr>
       </w:pPr>
       <w:proofErr w:type="spellStart"/>
-      <w:ins w:id="346" w:author="Julia Blanchard" w:date="2021-05-10T14:28:00Z">
+      <w:ins w:id="377" w:author="Julia Blanchard" w:date="2021-05-10T14:28:00Z">
         <w:r>
           <w:t>wmat</w:t>
         </w:r>
@@ -6694,18 +6886,18 @@
     <w:p>
       <w:pPr>
         <w:rPr>
-          <w:ins w:id="347" w:author="Julia Blanchard" w:date="2021-05-10T14:28:00Z"/>
-        </w:rPr>
-      </w:pPr>
-    </w:p>
-    <w:p>
-      <w:pPr>
-        <w:rPr>
-          <w:ins w:id="348" w:author="Julia Blanchard" w:date="2021-05-10T14:47:00Z"/>
+          <w:ins w:id="378" w:author="Julia Blanchard" w:date="2021-05-10T14:28:00Z"/>
+        </w:rPr>
+      </w:pPr>
+    </w:p>
+    <w:p>
+      <w:pPr>
+        <w:rPr>
+          <w:ins w:id="379" w:author="Julia Blanchard" w:date="2021-05-10T14:47:00Z"/>
         </w:rPr>
       </w:pPr>
       <w:proofErr w:type="spellStart"/>
-      <w:ins w:id="349" w:author="Julia Blanchard" w:date="2021-05-10T14:28:00Z">
+      <w:ins w:id="380" w:author="Julia Blanchard" w:date="2021-05-10T14:28:00Z">
         <w:r>
           <w:t>k_vb</w:t>
         </w:r>
@@ -6715,17 +6907,17 @@
     <w:p>
       <w:pPr>
         <w:rPr>
-          <w:ins w:id="350" w:author="Julia Blanchard" w:date="2021-05-10T14:47:00Z"/>
-        </w:rPr>
-      </w:pPr>
-    </w:p>
-    <w:p>
-      <w:pPr>
-        <w:rPr>
-          <w:ins w:id="351" w:author="Julia Blanchard" w:date="2021-05-10T14:28:00Z"/>
-        </w:rPr>
-      </w:pPr>
-      <w:ins w:id="352" w:author="Julia Blanchard" w:date="2021-05-10T14:47:00Z">
+          <w:ins w:id="381" w:author="Julia Blanchard" w:date="2021-05-10T14:47:00Z"/>
+        </w:rPr>
+      </w:pPr>
+    </w:p>
+    <w:p>
+      <w:pPr>
+        <w:rPr>
+          <w:ins w:id="382" w:author="Julia Blanchard" w:date="2021-05-10T14:28:00Z"/>
+        </w:rPr>
+      </w:pPr>
+      <w:ins w:id="383" w:author="Julia Blanchard" w:date="2021-05-10T14:47:00Z">
         <w:r>
           <w:t>Feeding parameters:</w:t>
         </w:r>
@@ -6734,17 +6926,17 @@
     <w:p>
       <w:pPr>
         <w:rPr>
-          <w:ins w:id="353" w:author="Julia Blanchard" w:date="2021-05-10T14:28:00Z"/>
-        </w:rPr>
-      </w:pPr>
-    </w:p>
-    <w:p>
-      <w:pPr>
-        <w:rPr>
-          <w:ins w:id="354" w:author="Julia Blanchard" w:date="2021-05-10T14:28:00Z"/>
-        </w:rPr>
-      </w:pPr>
-      <w:ins w:id="355" w:author="Julia Blanchard" w:date="2021-05-10T14:28:00Z">
+          <w:ins w:id="384" w:author="Julia Blanchard" w:date="2021-05-10T14:28:00Z"/>
+        </w:rPr>
+      </w:pPr>
+    </w:p>
+    <w:p>
+      <w:pPr>
+        <w:rPr>
+          <w:ins w:id="385" w:author="Julia Blanchard" w:date="2021-05-10T14:28:00Z"/>
+        </w:rPr>
+      </w:pPr>
+      <w:ins w:id="386" w:author="Julia Blanchard" w:date="2021-05-10T14:28:00Z">
         <w:r>
           <w:t>beta</w:t>
         </w:r>
@@ -6753,22 +6945,22 @@
     <w:p>
       <w:pPr>
         <w:rPr>
-          <w:ins w:id="356" w:author="Julia Blanchard" w:date="2021-05-10T14:28:00Z"/>
-        </w:rPr>
-      </w:pPr>
-    </w:p>
-    <w:p>
-      <w:pPr>
-        <w:rPr>
-          <w:ins w:id="357" w:author="Julia Blanchard" w:date="2021-05-10T14:32:00Z"/>
-        </w:rPr>
-      </w:pPr>
-      <w:ins w:id="358" w:author="Julia Blanchard" w:date="2021-05-10T14:28:00Z">
+          <w:ins w:id="387" w:author="Julia Blanchard" w:date="2021-05-10T14:28:00Z"/>
+        </w:rPr>
+      </w:pPr>
+    </w:p>
+    <w:p>
+      <w:pPr>
+        <w:rPr>
+          <w:ins w:id="388" w:author="Julia Blanchard" w:date="2021-05-10T14:32:00Z"/>
+        </w:rPr>
+      </w:pPr>
+      <w:ins w:id="389" w:author="Julia Blanchard" w:date="2021-05-10T14:28:00Z">
         <w:r>
           <w:t>sigm</w:t>
         </w:r>
       </w:ins>
-      <w:ins w:id="359" w:author="Julia Blanchard" w:date="2021-05-10T14:29:00Z">
+      <w:ins w:id="390" w:author="Julia Blanchard" w:date="2021-05-10T14:29:00Z">
         <w:r>
           <w:t>a</w:t>
         </w:r>
@@ -6777,27 +6969,27 @@
     <w:p>
       <w:pPr>
         <w:rPr>
-          <w:ins w:id="360" w:author="Julia Blanchard" w:date="2021-05-10T14:32:00Z"/>
-        </w:rPr>
-      </w:pPr>
-    </w:p>
-    <w:p>
-      <w:pPr>
-        <w:rPr>
-          <w:ins w:id="361" w:author="Julia Blanchard" w:date="2021-05-10T14:45:00Z"/>
-        </w:rPr>
-      </w:pPr>
-      <w:ins w:id="362" w:author="Julia Blanchard" w:date="2021-05-10T14:47:00Z">
+          <w:ins w:id="391" w:author="Julia Blanchard" w:date="2021-05-10T14:32:00Z"/>
+        </w:rPr>
+      </w:pPr>
+    </w:p>
+    <w:p>
+      <w:pPr>
+        <w:rPr>
+          <w:ins w:id="392" w:author="Julia Blanchard" w:date="2021-05-10T14:45:00Z"/>
+        </w:rPr>
+      </w:pPr>
+      <w:ins w:id="393" w:author="Julia Blanchard" w:date="2021-05-10T14:47:00Z">
         <w:r>
           <w:t>F</w:t>
         </w:r>
       </w:ins>
-      <w:ins w:id="363" w:author="Julia Blanchard" w:date="2021-05-10T14:45:00Z">
+      <w:ins w:id="394" w:author="Julia Blanchard" w:date="2021-05-10T14:45:00Z">
         <w:r>
           <w:t>ishing parameters</w:t>
         </w:r>
       </w:ins>
-      <w:ins w:id="364" w:author="Julia Blanchard" w:date="2021-05-10T14:46:00Z">
+      <w:ins w:id="395" w:author="Julia Blanchard" w:date="2021-05-10T14:46:00Z">
         <w:r>
           <w:t>:</w:t>
         </w:r>
@@ -6806,17 +6998,17 @@
     <w:p>
       <w:pPr>
         <w:rPr>
-          <w:ins w:id="365" w:author="Julia Blanchard" w:date="2021-05-10T14:45:00Z"/>
-        </w:rPr>
-      </w:pPr>
-    </w:p>
-    <w:p>
-      <w:pPr>
-        <w:rPr>
-          <w:ins w:id="366" w:author="Julia Blanchard" w:date="2021-05-10T14:29:00Z"/>
-        </w:rPr>
-      </w:pPr>
-      <w:ins w:id="367" w:author="Julia Blanchard" w:date="2021-05-10T14:45:00Z">
+          <w:ins w:id="396" w:author="Julia Blanchard" w:date="2021-05-10T14:45:00Z"/>
+        </w:rPr>
+      </w:pPr>
+    </w:p>
+    <w:p>
+      <w:pPr>
+        <w:rPr>
+          <w:ins w:id="397" w:author="Julia Blanchard" w:date="2021-05-10T14:29:00Z"/>
+        </w:rPr>
+      </w:pPr>
+      <w:ins w:id="398" w:author="Julia Blanchard" w:date="2021-05-10T14:45:00Z">
         <w:r>
           <w:t>catches</w:t>
         </w:r>
@@ -6825,17 +7017,17 @@
     <w:p>
       <w:pPr>
         <w:rPr>
-          <w:ins w:id="368" w:author="Julia Blanchard" w:date="2021-05-10T14:46:00Z"/>
-        </w:rPr>
-      </w:pPr>
-    </w:p>
-    <w:p>
-      <w:pPr>
-        <w:rPr>
-          <w:ins w:id="369" w:author="Julia Blanchard" w:date="2021-05-10T14:47:00Z"/>
-        </w:rPr>
-      </w:pPr>
-      <w:ins w:id="370" w:author="Julia Blanchard" w:date="2021-05-10T14:46:00Z">
+          <w:ins w:id="399" w:author="Julia Blanchard" w:date="2021-05-10T14:46:00Z"/>
+        </w:rPr>
+      </w:pPr>
+    </w:p>
+    <w:p>
+      <w:pPr>
+        <w:rPr>
+          <w:ins w:id="400" w:author="Julia Blanchard" w:date="2021-05-10T14:47:00Z"/>
+        </w:rPr>
+      </w:pPr>
+      <w:ins w:id="401" w:author="Julia Blanchard" w:date="2021-05-10T14:46:00Z">
         <w:r>
           <w:t>fisheries selectivity</w:t>
         </w:r>
@@ -6844,17 +7036,17 @@
     <w:p>
       <w:pPr>
         <w:rPr>
-          <w:ins w:id="371" w:author="Julia Blanchard" w:date="2021-05-10T14:47:00Z"/>
-        </w:rPr>
-      </w:pPr>
-    </w:p>
-    <w:p>
-      <w:pPr>
-        <w:rPr>
-          <w:ins w:id="372" w:author="Julia Blanchard" w:date="2021-05-10T14:47:00Z"/>
-        </w:rPr>
-      </w:pPr>
-      <w:ins w:id="373" w:author="Julia Blanchard" w:date="2021-05-10T14:47:00Z">
+          <w:ins w:id="402" w:author="Julia Blanchard" w:date="2021-05-10T14:47:00Z"/>
+        </w:rPr>
+      </w:pPr>
+    </w:p>
+    <w:p>
+      <w:pPr>
+        <w:rPr>
+          <w:ins w:id="403" w:author="Julia Blanchard" w:date="2021-05-10T14:47:00Z"/>
+        </w:rPr>
+      </w:pPr>
+      <w:ins w:id="404" w:author="Julia Blanchard" w:date="2021-05-10T14:47:00Z">
         <w:r>
           <w:t>Biomass (if used):</w:t>
         </w:r>
@@ -6863,7 +7055,7 @@
     <w:p>
       <w:pPr>
         <w:rPr>
-          <w:ins w:id="374" w:author="Julia Blanchard" w:date="2021-05-10T14:47:00Z"/>
+          <w:ins w:id="405" w:author="Julia Blanchard" w:date="2021-05-10T14:47:00Z"/>
         </w:rPr>
       </w:pPr>
     </w:p>
@@ -7144,7 +7336,7 @@
       </w:r>
     </w:p>
   </w:comment>
-  <w:comment w:id="55" w:author="Ken Haste Andersen" w:date="2021-04-19T09:58:00Z" w:initials="KHA">
+  <w:comment w:id="56" w:author="Ken Haste Andersen" w:date="2021-04-19T09:58:00Z" w:initials="KHA">
     <w:p>
       <w:pPr>
         <w:pStyle w:val="CommentText"/>
@@ -7160,7 +7352,7 @@
       </w:r>
     </w:p>
   </w:comment>
-  <w:comment w:id="57" w:author="Ken Haste Andersen" w:date="2021-04-19T09:59:00Z" w:initials="KHA">
+  <w:comment w:id="62" w:author="Ken Haste Andersen" w:date="2021-04-19T09:59:00Z" w:initials="KHA">
     <w:p>
       <w:pPr>
         <w:pStyle w:val="CommentText"/>
@@ -7192,7 +7384,7 @@
       </w:r>
     </w:p>
   </w:comment>
-  <w:comment w:id="78" w:author="Ken Haste Andersen" w:date="2021-04-19T10:04:00Z" w:initials="KHA">
+  <w:comment w:id="83" w:author="Ken Haste Andersen" w:date="2021-04-19T10:04:00Z" w:initials="KHA">
     <w:p>
       <w:pPr>
         <w:pStyle w:val="CommentText"/>
@@ -7208,7 +7400,7 @@
       </w:r>
     </w:p>
   </w:comment>
-  <w:comment w:id="121" w:author="Julia Blanchard" w:date="2021-05-10T14:29:00Z" w:initials="JB">
+  <w:comment w:id="126" w:author="Julia Blanchard" w:date="2021-05-10T14:29:00Z" w:initials="JB">
     <w:p>
       <w:pPr>
         <w:pStyle w:val="CommentText"/>
@@ -7232,7 +7424,7 @@
       </w:r>
     </w:p>
   </w:comment>
-  <w:comment w:id="237" w:author="Julia Blanchard" w:date="2021-04-19T15:47:00Z" w:initials="JB">
+  <w:comment w:id="260" w:author="Julia Blanchard" w:date="2021-04-19T15:47:00Z" w:initials="JB">
     <w:p>
       <w:pPr>
         <w:pStyle w:val="CommentText"/>
@@ -7248,7 +7440,7 @@
       </w:r>
     </w:p>
   </w:comment>
-  <w:comment w:id="238" w:author="Ken Haste Andersen" w:date="2021-04-19T10:04:00Z" w:initials="KHA">
+  <w:comment w:id="261" w:author="Ken Haste Andersen" w:date="2021-04-19T10:04:00Z" w:initials="KHA">
     <w:p>
       <w:pPr>
         <w:pStyle w:val="CommentText"/>
@@ -7264,7 +7456,7 @@
       </w:r>
     </w:p>
   </w:comment>
-  <w:comment w:id="116" w:author="Julia Blanchard" w:date="2021-04-19T15:47:00Z" w:initials="JB">
+  <w:comment w:id="121" w:author="Julia Blanchard" w:date="2021-04-19T15:47:00Z" w:initials="JB">
     <w:p>
       <w:pPr>
         <w:pStyle w:val="CommentText"/>
@@ -7280,7 +7472,7 @@
       </w:r>
     </w:p>
   </w:comment>
-  <w:comment w:id="117" w:author="Ken Haste Andersen" w:date="2021-04-19T10:04:00Z" w:initials="KHA">
+  <w:comment w:id="122" w:author="Ken Haste Andersen" w:date="2021-04-19T10:04:00Z" w:initials="KHA">
     <w:p>
       <w:pPr>
         <w:pStyle w:val="CommentText"/>
@@ -7296,7 +7488,7 @@
       </w:r>
     </w:p>
   </w:comment>
-  <w:comment w:id="306" w:author="Anna Gårdmark" w:date="2019-08-20T16:12:00Z" w:initials="AG">
+  <w:comment w:id="337" w:author="Anna Gårdmark" w:date="2019-08-20T16:12:00Z" w:initials="AG">
     <w:p>
       <w:pPr>
         <w:pStyle w:val="CommentText"/>
@@ -7343,7 +7535,7 @@
       </w:r>
     </w:p>
   </w:comment>
-  <w:comment w:id="307" w:author="Julia Blanchard" w:date="2020-07-24T11:19:00Z" w:initials="JB">
+  <w:comment w:id="338" w:author="Julia Blanchard" w:date="2020-07-24T11:19:00Z" w:initials="JB">
     <w:p>
       <w:pPr>
         <w:pStyle w:val="CommentText"/>
@@ -7435,7 +7627,7 @@
       </w:pPr>
     </w:p>
   </w:comment>
-  <w:comment w:id="308" w:author="Julia Blanchard" w:date="2020-07-24T11:20:00Z" w:initials="JB">
+  <w:comment w:id="339" w:author="Julia Blanchard" w:date="2020-07-24T11:20:00Z" w:initials="JB">
     <w:p>
       <w:pPr>
         <w:pStyle w:val="CommentText"/>
@@ -7448,7 +7640,7 @@
       </w:r>
     </w:p>
   </w:comment>
-  <w:comment w:id="309" w:author="Anna Gårdmark" w:date="2019-08-20T16:13:00Z" w:initials="AG">
+  <w:comment w:id="340" w:author="Anna Gårdmark" w:date="2019-08-20T16:13:00Z" w:initials="AG">
     <w:p>
       <w:pPr>
         <w:pStyle w:val="CommentText"/>
@@ -7467,7 +7659,7 @@
       </w:r>
     </w:p>
   </w:comment>
-  <w:comment w:id="310" w:author="Anna Gårdmark" w:date="2019-08-20T16:09:00Z" w:initials="AG">
+  <w:comment w:id="341" w:author="Anna Gårdmark" w:date="2019-08-20T16:09:00Z" w:initials="AG">
     <w:p>
       <w:pPr>
         <w:pStyle w:val="CommentText"/>
@@ -7486,7 +7678,7 @@
       </w:r>
     </w:p>
   </w:comment>
-  <w:comment w:id="311" w:author="Anna Gårdmark" w:date="2019-08-20T16:10:00Z" w:initials="AG">
+  <w:comment w:id="342" w:author="Anna Gårdmark" w:date="2019-08-20T16:10:00Z" w:initials="AG">
     <w:p>
       <w:pPr>
         <w:pStyle w:val="CommentText"/>
@@ -7519,7 +7711,7 @@
       </w:r>
     </w:p>
   </w:comment>
-  <w:comment w:id="312" w:author="Ken Haste Andersen" w:date="2019-09-10T11:31:00Z" w:initials="KHA">
+  <w:comment w:id="343" w:author="Ken Haste Andersen" w:date="2019-09-10T11:31:00Z" w:initials="KHA">
     <w:p>
       <w:pPr>
         <w:pStyle w:val="CommentText"/>
@@ -7535,7 +7727,7 @@
       </w:r>
     </w:p>
   </w:comment>
-  <w:comment w:id="313" w:author="Julia Blanchard" w:date="2020-07-24T11:19:00Z" w:initials="JB">
+  <w:comment w:id="344" w:author="Julia Blanchard" w:date="2020-07-24T11:19:00Z" w:initials="JB">
     <w:p>
       <w:pPr>
         <w:pStyle w:val="CommentText"/>
@@ -7551,7 +7743,7 @@
       </w:r>
     </w:p>
   </w:comment>
-  <w:comment w:id="329" w:author="Julia Blanchard" w:date="2021-05-10T14:46:00Z" w:initials="JB">
+  <w:comment w:id="360" w:author="Julia Blanchard" w:date="2021-05-10T14:46:00Z" w:initials="JB">
     <w:p>
       <w:pPr>
         <w:pStyle w:val="CommentText"/>

</xml_diff>